<commit_message>
u cox doc and pdf
</commit_message>
<xml_diff>
--- a/pdf/syllabi/cox_multiethnic_literature.docx
+++ b/pdf/syllabi/cox_multiethnic_literature.docx
@@ -1,6 +1,6 @@
 
 <file path=word/document.xml><?xml version="1.0" encoding="utf-8"?>
-<w:document xmlns:wpc="http://schemas.microsoft.com/office/word/2010/wordprocessingCanvas" xmlns:cx="http://schemas.microsoft.com/office/drawing/2014/chartex" xmlns:cx1="http://schemas.microsoft.com/office/drawing/2015/9/8/chartex" xmlns:cx2="http://schemas.microsoft.com/office/drawing/2015/10/21/chartex" xmlns:cx3="http://schemas.microsoft.com/office/drawing/2016/5/9/chartex" xmlns:cx4="http://schemas.microsoft.com/office/drawing/2016/5/10/chartex" xmlns:cx5="http://schemas.microsoft.com/office/drawing/2016/5/11/chartex" xmlns:cx6="http://schemas.microsoft.com/office/drawing/2016/5/12/chartex" xmlns:cx7="http://schemas.microsoft.com/office/drawing/2016/5/13/chartex" xmlns:cx8="http://schemas.microsoft.com/office/drawing/2016/5/14/chartex" xmlns:mc="http://schemas.openxmlformats.org/markup-compatibility/2006" xmlns:aink="http://schemas.microsoft.com/office/drawing/2016/ink" xmlns:am3d="http://schemas.microsoft.com/office/drawing/2017/model3d" xmlns:o="urn:schemas-microsoft-com:office:office" xmlns:r="http://schemas.openxmlformats.org/officeDocument/2006/relationships" xmlns:m="http://schemas.openxmlformats.org/officeDocument/2006/math" xmlns:v="urn:schemas-microsoft-com:vml" xmlns:wp14="http://schemas.microsoft.com/office/word/2010/wordprocessingDrawing" xmlns:wp="http://schemas.openxmlformats.org/drawingml/2006/wordprocessingDrawing" xmlns:w10="urn:schemas-microsoft-com:office:word" xmlns:w="http://schemas.openxmlformats.org/wordprocessingml/2006/main" xmlns:w14="http://schemas.microsoft.com/office/word/2010/wordml" xmlns:w15="http://schemas.microsoft.com/office/word/2012/wordml" xmlns:w16cex="http://schemas.microsoft.com/office/word/2018/wordml/cex" xmlns:w16cid="http://schemas.microsoft.com/office/word/2016/wordml/cid" xmlns:w16="http://schemas.microsoft.com/office/word/2018/wordml" xmlns:w16se="http://schemas.microsoft.com/office/word/2015/wordml/symex" xmlns:wpg="http://schemas.microsoft.com/office/word/2010/wordprocessingGroup" xmlns:wpi="http://schemas.microsoft.com/office/word/2010/wordprocessingInk" xmlns:wne="http://schemas.microsoft.com/office/word/2006/wordml" xmlns:wps="http://schemas.microsoft.com/office/word/2010/wordprocessingShape" mc:Ignorable="w14 w15 w16se w16cid w16 w16cex wp14">
+<w:document xmlns:wpc="http://schemas.microsoft.com/office/word/2010/wordprocessingCanvas" xmlns:cx="http://schemas.microsoft.com/office/drawing/2014/chartex" xmlns:cx1="http://schemas.microsoft.com/office/drawing/2015/9/8/chartex" xmlns:cx2="http://schemas.microsoft.com/office/drawing/2015/10/21/chartex" xmlns:cx3="http://schemas.microsoft.com/office/drawing/2016/5/9/chartex" xmlns:cx4="http://schemas.microsoft.com/office/drawing/2016/5/10/chartex" xmlns:cx5="http://schemas.microsoft.com/office/drawing/2016/5/11/chartex" xmlns:cx6="http://schemas.microsoft.com/office/drawing/2016/5/12/chartex" xmlns:cx7="http://schemas.microsoft.com/office/drawing/2016/5/13/chartex" xmlns:cx8="http://schemas.microsoft.com/office/drawing/2016/5/14/chartex" xmlns:mc="http://schemas.openxmlformats.org/markup-compatibility/2006" xmlns:aink="http://schemas.microsoft.com/office/drawing/2016/ink" xmlns:am3d="http://schemas.microsoft.com/office/drawing/2017/model3d" xmlns:o="urn:schemas-microsoft-com:office:office" xmlns:oel="http://schemas.microsoft.com/office/2019/extlst" xmlns:r="http://schemas.openxmlformats.org/officeDocument/2006/relationships" xmlns:m="http://schemas.openxmlformats.org/officeDocument/2006/math" xmlns:v="urn:schemas-microsoft-com:vml" xmlns:wp14="http://schemas.microsoft.com/office/word/2010/wordprocessingDrawing" xmlns:wp="http://schemas.openxmlformats.org/drawingml/2006/wordprocessingDrawing" xmlns:w10="urn:schemas-microsoft-com:office:word" xmlns:w="http://schemas.openxmlformats.org/wordprocessingml/2006/main" xmlns:w14="http://schemas.microsoft.com/office/word/2010/wordml" xmlns:w15="http://schemas.microsoft.com/office/word/2012/wordml" xmlns:w16cex="http://schemas.microsoft.com/office/word/2018/wordml/cex" xmlns:w16cid="http://schemas.microsoft.com/office/word/2016/wordml/cid" xmlns:w16="http://schemas.microsoft.com/office/word/2018/wordml" xmlns:w16sdtdh="http://schemas.microsoft.com/office/word/2020/wordml/sdtdatahash" xmlns:w16se="http://schemas.microsoft.com/office/word/2015/wordml/symex" xmlns:wpg="http://schemas.microsoft.com/office/word/2010/wordprocessingGroup" xmlns:wpi="http://schemas.microsoft.com/office/word/2010/wordprocessingInk" xmlns:wne="http://schemas.microsoft.com/office/word/2006/wordml" xmlns:wps="http://schemas.microsoft.com/office/word/2010/wordprocessingShape" mc:Ignorable="w14 w15 w16se w16cid w16 w16cex w16sdtdh wp14">
   <w:body>
     <w:tbl>
       <w:tblPr>
@@ -146,8 +146,18 @@
                 <w:sz w:val="21"/>
                 <w:szCs w:val="21"/>
               </w:rPr>
-              <w:t>Jacob Romanow</w:t>
+              <w:t xml:space="preserve">Jacob </w:t>
             </w:r>
+            <w:proofErr w:type="spellStart"/>
+            <w:r>
+              <w:rPr>
+                <w:rFonts w:asciiTheme="minorHAnsi" w:hAnsiTheme="minorHAnsi" w:cstheme="minorHAnsi"/>
+                <w:sz w:val="21"/>
+                <w:szCs w:val="21"/>
+              </w:rPr>
+              <w:t>Romanow</w:t>
+            </w:r>
+            <w:proofErr w:type="spellEnd"/>
           </w:p>
           <w:p>
             <w:pPr>
@@ -262,14 +272,7 @@
           <w:rFonts w:ascii="Times New Roman" w:eastAsia="Times New Roman" w:hAnsi="Times New Roman" w:cs="Times New Roman"/>
           <w:b w:val="0"/>
         </w:rPr>
-        <w:t xml:space="preserve">Kimberly Cox, Chadron State College, </w:t>
-      </w:r>
-      <w:r>
-        <w:rPr>
-          <w:rFonts w:ascii="Times New Roman" w:eastAsia="Times New Roman" w:hAnsi="Times New Roman" w:cs="Times New Roman"/>
-          <w:b w:val="0"/>
-        </w:rPr>
-        <w:t>kcox@csc.edu</w:t>
+        <w:t>Kimberly Cox, Chadron State College, kcox@csc.edu</w:t>
       </w:r>
     </w:p>
     <w:p>
@@ -552,15 +555,7 @@
           <w:sz w:val="24"/>
           <w:szCs w:val="24"/>
         </w:rPr>
-        <w:t>literature will challenge us to think about the concept o</w:t>
-      </w:r>
-      <w:r>
-        <w:rPr>
-          <w:rFonts w:ascii="Times New Roman" w:eastAsia="Times New Roman" w:hAnsi="Times New Roman" w:cs="Times New Roman"/>
-          <w:sz w:val="24"/>
-          <w:szCs w:val="24"/>
-        </w:rPr>
-        <w:t>f “ethnicity” in reference to such literature as more than simply reading works by authors of color or featuring characters of color.</w:t>
+        <w:t>literature will challenge us to think about the concept of “ethnicity” in reference to such literature as more than simply reading works by authors of color or featuring characters of color.</w:t>
       </w:r>
       <w:r>
         <w:rPr>
@@ -577,15 +572,7 @@
           <w:sz w:val="24"/>
           <w:szCs w:val="24"/>
         </w:rPr>
-        <w:t>pairing these seemingly disparate texts encourages, significantly, an exploration of whiteness as a constructed c</w:t>
-      </w:r>
-      <w:r>
-        <w:rPr>
-          <w:rFonts w:ascii="Times New Roman" w:eastAsia="Times New Roman" w:hAnsi="Times New Roman" w:cs="Times New Roman"/>
-          <w:sz w:val="24"/>
-          <w:szCs w:val="24"/>
-        </w:rPr>
-        <w:t>ategory of both race and ethnicity in popular and canonical texts alike.</w:t>
+        <w:t>pairing these seemingly disparate texts encourages, significantly, an exploration of whiteness as a constructed category of both race and ethnicity in popular and canonical texts alike.</w:t>
       </w:r>
     </w:p>
     <w:p>
@@ -626,23 +613,23 @@
           <w:sz w:val="24"/>
           <w:szCs w:val="24"/>
         </w:rPr>
-        <w:t>Traditionally (particularly before the catalogue description change in 2017), this course has been taught with a focus on U.S. literature and features novels by prominent African Ame</w:t>
-      </w:r>
-      <w:r>
-        <w:rPr>
-          <w:rFonts w:ascii="Times New Roman" w:eastAsia="Times New Roman" w:hAnsi="Times New Roman" w:cs="Times New Roman"/>
-          <w:sz w:val="24"/>
-          <w:szCs w:val="24"/>
-        </w:rPr>
-        <w:t>rican, Asian American, Latinx authors. Conversely, and in response to the recently updated catalog description, we will consider current debates about representations of race and ethnicity within the fields of Victorian and neo-Victorian studies, moving be</w:t>
-      </w:r>
-      <w:r>
-        <w:rPr>
-          <w:rFonts w:ascii="Times New Roman" w:eastAsia="Times New Roman" w:hAnsi="Times New Roman" w:cs="Times New Roman"/>
-          <w:sz w:val="24"/>
-          <w:szCs w:val="24"/>
-        </w:rPr>
-        <w:t xml:space="preserve">yond the novel and authors of color associated with the U.S. Collectively, the works we’ll read about also complicate the term “Victorian” by pushing readers beyond a traditionally white British (often male) context. </w:t>
+        <w:t>Traditionally (particularly before the catalogue description change in 2017), this course has been taught with a focus on U.S. literature and feature</w:t>
+      </w:r>
+      <w:r>
+        <w:rPr>
+          <w:rFonts w:ascii="Times New Roman" w:eastAsia="Times New Roman" w:hAnsi="Times New Roman" w:cs="Times New Roman"/>
+          <w:sz w:val="24"/>
+          <w:szCs w:val="24"/>
+        </w:rPr>
+        <w:t>d</w:t>
+      </w:r>
+      <w:r>
+        <w:rPr>
+          <w:rFonts w:ascii="Times New Roman" w:eastAsia="Times New Roman" w:hAnsi="Times New Roman" w:cs="Times New Roman"/>
+          <w:sz w:val="24"/>
+          <w:szCs w:val="24"/>
+        </w:rPr>
+        <w:t xml:space="preserve"> novels by prominent African American, Asian American, Latinx authors. Conversely, and in response to the recently updated catalog description, we will consider current debates about representations of race and ethnicity within the fields of Victorian and neo-Victorian studies, moving beyond the novel and authors of color associated with the U.S. Collectively, the works we’ll read about also complicate the term “Victorian” by pushing readers beyond a traditionally white British (often male) context. </w:t>
       </w:r>
       <w:r>
         <w:rPr>
@@ -685,32 +672,35 @@
           <w:sz w:val="24"/>
           <w:szCs w:val="24"/>
         </w:rPr>
-        <w:t xml:space="preserve"> literary critici</w:t>
-      </w:r>
-      <w:r>
-        <w:rPr>
-          <w:rFonts w:ascii="Times New Roman" w:eastAsia="Times New Roman" w:hAnsi="Times New Roman" w:cs="Times New Roman"/>
-          <w:color w:val="000000"/>
-          <w:sz w:val="24"/>
-          <w:szCs w:val="24"/>
-        </w:rPr>
-        <w:t xml:space="preserve">sm and theory that investigates terms such as “privilege,” “racism,” “intersectionality,” and “Orientalism” in order to develop a collective theoretical framework for our </w:t>
-      </w:r>
-      <w:r>
-        <w:rPr>
-          <w:rFonts w:ascii="Times New Roman" w:eastAsia="Times New Roman" w:hAnsi="Times New Roman" w:cs="Times New Roman"/>
-          <w:sz w:val="24"/>
-          <w:szCs w:val="24"/>
-        </w:rPr>
-        <w:t>discussions. This move will also encourage us to think about whiteness as race rather</w:t>
-      </w:r>
-      <w:r>
-        <w:rPr>
-          <w:rFonts w:ascii="Times New Roman" w:eastAsia="Times New Roman" w:hAnsi="Times New Roman" w:cs="Times New Roman"/>
-          <w:sz w:val="24"/>
-          <w:szCs w:val="24"/>
-        </w:rPr>
-        <w:t xml:space="preserve"> than its usual treatment as the absence of race. </w:t>
+        <w:t xml:space="preserve"> literary criticism and theory that investigates terms such as “privilege,” “racism,” “intersectionality,” and “Orientalism” </w:t>
+      </w:r>
+      <w:proofErr w:type="gramStart"/>
+      <w:r>
+        <w:rPr>
+          <w:rFonts w:ascii="Times New Roman" w:eastAsia="Times New Roman" w:hAnsi="Times New Roman" w:cs="Times New Roman"/>
+          <w:color w:val="000000"/>
+          <w:sz w:val="24"/>
+          <w:szCs w:val="24"/>
+        </w:rPr>
+        <w:t>in order to</w:t>
+      </w:r>
+      <w:proofErr w:type="gramEnd"/>
+      <w:r>
+        <w:rPr>
+          <w:rFonts w:ascii="Times New Roman" w:eastAsia="Times New Roman" w:hAnsi="Times New Roman" w:cs="Times New Roman"/>
+          <w:color w:val="000000"/>
+          <w:sz w:val="24"/>
+          <w:szCs w:val="24"/>
+        </w:rPr>
+        <w:t xml:space="preserve"> develop a collective theoretical framework for our </w:t>
+      </w:r>
+      <w:r>
+        <w:rPr>
+          <w:rFonts w:ascii="Times New Roman" w:eastAsia="Times New Roman" w:hAnsi="Times New Roman" w:cs="Times New Roman"/>
+          <w:sz w:val="24"/>
+          <w:szCs w:val="24"/>
+        </w:rPr>
+        <w:t xml:space="preserve">discussions. This move will also encourage us to think about whiteness as race rather than its usual treatment as the absence of race. </w:t>
       </w:r>
       <w:r>
         <w:rPr>
@@ -753,23 +743,35 @@
           <w:sz w:val="24"/>
           <w:szCs w:val="24"/>
         </w:rPr>
-        <w:t xml:space="preserve">ones focused on Southeast Asia, ones termed “Steamfunk” </w:t>
-      </w:r>
-      <w:r>
-        <w:rPr>
-          <w:rFonts w:ascii="Times New Roman" w:eastAsia="Times New Roman" w:hAnsi="Times New Roman" w:cs="Times New Roman"/>
-          <w:sz w:val="24"/>
-          <w:szCs w:val="24"/>
-        </w:rPr>
-        <w:t>(ste</w:t>
-      </w:r>
-      <w:r>
-        <w:rPr>
-          <w:rFonts w:ascii="Times New Roman" w:eastAsia="Times New Roman" w:hAnsi="Times New Roman" w:cs="Times New Roman"/>
-          <w:sz w:val="24"/>
-          <w:szCs w:val="24"/>
-        </w:rPr>
-        <w:t>ampunk stories from Black perspectives that take seriously Victorian colonialism)</w:t>
+        <w:t>ones focused on Southeast Asia, ones termed “</w:t>
+      </w:r>
+      <w:proofErr w:type="spellStart"/>
+      <w:r>
+        <w:rPr>
+          <w:rFonts w:ascii="Times New Roman" w:eastAsia="Times New Roman" w:hAnsi="Times New Roman" w:cs="Times New Roman"/>
+          <w:color w:val="000000"/>
+          <w:sz w:val="24"/>
+          <w:szCs w:val="24"/>
+        </w:rPr>
+        <w:t>Steamfunk</w:t>
+      </w:r>
+      <w:proofErr w:type="spellEnd"/>
+      <w:r>
+        <w:rPr>
+          <w:rFonts w:ascii="Times New Roman" w:eastAsia="Times New Roman" w:hAnsi="Times New Roman" w:cs="Times New Roman"/>
+          <w:color w:val="000000"/>
+          <w:sz w:val="24"/>
+          <w:szCs w:val="24"/>
+        </w:rPr>
+        <w:t xml:space="preserve">” </w:t>
+      </w:r>
+      <w:r>
+        <w:rPr>
+          <w:rFonts w:ascii="Times New Roman" w:eastAsia="Times New Roman" w:hAnsi="Times New Roman" w:cs="Times New Roman"/>
+          <w:sz w:val="24"/>
+          <w:szCs w:val="24"/>
+        </w:rPr>
+        <w:t>(steampunk stories from Black perspectives that take seriously Victorian colonialism)</w:t>
       </w:r>
       <w:r>
         <w:rPr>
@@ -854,16 +856,7 @@
           <w:sz w:val="24"/>
           <w:szCs w:val="24"/>
         </w:rPr>
-        <w:t xml:space="preserve"> by gro</w:t>
-      </w:r>
-      <w:r>
-        <w:rPr>
-          <w:rFonts w:ascii="Times New Roman" w:eastAsia="Times New Roman" w:hAnsi="Times New Roman" w:cs="Times New Roman"/>
-          <w:color w:val="000000"/>
-          <w:sz w:val="24"/>
-          <w:szCs w:val="24"/>
-        </w:rPr>
-        <w:t>uping these steampunk stories</w:t>
+        <w:t xml:space="preserve"> by grouping these steampunk stories</w:t>
       </w:r>
       <w:r>
         <w:rPr>
@@ -936,15 +929,25 @@
           <w:sz w:val="24"/>
           <w:szCs w:val="24"/>
         </w:rPr>
-        <w:t>. Progressing reverse-chronologically through these novels decenters Britishness and whiteness in order to compel students to read Brontë’s novel with a</w:t>
-      </w:r>
-      <w:r>
-        <w:rPr>
-          <w:rFonts w:ascii="Times New Roman" w:eastAsia="Times New Roman" w:hAnsi="Times New Roman" w:cs="Times New Roman"/>
-          <w:sz w:val="24"/>
-          <w:szCs w:val="24"/>
-        </w:rPr>
-        <w:t xml:space="preserve"> new awareness and framework for thinking through questions of race in such canonical literature. U</w:t>
+        <w:t xml:space="preserve">. Progressing reverse-chronologically through these novels decenters Britishness and whiteness </w:t>
+      </w:r>
+      <w:proofErr w:type="gramStart"/>
+      <w:r>
+        <w:rPr>
+          <w:rFonts w:ascii="Times New Roman" w:eastAsia="Times New Roman" w:hAnsi="Times New Roman" w:cs="Times New Roman"/>
+          <w:sz w:val="24"/>
+          <w:szCs w:val="24"/>
+        </w:rPr>
+        <w:t>in order to</w:t>
+      </w:r>
+      <w:proofErr w:type="gramEnd"/>
+      <w:r>
+        <w:rPr>
+          <w:rFonts w:ascii="Times New Roman" w:eastAsia="Times New Roman" w:hAnsi="Times New Roman" w:cs="Times New Roman"/>
+          <w:sz w:val="24"/>
+          <w:szCs w:val="24"/>
+        </w:rPr>
+        <w:t xml:space="preserve"> compel students to read Brontë’s novel with a new awareness and framework for thinking through questions of race in such canonical literature. U</w:t>
       </w:r>
       <w:r>
         <w:rPr>
@@ -1023,16 +1026,7 @@
           <w:sz w:val="24"/>
           <w:szCs w:val="24"/>
         </w:rPr>
-        <w:t>How do we</w:t>
-      </w:r>
-      <w:r>
-        <w:rPr>
-          <w:rFonts w:ascii="Times New Roman" w:eastAsia="Times New Roman" w:hAnsi="Times New Roman" w:cs="Times New Roman"/>
-          <w:color w:val="000000"/>
-          <w:sz w:val="24"/>
-          <w:szCs w:val="24"/>
-        </w:rPr>
-        <w:t xml:space="preserve"> read ethnicity in it as more than Bertha’s nationality—after reading so many </w:t>
+        <w:t xml:space="preserve">How do we read ethnicity in it as more than Bertha’s nationality—after reading so many </w:t>
       </w:r>
       <w:r>
         <w:rPr>
@@ -1084,16 +1078,7 @@
           <w:sz w:val="24"/>
           <w:szCs w:val="24"/>
         </w:rPr>
-        <w:t>? You’ll also have critical and literary reading, self-directed research projects, a participation assignment, and a m</w:t>
-      </w:r>
-      <w:r>
-        <w:rPr>
-          <w:rFonts w:ascii="Times New Roman" w:eastAsia="Times New Roman" w:hAnsi="Times New Roman" w:cs="Times New Roman"/>
-          <w:color w:val="000000"/>
-          <w:sz w:val="24"/>
-          <w:szCs w:val="24"/>
-        </w:rPr>
-        <w:t xml:space="preserve">eet-the-author assignment since Patricia Park, author of </w:t>
+        <w:t xml:space="preserve">? You’ll also have critical and literary reading, self-directed research projects, a participation assignment, and a meet-the-author assignment since Patricia Park, author of </w:t>
       </w:r>
       <w:r>
         <w:rPr>
@@ -1170,7 +1155,23 @@
           <w:sz w:val="24"/>
           <w:szCs w:val="24"/>
         </w:rPr>
-        <w:t xml:space="preserve">An exploration of works from diverse genres by writers from around the world and literary criticism that confront race, class and ethnicity, gender, and the intersectionality of these issues. </w:t>
+        <w:t>An exploration of works from diverse genres by writers from around the world and literary criticism that confront</w:t>
+      </w:r>
+      <w:r>
+        <w:rPr>
+          <w:rFonts w:ascii="Times New Roman" w:eastAsia="Times New Roman" w:hAnsi="Times New Roman" w:cs="Times New Roman"/>
+          <w:sz w:val="24"/>
+          <w:szCs w:val="24"/>
+        </w:rPr>
+        <w:t>s</w:t>
+      </w:r>
+      <w:r>
+        <w:rPr>
+          <w:rFonts w:ascii="Times New Roman" w:eastAsia="Times New Roman" w:hAnsi="Times New Roman" w:cs="Times New Roman"/>
+          <w:sz w:val="24"/>
+          <w:szCs w:val="24"/>
+        </w:rPr>
+        <w:t xml:space="preserve"> race, class and ethnicity, gender, and the intersectionality of these issues. </w:t>
       </w:r>
     </w:p>
     <w:p>
@@ -1238,17 +1239,7 @@
           <w:sz w:val="24"/>
           <w:szCs w:val="24"/>
         </w:rPr>
-        <w:t>You’ll need to pur</w:t>
-      </w:r>
-      <w:r>
-        <w:rPr>
-          <w:rFonts w:ascii="Times New Roman" w:eastAsia="Times New Roman" w:hAnsi="Times New Roman" w:cs="Times New Roman"/>
-          <w:b w:val="0"/>
-          <w:i w:val="0"/>
-          <w:sz w:val="24"/>
-          <w:szCs w:val="24"/>
-        </w:rPr>
-        <w:t>chase the following three books or rent them from course reserve in the library; please acquire these editions as we’ll be using the additional materials the Norton Critical Editions include:</w:t>
+        <w:t>You’ll need to purchase the following three books or rent them from course reserve in the library; please acquire these editions as we’ll be using the additional materials the Norton Critical Editions include:</w:t>
       </w:r>
     </w:p>
     <w:p>
@@ -1317,26 +1308,36 @@
           <w:sz w:val="24"/>
           <w:szCs w:val="24"/>
         </w:rPr>
-        <w:t>Wide Sarga</w:t>
-      </w:r>
-      <w:r>
-        <w:rPr>
-          <w:rFonts w:ascii="Times New Roman" w:eastAsia="Times New Roman" w:hAnsi="Times New Roman" w:cs="Times New Roman"/>
-          <w:i/>
-          <w:color w:val="000000"/>
-          <w:sz w:val="24"/>
-          <w:szCs w:val="24"/>
-        </w:rPr>
-        <w:t>sso Sea</w:t>
-      </w:r>
-      <w:r>
-        <w:rPr>
-          <w:rFonts w:ascii="Times New Roman" w:eastAsia="Times New Roman" w:hAnsi="Times New Roman" w:cs="Times New Roman"/>
-          <w:color w:val="000000"/>
-          <w:sz w:val="24"/>
-          <w:szCs w:val="24"/>
-        </w:rPr>
-        <w:t xml:space="preserve"> by Jean Rhys, edited by Judith L. Raiskin, ISBN 9780393960129</w:t>
+        <w:t>Wide Sargasso Sea</w:t>
+      </w:r>
+      <w:r>
+        <w:rPr>
+          <w:rFonts w:ascii="Times New Roman" w:eastAsia="Times New Roman" w:hAnsi="Times New Roman" w:cs="Times New Roman"/>
+          <w:color w:val="000000"/>
+          <w:sz w:val="24"/>
+          <w:szCs w:val="24"/>
+        </w:rPr>
+        <w:t xml:space="preserve"> by Jean Rhys, edited by Judith L. </w:t>
+      </w:r>
+      <w:proofErr w:type="spellStart"/>
+      <w:r>
+        <w:rPr>
+          <w:rFonts w:ascii="Times New Roman" w:eastAsia="Times New Roman" w:hAnsi="Times New Roman" w:cs="Times New Roman"/>
+          <w:color w:val="000000"/>
+          <w:sz w:val="24"/>
+          <w:szCs w:val="24"/>
+        </w:rPr>
+        <w:t>Raiskin</w:t>
+      </w:r>
+      <w:proofErr w:type="spellEnd"/>
+      <w:r>
+        <w:rPr>
+          <w:rFonts w:ascii="Times New Roman" w:eastAsia="Times New Roman" w:hAnsi="Times New Roman" w:cs="Times New Roman"/>
+          <w:color w:val="000000"/>
+          <w:sz w:val="24"/>
+          <w:szCs w:val="24"/>
+        </w:rPr>
+        <w:t>, ISBN 9780393960129</w:t>
       </w:r>
     </w:p>
     <w:p>
@@ -1409,17 +1410,7 @@
           <w:sz w:val="24"/>
           <w:szCs w:val="24"/>
         </w:rPr>
-        <w:t xml:space="preserve">Other reading materials will be provided through CSC Online. You </w:t>
-      </w:r>
-      <w:r>
-        <w:rPr>
-          <w:rFonts w:ascii="Times New Roman" w:eastAsia="Times New Roman" w:hAnsi="Times New Roman" w:cs="Times New Roman"/>
-          <w:b w:val="0"/>
-          <w:i w:val="0"/>
-          <w:sz w:val="24"/>
-          <w:szCs w:val="24"/>
-        </w:rPr>
-        <w:t>can access articles and books for your self-directed research</w:t>
+        <w:t>Other reading materials will be provided through CSC Online. You can access articles and books for your self-directed research</w:t>
       </w:r>
       <w:r>
         <w:rPr>
@@ -1489,16 +1480,7 @@
           <w:sz w:val="24"/>
           <w:szCs w:val="24"/>
         </w:rPr>
-        <w:t>The Best of Spa</w:t>
-      </w:r>
-      <w:r>
-        <w:rPr>
-          <w:rFonts w:ascii="Times New Roman" w:eastAsia="Times New Roman" w:hAnsi="Times New Roman" w:cs="Times New Roman"/>
-          <w:b w:val="0"/>
-          <w:sz w:val="24"/>
-          <w:szCs w:val="24"/>
-        </w:rPr>
-        <w:t>nish Steampunk</w:t>
+        <w:t>The Best of Spanish Steampunk</w:t>
       </w:r>
       <w:r>
         <w:rPr>
@@ -1508,7 +1490,29 @@
           <w:sz w:val="24"/>
           <w:szCs w:val="24"/>
         </w:rPr>
-        <w:t>, edited and translated by James and Marian Womack, introduction by Diana Pho, ISBN 2890151511445 (ebook only)</w:t>
+        <w:t>, edited and translated by James and Marian Womack, introduction by Diana Pho, ISBN 2890151511445 (</w:t>
+      </w:r>
+      <w:proofErr w:type="spellStart"/>
+      <w:r>
+        <w:rPr>
+          <w:rFonts w:ascii="Times New Roman" w:eastAsia="Times New Roman" w:hAnsi="Times New Roman" w:cs="Times New Roman"/>
+          <w:b w:val="0"/>
+          <w:i w:val="0"/>
+          <w:sz w:val="24"/>
+          <w:szCs w:val="24"/>
+        </w:rPr>
+        <w:t>ebook</w:t>
+      </w:r>
+      <w:proofErr w:type="spellEnd"/>
+      <w:r>
+        <w:rPr>
+          <w:rFonts w:ascii="Times New Roman" w:eastAsia="Times New Roman" w:hAnsi="Times New Roman" w:cs="Times New Roman"/>
+          <w:b w:val="0"/>
+          <w:i w:val="0"/>
+          <w:sz w:val="24"/>
+          <w:szCs w:val="24"/>
+        </w:rPr>
+        <w:t xml:space="preserve"> only)</w:t>
       </w:r>
     </w:p>
     <w:p>
@@ -1576,26 +1580,56 @@
           <w:sz w:val="24"/>
           <w:szCs w:val="24"/>
         </w:rPr>
-        <w:t>The SEA Is Ours: Tales of Steampunk Southea</w:t>
-      </w:r>
-      <w:r>
-        <w:rPr>
-          <w:rFonts w:ascii="Times New Roman" w:eastAsia="Times New Roman" w:hAnsi="Times New Roman" w:cs="Times New Roman"/>
-          <w:i/>
-          <w:color w:val="000000"/>
-          <w:sz w:val="24"/>
-          <w:szCs w:val="24"/>
-        </w:rPr>
-        <w:t>st Asia</w:t>
-      </w:r>
-      <w:r>
-        <w:rPr>
-          <w:rFonts w:ascii="Times New Roman" w:eastAsia="Times New Roman" w:hAnsi="Times New Roman" w:cs="Times New Roman"/>
-          <w:color w:val="000000"/>
-          <w:sz w:val="24"/>
-          <w:szCs w:val="24"/>
-        </w:rPr>
-        <w:t>, edited by Jaymee Goh and Joyce Chng, ISBN 9781495607561</w:t>
+        <w:t>The SEA Is Ours: Tales of Steampunk Southeast Asia</w:t>
+      </w:r>
+      <w:r>
+        <w:rPr>
+          <w:rFonts w:ascii="Times New Roman" w:eastAsia="Times New Roman" w:hAnsi="Times New Roman" w:cs="Times New Roman"/>
+          <w:color w:val="000000"/>
+          <w:sz w:val="24"/>
+          <w:szCs w:val="24"/>
+        </w:rPr>
+        <w:t xml:space="preserve">, edited by </w:t>
+      </w:r>
+      <w:proofErr w:type="spellStart"/>
+      <w:r>
+        <w:rPr>
+          <w:rFonts w:ascii="Times New Roman" w:eastAsia="Times New Roman" w:hAnsi="Times New Roman" w:cs="Times New Roman"/>
+          <w:color w:val="000000"/>
+          <w:sz w:val="24"/>
+          <w:szCs w:val="24"/>
+        </w:rPr>
+        <w:t>Jaymee</w:t>
+      </w:r>
+      <w:proofErr w:type="spellEnd"/>
+      <w:r>
+        <w:rPr>
+          <w:rFonts w:ascii="Times New Roman" w:eastAsia="Times New Roman" w:hAnsi="Times New Roman" w:cs="Times New Roman"/>
+          <w:color w:val="000000"/>
+          <w:sz w:val="24"/>
+          <w:szCs w:val="24"/>
+        </w:rPr>
+        <w:t xml:space="preserve"> Goh and Joyce </w:t>
+      </w:r>
+      <w:proofErr w:type="spellStart"/>
+      <w:r>
+        <w:rPr>
+          <w:rFonts w:ascii="Times New Roman" w:eastAsia="Times New Roman" w:hAnsi="Times New Roman" w:cs="Times New Roman"/>
+          <w:color w:val="000000"/>
+          <w:sz w:val="24"/>
+          <w:szCs w:val="24"/>
+        </w:rPr>
+        <w:t>Chng</w:t>
+      </w:r>
+      <w:proofErr w:type="spellEnd"/>
+      <w:r>
+        <w:rPr>
+          <w:rFonts w:ascii="Times New Roman" w:eastAsia="Times New Roman" w:hAnsi="Times New Roman" w:cs="Times New Roman"/>
+          <w:color w:val="000000"/>
+          <w:sz w:val="24"/>
+          <w:szCs w:val="24"/>
+        </w:rPr>
+        <w:t>, ISBN 9781495607561</w:t>
       </w:r>
     </w:p>
     <w:p>
@@ -1618,6 +1652,7 @@
           <w:szCs w:val="24"/>
         </w:rPr>
       </w:pPr>
+      <w:proofErr w:type="spellStart"/>
       <w:r>
         <w:rPr>
           <w:rFonts w:ascii="Times New Roman" w:eastAsia="Times New Roman" w:hAnsi="Times New Roman" w:cs="Times New Roman"/>
@@ -1628,14 +1663,35 @@
         </w:rPr>
         <w:t>Steamfunk</w:t>
       </w:r>
-      <w:r>
-        <w:rPr>
-          <w:rFonts w:ascii="Times New Roman" w:eastAsia="Times New Roman" w:hAnsi="Times New Roman" w:cs="Times New Roman"/>
-          <w:color w:val="000000"/>
-          <w:sz w:val="24"/>
-          <w:szCs w:val="24"/>
-        </w:rPr>
-        <w:t>, edited by Milton Davis and Balogun Ojetade, ISBN 9780980084252</w:t>
+      <w:proofErr w:type="spellEnd"/>
+      <w:r>
+        <w:rPr>
+          <w:rFonts w:ascii="Times New Roman" w:eastAsia="Times New Roman" w:hAnsi="Times New Roman" w:cs="Times New Roman"/>
+          <w:color w:val="000000"/>
+          <w:sz w:val="24"/>
+          <w:szCs w:val="24"/>
+        </w:rPr>
+        <w:t xml:space="preserve">, edited by Milton Davis and Balogun </w:t>
+      </w:r>
+      <w:proofErr w:type="spellStart"/>
+      <w:r>
+        <w:rPr>
+          <w:rFonts w:ascii="Times New Roman" w:eastAsia="Times New Roman" w:hAnsi="Times New Roman" w:cs="Times New Roman"/>
+          <w:color w:val="000000"/>
+          <w:sz w:val="24"/>
+          <w:szCs w:val="24"/>
+        </w:rPr>
+        <w:t>Ojetade</w:t>
+      </w:r>
+      <w:proofErr w:type="spellEnd"/>
+      <w:r>
+        <w:rPr>
+          <w:rFonts w:ascii="Times New Roman" w:eastAsia="Times New Roman" w:hAnsi="Times New Roman" w:cs="Times New Roman"/>
+          <w:color w:val="000000"/>
+          <w:sz w:val="24"/>
+          <w:szCs w:val="24"/>
+        </w:rPr>
+        <w:t>, ISBN 9780980084252</w:t>
       </w:r>
     </w:p>
     <w:p>
@@ -1684,23 +1740,25 @@
           <w:sz w:val="24"/>
           <w:szCs w:val="24"/>
         </w:rPr>
-        <w:t xml:space="preserve">You will be 1) reading independently every week, 2) discussing the readings in class or </w:t>
-      </w:r>
-      <w:r>
-        <w:rPr>
-          <w:rFonts w:ascii="Times New Roman" w:eastAsia="Times New Roman" w:hAnsi="Times New Roman" w:cs="Times New Roman"/>
-          <w:sz w:val="24"/>
-          <w:szCs w:val="24"/>
-        </w:rPr>
-        <w:t>posting to discussion boards/Jamboards, 3) determining and assessing your class participation, 4) completing both critical and reflective writing and analytical projects, 5) researching and assessing peer-review articles and a text of your choosing on your</w:t>
-      </w:r>
-      <w:r>
-        <w:rPr>
-          <w:rFonts w:ascii="Times New Roman" w:eastAsia="Times New Roman" w:hAnsi="Times New Roman" w:cs="Times New Roman"/>
-          <w:sz w:val="24"/>
-          <w:szCs w:val="24"/>
-        </w:rPr>
-        <w:t xml:space="preserve"> own, and 6) using Zoom or CSC Online to communicate with peers and myself.</w:t>
+        <w:t>You will be 1) reading independently every week, 2) discussing the readings in class or posting to discussion boards/</w:t>
+      </w:r>
+      <w:proofErr w:type="spellStart"/>
+      <w:r>
+        <w:rPr>
+          <w:rFonts w:ascii="Times New Roman" w:eastAsia="Times New Roman" w:hAnsi="Times New Roman" w:cs="Times New Roman"/>
+          <w:sz w:val="24"/>
+          <w:szCs w:val="24"/>
+        </w:rPr>
+        <w:t>Jamboards</w:t>
+      </w:r>
+      <w:proofErr w:type="spellEnd"/>
+      <w:r>
+        <w:rPr>
+          <w:rFonts w:ascii="Times New Roman" w:eastAsia="Times New Roman" w:hAnsi="Times New Roman" w:cs="Times New Roman"/>
+          <w:sz w:val="24"/>
+          <w:szCs w:val="24"/>
+        </w:rPr>
+        <w:t>, 3) determining and assessing your class participation, 4) completing both critical and reflective writing and analytical projects, 5) researching and assessing peer-review articles and a text of your choosing on your own, and 6) using Zoom or CSC Online to communicate with peers and myself.</w:t>
       </w:r>
     </w:p>
     <w:p>
@@ -1822,16 +1880,7 @@
           <w:sz w:val="24"/>
           <w:szCs w:val="24"/>
         </w:rPr>
-        <w:t xml:space="preserve"> You’ll each be responsible for setting your own participation goals, tracking those goals, and grading yourself on their completion. My hope with this assignment is to empower you to work on what will most benefit you rather than assume a one-size-fits-al</w:t>
-      </w:r>
-      <w:r>
-        <w:rPr>
-          <w:rFonts w:ascii="Times New Roman" w:eastAsia="Times New Roman" w:hAnsi="Times New Roman" w:cs="Times New Roman"/>
-          <w:color w:val="000000"/>
-          <w:sz w:val="24"/>
-          <w:szCs w:val="24"/>
-        </w:rPr>
-        <w:t xml:space="preserve">l model when it comes to participation. You'll have a set of 6 smaller assignments to guide you through this process and 2 opportunities to assess and then assign yourself a grade. Everyone should probably consider attendance when setting your </w:t>
+        <w:t xml:space="preserve"> You’ll each be responsible for setting your own participation goals, tracking those goals, and grading yourself on their completion. My hope with this assignment is to empower you to work on what will most benefit you rather than assume a one-size-fits-all model when it comes to participation. You'll have a set of 6 smaller assignments to guide you through this process and 2 opportunities to assess and then assign yourself a grade. Everyone should probably consider attendance when setting your </w:t>
       </w:r>
       <w:r>
         <w:rPr>
@@ -1841,16 +1890,7 @@
           <w:szCs w:val="24"/>
         </w:rPr>
         <w:lastRenderedPageBreak/>
-        <w:t xml:space="preserve">goals since </w:t>
-      </w:r>
-      <w:r>
-        <w:rPr>
-          <w:rFonts w:ascii="Times New Roman" w:eastAsia="Times New Roman" w:hAnsi="Times New Roman" w:cs="Times New Roman"/>
-          <w:color w:val="000000"/>
-          <w:sz w:val="24"/>
-          <w:szCs w:val="24"/>
-        </w:rPr>
-        <w:t xml:space="preserve">absences do happen. Note: </w:t>
+        <w:t xml:space="preserve">goals since absences do happen. Note: </w:t>
       </w:r>
       <w:r>
         <w:rPr>
@@ -1867,16 +1907,27 @@
           <w:sz w:val="24"/>
           <w:szCs w:val="24"/>
         </w:rPr>
-        <w:t>f you're registered for the online version of this course, then you should definitely take attendance into account as you set those goals. How will you demonstrate that you've done and thought about the reading and contribute you</w:t>
-      </w:r>
-      <w:r>
-        <w:rPr>
-          <w:rFonts w:ascii="Times New Roman" w:eastAsia="Times New Roman" w:hAnsi="Times New Roman" w:cs="Times New Roman"/>
-          <w:color w:val="000000"/>
-          <w:sz w:val="24"/>
-          <w:szCs w:val="24"/>
-        </w:rPr>
-        <w:t>r ideas to class each week? See the assignments for more details.</w:t>
+        <w:t xml:space="preserve">f you're registered for the online version of this course, then you should </w:t>
+      </w:r>
+      <w:proofErr w:type="gramStart"/>
+      <w:r>
+        <w:rPr>
+          <w:rFonts w:ascii="Times New Roman" w:eastAsia="Times New Roman" w:hAnsi="Times New Roman" w:cs="Times New Roman"/>
+          <w:color w:val="000000"/>
+          <w:sz w:val="24"/>
+          <w:szCs w:val="24"/>
+        </w:rPr>
+        <w:t>definitely take</w:t>
+      </w:r>
+      <w:proofErr w:type="gramEnd"/>
+      <w:r>
+        <w:rPr>
+          <w:rFonts w:ascii="Times New Roman" w:eastAsia="Times New Roman" w:hAnsi="Times New Roman" w:cs="Times New Roman"/>
+          <w:color w:val="000000"/>
+          <w:sz w:val="24"/>
+          <w:szCs w:val="24"/>
+        </w:rPr>
+        <w:t xml:space="preserve"> attendance into account as you set those goals. How will you demonstrate that you've done and thought about the reading and contribute your ideas to class each week? See the assignments for more details.</w:t>
       </w:r>
       <w:r>
         <w:rPr>
@@ -1934,16 +1985,7 @@
           <w:sz w:val="24"/>
           <w:szCs w:val="24"/>
         </w:rPr>
-        <w:t>This assignment will be the larger structuring assignment for the course that you will complete in four parts: 1) Preliminary Research, 2) Read &amp; Report, 3) Continu</w:t>
-      </w:r>
-      <w:r>
-        <w:rPr>
-          <w:rFonts w:ascii="Times New Roman" w:eastAsia="Times New Roman" w:hAnsi="Times New Roman" w:cs="Times New Roman"/>
-          <w:color w:val="000000"/>
-          <w:sz w:val="24"/>
-          <w:szCs w:val="24"/>
-        </w:rPr>
-        <w:t>ed Research, and 4) Introduction &amp; Additional Materials. You’ll be tasked with writing a critical introduction in the style of the introductions and prefaces to the texts that we’ll read in the second half of the semester. Part of that rese</w:t>
+        <w:t>This assignment will be the larger structuring assignment for the course that you will complete in four parts: 1) Preliminary Research, 2) Read &amp; Report, 3) Continued Research, and 4) Introduction &amp; Additional Materials. You’ll be tasked with writing a critical introduction in the style of the introductions and prefaces to the texts that we’ll read in the second half of the semester. Part of that rese</w:t>
       </w:r>
       <w:r>
         <w:rPr>
@@ -1960,16 +2002,7 @@
           <w:sz w:val="24"/>
           <w:szCs w:val="24"/>
         </w:rPr>
-        <w:t xml:space="preserve"> process wil</w:t>
-      </w:r>
-      <w:r>
-        <w:rPr>
-          <w:rFonts w:ascii="Times New Roman" w:eastAsia="Times New Roman" w:hAnsi="Times New Roman" w:cs="Times New Roman"/>
-          <w:color w:val="000000"/>
-          <w:sz w:val="24"/>
-          <w:szCs w:val="24"/>
-        </w:rPr>
-        <w:t>l be determining a list of background and critical readings and guided questions that will help readers make sense of the text.</w:t>
+        <w:t xml:space="preserve"> process will be determining a list of background and critical readings and guided questions that will help readers make sense of the text.</w:t>
       </w:r>
       <w:r>
         <w:rPr>
@@ -2037,16 +2070,7 @@
           <w:sz w:val="24"/>
           <w:szCs w:val="24"/>
         </w:rPr>
-        <w:t>—has agreed to come to campus to meet with our class, do an evening reading, an</w:t>
-      </w:r>
-      <w:r>
-        <w:rPr>
-          <w:rFonts w:ascii="Times New Roman" w:eastAsia="Times New Roman" w:hAnsi="Times New Roman" w:cs="Times New Roman"/>
-          <w:color w:val="000000"/>
-          <w:sz w:val="24"/>
-          <w:szCs w:val="24"/>
-        </w:rPr>
-        <w:t xml:space="preserve">d hold a creative writing workshop. You’ll have two completion-based assignments: 1) 10 questions that you’re interested in asking our author and </w:t>
+        <w:t xml:space="preserve">—has agreed to come to campus to meet with our class, do an evening reading, and hold a creative writing workshop. You’ll have two completion-based assignments: 1) 10 questions that you’re interested in asking our author and </w:t>
       </w:r>
       <w:r>
         <w:rPr>
@@ -2063,16 +2087,7 @@
           <w:sz w:val="24"/>
           <w:szCs w:val="24"/>
         </w:rPr>
-        <w:t xml:space="preserve"> how you decided on these questions, and 2) a reflection on what you learned from chatti</w:t>
-      </w:r>
-      <w:r>
-        <w:rPr>
-          <w:rFonts w:ascii="Times New Roman" w:eastAsia="Times New Roman" w:hAnsi="Times New Roman" w:cs="Times New Roman"/>
-          <w:color w:val="000000"/>
-          <w:sz w:val="24"/>
-          <w:szCs w:val="24"/>
-        </w:rPr>
-        <w:t>ng with her during our class. Note: If you’re completing this class online, we’ll ask at least one of the questions that you submit, and you’ll need to review the recording of class for your reflection.</w:t>
+        <w:t xml:space="preserve"> how you decided on these questions, and 2) a reflection on what you learned from chatting with her during our class. Note: If you’re completing this class online, we’ll ask at least one of the questions that you submit, and you’ll need to review the recording of class for your reflection.</w:t>
       </w:r>
       <w:r>
         <w:rPr>
@@ -2131,16 +2146,7 @@
           <w:sz w:val="24"/>
           <w:szCs w:val="24"/>
         </w:rPr>
-        <w:t>We’ll meet during our scheduled final exam period and have a roundtable wherein you’ll all answer a final reflective question: How did all that we read cause you to think differently about “multiethnic” literature and</w:t>
-      </w:r>
-      <w:r>
-        <w:rPr>
-          <w:rFonts w:ascii="Times New Roman" w:eastAsia="Times New Roman" w:hAnsi="Times New Roman" w:cs="Times New Roman"/>
-          <w:color w:val="000000"/>
-          <w:sz w:val="24"/>
-          <w:szCs w:val="24"/>
-        </w:rPr>
-        <w:t xml:space="preserve"> the novel </w:t>
+        <w:t xml:space="preserve">We’ll meet during our scheduled final exam period and have a roundtable wherein you’ll all answer a final reflective question: How did all that we read cause you to think differently about “multiethnic” literature and the novel </w:t>
       </w:r>
       <w:r>
         <w:rPr>
@@ -2159,25 +2165,27 @@
           <w:sz w:val="24"/>
           <w:szCs w:val="24"/>
         </w:rPr>
-        <w:t>? You’ll each need to give a 5-minute presentation, answer questions, and ask at least 2 questions of your peers. Note: If you’re completing this class online, you’ll need to post a video presentation that I can share with your peers du</w:t>
-      </w:r>
-      <w:r>
-        <w:rPr>
-          <w:rFonts w:ascii="Times New Roman" w:eastAsia="Times New Roman" w:hAnsi="Times New Roman" w:cs="Times New Roman"/>
-          <w:color w:val="000000"/>
-          <w:sz w:val="24"/>
-          <w:szCs w:val="24"/>
-        </w:rPr>
-        <w:t>ring our exam period (Zoom or FlipGrid is great for recording a presentation), and you’ll need to post two general questions on the topic that you have for your peers. Then, you’ll need to watch the video of our session and post answers to any questions th</w:t>
-      </w:r>
-      <w:r>
-        <w:rPr>
-          <w:rFonts w:ascii="Times New Roman" w:eastAsia="Times New Roman" w:hAnsi="Times New Roman" w:cs="Times New Roman"/>
-          <w:color w:val="000000"/>
-          <w:sz w:val="24"/>
-          <w:szCs w:val="24"/>
-        </w:rPr>
-        <w:t>at you were asked.</w:t>
+        <w:t xml:space="preserve">? You’ll each need to give a 5-minute presentation, answer questions, and ask at least 2 questions of your peers. Note: If you’re completing this class online, you’ll need to post a video presentation that I can share with your peers during our exam period (Zoom or </w:t>
+      </w:r>
+      <w:proofErr w:type="spellStart"/>
+      <w:r>
+        <w:rPr>
+          <w:rFonts w:ascii="Times New Roman" w:eastAsia="Times New Roman" w:hAnsi="Times New Roman" w:cs="Times New Roman"/>
+          <w:color w:val="000000"/>
+          <w:sz w:val="24"/>
+          <w:szCs w:val="24"/>
+        </w:rPr>
+        <w:t>FlipGrid</w:t>
+      </w:r>
+      <w:proofErr w:type="spellEnd"/>
+      <w:r>
+        <w:rPr>
+          <w:rFonts w:ascii="Times New Roman" w:eastAsia="Times New Roman" w:hAnsi="Times New Roman" w:cs="Times New Roman"/>
+          <w:color w:val="000000"/>
+          <w:sz w:val="24"/>
+          <w:szCs w:val="24"/>
+        </w:rPr>
+        <w:t xml:space="preserve"> is great for recording a presentation), and you’ll need to post two general questions on the topic that you have for your peers. Then, you’ll need to watch the video of our session and post answers to any questions that you were asked.</w:t>
       </w:r>
     </w:p>
     <w:p>
@@ -2323,15 +2331,23 @@
           <w:sz w:val="24"/>
           <w:szCs w:val="24"/>
         </w:rPr>
-        <w:t xml:space="preserve"> Identify and Illustrate how the h</w:t>
-      </w:r>
-      <w:r>
-        <w:rPr>
-          <w:rFonts w:ascii="Times New Roman" w:eastAsia="Times New Roman" w:hAnsi="Times New Roman" w:cs="Times New Roman"/>
-          <w:sz w:val="24"/>
-          <w:szCs w:val="24"/>
-        </w:rPr>
-        <w:t>umanities contribute to the cultivation of global citizenship.</w:t>
+        <w:t xml:space="preserve"> Identify and </w:t>
+      </w:r>
+      <w:r>
+        <w:rPr>
+          <w:rFonts w:ascii="Times New Roman" w:eastAsia="Times New Roman" w:hAnsi="Times New Roman" w:cs="Times New Roman"/>
+          <w:sz w:val="24"/>
+          <w:szCs w:val="24"/>
+        </w:rPr>
+        <w:t>i</w:t>
+      </w:r>
+      <w:r>
+        <w:rPr>
+          <w:rFonts w:ascii="Times New Roman" w:eastAsia="Times New Roman" w:hAnsi="Times New Roman" w:cs="Times New Roman"/>
+          <w:sz w:val="24"/>
+          <w:szCs w:val="24"/>
+        </w:rPr>
+        <w:t>llustrate how the humanities contribute to the cultivation of global citizenship.</w:t>
       </w:r>
     </w:p>
     <w:p>
@@ -2389,15 +2405,7 @@
           <w:sz w:val="24"/>
           <w:szCs w:val="24"/>
         </w:rPr>
-        <w:t xml:space="preserve">  Develop the</w:t>
-      </w:r>
-      <w:r>
-        <w:rPr>
-          <w:rFonts w:ascii="Times New Roman" w:eastAsia="Times New Roman" w:hAnsi="Times New Roman" w:cs="Times New Roman"/>
-          <w:sz w:val="24"/>
-          <w:szCs w:val="24"/>
-        </w:rPr>
-        <w:t xml:space="preserve"> necessary skills for close reading literature that addresses the topics of race and ethnicity and for engaging with the views expressed, which may be counter to your own.</w:t>
+        <w:t xml:space="preserve">  Develop the necessary skills for close reading literature that addresses the topics of race and ethnicity and for engaging with the views expressed, which may be counter to your own.</w:t>
       </w:r>
     </w:p>
     <w:p>
@@ -2426,15 +2434,7 @@
           <w:sz w:val="24"/>
           <w:szCs w:val="24"/>
         </w:rPr>
-        <w:t xml:space="preserve">  Identify key figures in literature and criticism who drove conversations abo</w:t>
-      </w:r>
-      <w:r>
-        <w:rPr>
-          <w:rFonts w:ascii="Times New Roman" w:eastAsia="Times New Roman" w:hAnsi="Times New Roman" w:cs="Times New Roman"/>
-          <w:sz w:val="24"/>
-          <w:szCs w:val="24"/>
-        </w:rPr>
-        <w:t>ut Orientalism, colonialism, and postcolonialism in neo-Victorian studies and literary studies more widely.</w:t>
+        <w:t xml:space="preserve">  Identify key figures in literature and criticism who drove conversations about Orientalism, colonialism, and postcolonialism in neo-Victorian studies and literary studies more widely.</w:t>
       </w:r>
     </w:p>
     <w:p>
@@ -2498,15 +2498,7 @@
           <w:sz w:val="24"/>
           <w:szCs w:val="24"/>
         </w:rPr>
-        <w:t xml:space="preserve"> Craft a critica</w:t>
-      </w:r>
-      <w:r>
-        <w:rPr>
-          <w:rFonts w:ascii="Times New Roman" w:eastAsia="Times New Roman" w:hAnsi="Times New Roman" w:cs="Times New Roman"/>
-          <w:sz w:val="24"/>
-          <w:szCs w:val="24"/>
-        </w:rPr>
-        <w:t>l introduction to a text that assesses how the concept of “multiethnic” literature applies to it and provides guidance for readers in the process of research and analysis.</w:t>
+        <w:t xml:space="preserve"> Craft a critical introduction to a text that assesses how the concept of “multiethnic” literature applies to it and provides guidance for readers in the process of research and analysis.</w:t>
       </w:r>
     </w:p>
     <w:p>
@@ -2572,25 +2564,7 @@
           <w:sz w:val="24"/>
           <w:szCs w:val="24"/>
         </w:rPr>
-        <w:t>My phi</w:t>
-      </w:r>
-      <w:r>
-        <w:rPr>
-          <w:rFonts w:ascii="Times New Roman" w:eastAsia="Times New Roman" w:hAnsi="Times New Roman" w:cs="Times New Roman"/>
-          <w:color w:val="000000"/>
-          <w:sz w:val="24"/>
-          <w:szCs w:val="24"/>
-        </w:rPr>
-        <w:t>losophy is that you get the grade that you earn in the course. Grades are based on quality and competency. Completion of all the assignments does not guarantee a passing grade in the course. If you submit all D- or F-level work, your grade will reflect tha</w:t>
-      </w:r>
-      <w:r>
-        <w:rPr>
-          <w:rFonts w:ascii="Times New Roman" w:eastAsia="Times New Roman" w:hAnsi="Times New Roman" w:cs="Times New Roman"/>
-          <w:color w:val="000000"/>
-          <w:sz w:val="24"/>
-          <w:szCs w:val="24"/>
-        </w:rPr>
-        <w:t xml:space="preserve">t. I am eager to work with anyone who wants to succeed in the course. You may set meetings with me </w:t>
+        <w:t xml:space="preserve">My philosophy is that you get the grade that you earn in the course. Grades are based on quality and competency. Completion of all the assignments does not guarantee a passing grade in the course. If you submit all D- or F-level work, your grade will reflect that. I am eager to work with anyone who wants to succeed in the course. You may set meetings with me </w:t>
       </w:r>
       <w:r>
         <w:rPr>
@@ -2607,16 +2581,7 @@
           <w:sz w:val="24"/>
           <w:szCs w:val="24"/>
         </w:rPr>
-        <w:t>at any point to review assignments, course concepts or material, or discuss fee</w:t>
-      </w:r>
-      <w:r>
-        <w:rPr>
-          <w:rFonts w:ascii="Times New Roman" w:eastAsia="Times New Roman" w:hAnsi="Times New Roman" w:cs="Times New Roman"/>
-          <w:color w:val="000000"/>
-          <w:sz w:val="24"/>
-          <w:szCs w:val="24"/>
-        </w:rPr>
-        <w:t>dback. The final grade is based on the following scale:</w:t>
+        <w:t>at any point to review assignments, course concepts or material, or discuss feedback. The final grade is based on the following scale:</w:t>
       </w:r>
     </w:p>
     <w:p>
@@ -3519,63 +3484,36 @@
           <w:sz w:val="24"/>
           <w:szCs w:val="24"/>
         </w:rPr>
-        <w:t>One of my favorite quotations is from a poem called “To a Mouse” by the Scottish poet Robbie Burns: “The best laid schemes o’ Mice an’ Men / Gang aft agley” (lines 39-40). Roughly, it translates to “The best laid plans of Mice and Men often go awry (or wro</w:t>
-      </w:r>
-      <w:r>
-        <w:rPr>
-          <w:rFonts w:ascii="Times New Roman" w:eastAsia="Times New Roman" w:hAnsi="Times New Roman" w:cs="Times New Roman"/>
-          <w:color w:val="000000"/>
-          <w:sz w:val="24"/>
-          <w:szCs w:val="24"/>
-        </w:rPr>
-        <w:t xml:space="preserve">ng).” I love this quotation because sometimes life intervenes. The deadlines that you see in the Reading and Assignment Schedule in this syllabus are there to help you manage and prioritize your time. </w:t>
-      </w:r>
-    </w:p>
-    <w:p>
-      <w:pPr>
-        <w:rPr>
-          <w:rFonts w:ascii="Times New Roman" w:eastAsia="Times New Roman" w:hAnsi="Times New Roman" w:cs="Times New Roman"/>
-          <w:b/>
-          <w:sz w:val="24"/>
-          <w:szCs w:val="24"/>
-        </w:rPr>
-      </w:pPr>
-    </w:p>
-    <w:p>
-      <w:pPr>
-        <w:rPr>
-          <w:rFonts w:ascii="Times New Roman" w:eastAsia="Times New Roman" w:hAnsi="Times New Roman" w:cs="Times New Roman"/>
-          <w:color w:val="000000"/>
-          <w:sz w:val="24"/>
-          <w:szCs w:val="24"/>
-        </w:rPr>
-      </w:pPr>
-      <w:r>
-        <w:rPr>
-          <w:rFonts w:ascii="Times New Roman" w:eastAsia="Times New Roman" w:hAnsi="Times New Roman" w:cs="Times New Roman"/>
-          <w:color w:val="000000"/>
-          <w:sz w:val="24"/>
-          <w:szCs w:val="24"/>
-        </w:rPr>
-        <w:t xml:space="preserve">If you cannot turn something in by the deadline that </w:t>
-      </w:r>
-      <w:r>
-        <w:rPr>
-          <w:rFonts w:ascii="Times New Roman" w:eastAsia="Times New Roman" w:hAnsi="Times New Roman" w:cs="Times New Roman"/>
-          <w:color w:val="000000"/>
-          <w:sz w:val="24"/>
-          <w:szCs w:val="24"/>
-        </w:rPr>
-        <w:t>I’ve set, please email me ahead of time to let me know that you won’t make the deadline and to tell me when you will be able to submit it. Be practical if you do this. If you need an additional two days or a week, tell me so that we can make the arrangemen</w:t>
-      </w:r>
-      <w:r>
-        <w:rPr>
-          <w:rFonts w:ascii="Times New Roman" w:eastAsia="Times New Roman" w:hAnsi="Times New Roman" w:cs="Times New Roman"/>
-          <w:color w:val="000000"/>
-          <w:sz w:val="24"/>
-          <w:szCs w:val="24"/>
-        </w:rPr>
-        <w:t xml:space="preserve">ts. The key is for you to be able to pace yourselves. I want you to succeed. </w:t>
+        <w:t xml:space="preserve">One of my favorite quotations is from a poem called “To a Mouse” by the Scottish poet Robbie Burns: “The best laid schemes o’ Mice an’ Men / Gang aft agley” (lines 39-40). Roughly, it translates to “The best laid plans of Mice and Men often go awry (or wrong).” I love this quotation because sometimes life intervenes. The deadlines that you see in the Reading and Assignment Schedule in this syllabus are there to help you manage and prioritize your time. </w:t>
+      </w:r>
+    </w:p>
+    <w:p>
+      <w:pPr>
+        <w:rPr>
+          <w:rFonts w:ascii="Times New Roman" w:eastAsia="Times New Roman" w:hAnsi="Times New Roman" w:cs="Times New Roman"/>
+          <w:b/>
+          <w:sz w:val="24"/>
+          <w:szCs w:val="24"/>
+        </w:rPr>
+      </w:pPr>
+    </w:p>
+    <w:p>
+      <w:pPr>
+        <w:rPr>
+          <w:rFonts w:ascii="Times New Roman" w:eastAsia="Times New Roman" w:hAnsi="Times New Roman" w:cs="Times New Roman"/>
+          <w:color w:val="000000"/>
+          <w:sz w:val="24"/>
+          <w:szCs w:val="24"/>
+        </w:rPr>
+      </w:pPr>
+      <w:r>
+        <w:rPr>
+          <w:rFonts w:ascii="Times New Roman" w:eastAsia="Times New Roman" w:hAnsi="Times New Roman" w:cs="Times New Roman"/>
+          <w:color w:val="000000"/>
+          <w:sz w:val="24"/>
+          <w:szCs w:val="24"/>
+        </w:rPr>
+        <w:t xml:space="preserve">If you cannot turn something in by the deadline that I’ve set, please email me ahead of time to let me know that you won’t make the deadline and to tell me when you will be able to submit it. Be practical if you do this. If you need an additional two days or a week, tell me so that we can make the arrangements. The key is for you to be able to pace yourselves. I want you to succeed. </w:t>
       </w:r>
     </w:p>
     <w:p>
@@ -3605,54 +3543,56 @@
           <w:szCs w:val="24"/>
         </w:rPr>
         <w:lastRenderedPageBreak/>
-        <w:t>For any late assignments that you have emailed me about, I will input a zero into the gradebook. That zero will be updated without penalty once you complete the assignment as lo</w:t>
-      </w:r>
-      <w:r>
-        <w:rPr>
-          <w:rFonts w:ascii="Times New Roman" w:eastAsia="Times New Roman" w:hAnsi="Times New Roman" w:cs="Times New Roman"/>
-          <w:color w:val="000000"/>
-          <w:sz w:val="24"/>
-          <w:szCs w:val="24"/>
-        </w:rPr>
-        <w:t xml:space="preserve">ng as you have contacted and made arrangements with me. </w:t>
-      </w:r>
-    </w:p>
-    <w:p>
-      <w:pPr>
-        <w:rPr>
-          <w:rFonts w:ascii="Times New Roman" w:eastAsia="Times New Roman" w:hAnsi="Times New Roman" w:cs="Times New Roman"/>
-          <w:color w:val="000000"/>
-          <w:sz w:val="24"/>
-          <w:szCs w:val="24"/>
-        </w:rPr>
-      </w:pPr>
-    </w:p>
-    <w:p>
-      <w:pPr>
-        <w:rPr>
-          <w:rFonts w:ascii="Times New Roman" w:eastAsia="Times New Roman" w:hAnsi="Times New Roman" w:cs="Times New Roman"/>
-          <w:color w:val="000000"/>
-          <w:sz w:val="24"/>
-          <w:szCs w:val="24"/>
-        </w:rPr>
-      </w:pPr>
-      <w:r>
-        <w:rPr>
-          <w:rFonts w:ascii="Times New Roman" w:eastAsia="Times New Roman" w:hAnsi="Times New Roman" w:cs="Times New Roman"/>
-          <w:color w:val="000000"/>
-          <w:sz w:val="24"/>
-          <w:szCs w:val="24"/>
-        </w:rPr>
-        <w:t>Sometimes it may be best to submit something to get a few points and then turn your attention to the next assignment. You should decide where to put your energy based on the number of points and the</w:t>
-      </w:r>
-      <w:r>
-        <w:rPr>
-          <w:rFonts w:ascii="Times New Roman" w:eastAsia="Times New Roman" w:hAnsi="Times New Roman" w:cs="Times New Roman"/>
-          <w:color w:val="000000"/>
-          <w:sz w:val="24"/>
-          <w:szCs w:val="24"/>
-        </w:rPr>
-        <w:t xml:space="preserve"> percentage those points are worth to your final grade. For smaller assignments especially</w:t>
+        <w:t xml:space="preserve">For any late assignments that you have emailed me about, I will input a zero into the gradebook. That zero will be updated without penalty once you complete the assignment </w:t>
+      </w:r>
+      <w:proofErr w:type="gramStart"/>
+      <w:r>
+        <w:rPr>
+          <w:rFonts w:ascii="Times New Roman" w:eastAsia="Times New Roman" w:hAnsi="Times New Roman" w:cs="Times New Roman"/>
+          <w:color w:val="000000"/>
+          <w:sz w:val="24"/>
+          <w:szCs w:val="24"/>
+        </w:rPr>
+        <w:t>as long as</w:t>
+      </w:r>
+      <w:proofErr w:type="gramEnd"/>
+      <w:r>
+        <w:rPr>
+          <w:rFonts w:ascii="Times New Roman" w:eastAsia="Times New Roman" w:hAnsi="Times New Roman" w:cs="Times New Roman"/>
+          <w:color w:val="000000"/>
+          <w:sz w:val="24"/>
+          <w:szCs w:val="24"/>
+        </w:rPr>
+        <w:t xml:space="preserve"> you have contacted and made arrangements with me. </w:t>
+      </w:r>
+    </w:p>
+    <w:p>
+      <w:pPr>
+        <w:rPr>
+          <w:rFonts w:ascii="Times New Roman" w:eastAsia="Times New Roman" w:hAnsi="Times New Roman" w:cs="Times New Roman"/>
+          <w:color w:val="000000"/>
+          <w:sz w:val="24"/>
+          <w:szCs w:val="24"/>
+        </w:rPr>
+      </w:pPr>
+    </w:p>
+    <w:p>
+      <w:pPr>
+        <w:rPr>
+          <w:rFonts w:ascii="Times New Roman" w:eastAsia="Times New Roman" w:hAnsi="Times New Roman" w:cs="Times New Roman"/>
+          <w:color w:val="000000"/>
+          <w:sz w:val="24"/>
+          <w:szCs w:val="24"/>
+        </w:rPr>
+      </w:pPr>
+      <w:r>
+        <w:rPr>
+          <w:rFonts w:ascii="Times New Roman" w:eastAsia="Times New Roman" w:hAnsi="Times New Roman" w:cs="Times New Roman"/>
+          <w:color w:val="000000"/>
+          <w:sz w:val="24"/>
+          <w:szCs w:val="24"/>
+        </w:rPr>
+        <w:t>Sometimes it may be best to submit something to get a few points and then turn your attention to the next assignment. You should decide where to put your energy based on the number of points and the percentage those points are worth to your final grade. For smaller assignments especially</w:t>
       </w:r>
       <w:r>
         <w:rPr>
@@ -3686,16 +3626,7 @@
           <w:sz w:val="24"/>
           <w:szCs w:val="24"/>
         </w:rPr>
-        <w:t>that will still get you partial credit, which is much better than a zero in the gradebook. Basically, be thoughtful about</w:t>
-      </w:r>
-      <w:r>
-        <w:rPr>
-          <w:rFonts w:ascii="Times New Roman" w:eastAsia="Times New Roman" w:hAnsi="Times New Roman" w:cs="Times New Roman"/>
-          <w:color w:val="000000"/>
-          <w:sz w:val="24"/>
-          <w:szCs w:val="24"/>
-        </w:rPr>
-        <w:t xml:space="preserve"> where and how you invest your time. I’m happy to chat with you about time management issues at any point.  </w:t>
+        <w:t xml:space="preserve">that will still get you partial credit, which is much better than a zero in the gradebook. Basically, be thoughtful about where and how you invest your time. I’m happy to chat with you about time management issues at any point.  </w:t>
       </w:r>
     </w:p>
     <w:p>
@@ -3745,23 +3676,7 @@
           <w:sz w:val="24"/>
           <w:szCs w:val="24"/>
         </w:rPr>
-        <w:t>You should expect to wait a minimum of one week to receive your grades on larger assignments. I want to make sure to give</w:t>
-      </w:r>
-      <w:r>
-        <w:rPr>
-          <w:rFonts w:ascii="Times New Roman" w:eastAsia="Times New Roman" w:hAnsi="Times New Roman" w:cs="Times New Roman"/>
-          <w:sz w:val="24"/>
-          <w:szCs w:val="24"/>
-        </w:rPr>
-        <w:t xml:space="preserve"> each written assignment the attention that it’s due, which means that I need adequate time to do so. On occasion, it may take a few days longer than one week; if so, I will keep you informed. Also, on occasion, you might receive grades much faster than yo</w:t>
-      </w:r>
-      <w:r>
-        <w:rPr>
-          <w:rFonts w:ascii="Times New Roman" w:eastAsia="Times New Roman" w:hAnsi="Times New Roman" w:cs="Times New Roman"/>
-          <w:sz w:val="24"/>
-          <w:szCs w:val="24"/>
-        </w:rPr>
-        <w:t>u expect; I try to grade the first several assignments of the semester quickly so that you can feel confident in my expectations and your work.</w:t>
+        <w:t>You should expect to wait a minimum of one week to receive your grades on larger assignments. I want to make sure to give each written assignment the attention that it’s due, which means that I need adequate time to do so. On occasion, it may take a few days longer than one week; if so, I will keep you informed. Also, on occasion, you might receive grades much faster than you expect; I try to grade the first several assignments of the semester quickly so that you can feel confident in my expectations and your work.</w:t>
       </w:r>
     </w:p>
     <w:p>
@@ -3819,42 +3734,42 @@
           <w:sz w:val="24"/>
           <w:szCs w:val="24"/>
         </w:rPr>
-        <w:t>Readings should be completed before class on the d</w:t>
-      </w:r>
-      <w:r>
-        <w:rPr>
-          <w:rFonts w:ascii="Times New Roman" w:eastAsia="Times New Roman" w:hAnsi="Times New Roman" w:cs="Times New Roman"/>
-          <w:color w:val="000000"/>
-          <w:sz w:val="24"/>
-          <w:szCs w:val="24"/>
-        </w:rPr>
-        <w:t>ay listed unless otherwise noted. I ha</w:t>
-      </w:r>
-      <w:r>
-        <w:rPr>
-          <w:rFonts w:ascii="Times New Roman" w:eastAsia="Times New Roman" w:hAnsi="Times New Roman" w:cs="Times New Roman"/>
-          <w:sz w:val="24"/>
-          <w:szCs w:val="24"/>
-        </w:rPr>
-        <w:t xml:space="preserve">ve provided brief summaries of all of the readings that focus mainly on the key plots or main topics that I would like you pay attention to as you read. </w:t>
-      </w:r>
-      <w:r>
-        <w:rPr>
-          <w:rFonts w:ascii="Times New Roman" w:eastAsia="Times New Roman" w:hAnsi="Times New Roman" w:cs="Times New Roman"/>
-          <w:color w:val="000000"/>
-          <w:sz w:val="24"/>
-          <w:szCs w:val="24"/>
-        </w:rPr>
-        <w:t>All assignments are due by 11:55 PM on the day listed unless othe</w:t>
-      </w:r>
-      <w:r>
-        <w:rPr>
-          <w:rFonts w:ascii="Times New Roman" w:eastAsia="Times New Roman" w:hAnsi="Times New Roman" w:cs="Times New Roman"/>
-          <w:color w:val="000000"/>
-          <w:sz w:val="24"/>
-          <w:szCs w:val="24"/>
-        </w:rPr>
-        <w:t xml:space="preserve">rwise noted. Note: </w:t>
+        <w:t>Readings should be completed before class on the day listed unless otherwise noted. I ha</w:t>
+      </w:r>
+      <w:r>
+        <w:rPr>
+          <w:rFonts w:ascii="Times New Roman" w:eastAsia="Times New Roman" w:hAnsi="Times New Roman" w:cs="Times New Roman"/>
+          <w:sz w:val="24"/>
+          <w:szCs w:val="24"/>
+        </w:rPr>
+        <w:t xml:space="preserve">ve provided brief summaries of </w:t>
+      </w:r>
+      <w:proofErr w:type="gramStart"/>
+      <w:r>
+        <w:rPr>
+          <w:rFonts w:ascii="Times New Roman" w:eastAsia="Times New Roman" w:hAnsi="Times New Roman" w:cs="Times New Roman"/>
+          <w:sz w:val="24"/>
+          <w:szCs w:val="24"/>
+        </w:rPr>
+        <w:t>all of</w:t>
+      </w:r>
+      <w:proofErr w:type="gramEnd"/>
+      <w:r>
+        <w:rPr>
+          <w:rFonts w:ascii="Times New Roman" w:eastAsia="Times New Roman" w:hAnsi="Times New Roman" w:cs="Times New Roman"/>
+          <w:sz w:val="24"/>
+          <w:szCs w:val="24"/>
+        </w:rPr>
+        <w:t xml:space="preserve"> the readings that focus mainly on the key plots or main topics that I would like you pay attention to as you read. </w:t>
+      </w:r>
+      <w:r>
+        <w:rPr>
+          <w:rFonts w:ascii="Times New Roman" w:eastAsia="Times New Roman" w:hAnsi="Times New Roman" w:cs="Times New Roman"/>
+          <w:color w:val="000000"/>
+          <w:sz w:val="24"/>
+          <w:szCs w:val="24"/>
+        </w:rPr>
+        <w:t xml:space="preserve">All assignments are due by 11:55 PM on the day listed unless otherwise noted. Note: </w:t>
       </w:r>
       <w:r>
         <w:rPr>
@@ -4155,6 +4070,7 @@
           <w:szCs w:val="24"/>
         </w:rPr>
       </w:pPr>
+      <w:proofErr w:type="spellStart"/>
       <w:r>
         <w:rPr>
           <w:rFonts w:ascii="Times New Roman" w:eastAsia="Times New Roman" w:hAnsi="Times New Roman" w:cs="Times New Roman"/>
@@ -4163,13 +4079,32 @@
         </w:rPr>
         <w:t>Kimberlé</w:t>
       </w:r>
-      <w:r>
-        <w:rPr>
-          <w:rFonts w:ascii="Times New Roman" w:eastAsia="Times New Roman" w:hAnsi="Times New Roman" w:cs="Times New Roman"/>
-          <w:sz w:val="24"/>
-          <w:szCs w:val="24"/>
-        </w:rPr>
-        <w:t xml:space="preserve"> Crenshaw, “The Urgency of Intersectionality” (TedTalk)</w:t>
+      <w:proofErr w:type="spellEnd"/>
+      <w:r>
+        <w:rPr>
+          <w:rFonts w:ascii="Times New Roman" w:eastAsia="Times New Roman" w:hAnsi="Times New Roman" w:cs="Times New Roman"/>
+          <w:sz w:val="24"/>
+          <w:szCs w:val="24"/>
+        </w:rPr>
+        <w:t xml:space="preserve"> Crenshaw, “The Urgency of Intersectionality” (</w:t>
+      </w:r>
+      <w:proofErr w:type="spellStart"/>
+      <w:r>
+        <w:rPr>
+          <w:rFonts w:ascii="Times New Roman" w:eastAsia="Times New Roman" w:hAnsi="Times New Roman" w:cs="Times New Roman"/>
+          <w:sz w:val="24"/>
+          <w:szCs w:val="24"/>
+        </w:rPr>
+        <w:t>TedTalk</w:t>
+      </w:r>
+      <w:proofErr w:type="spellEnd"/>
+      <w:r>
+        <w:rPr>
+          <w:rFonts w:ascii="Times New Roman" w:eastAsia="Times New Roman" w:hAnsi="Times New Roman" w:cs="Times New Roman"/>
+          <w:sz w:val="24"/>
+          <w:szCs w:val="24"/>
+        </w:rPr>
+        <w:t>)</w:t>
       </w:r>
     </w:p>
     <w:p>
@@ -4240,16 +4175,7 @@
           <w:sz w:val="24"/>
           <w:szCs w:val="24"/>
         </w:rPr>
-        <w:t>Introduces terms like “privilege” and “dis</w:t>
-      </w:r>
-      <w:r>
-        <w:rPr>
-          <w:rFonts w:ascii="Times New Roman" w:eastAsia="Times New Roman" w:hAnsi="Times New Roman" w:cs="Times New Roman"/>
-          <w:i/>
-          <w:sz w:val="24"/>
-          <w:szCs w:val="24"/>
-        </w:rPr>
-        <w:t>advantage” as related to structural racial inequities.</w:t>
+        <w:t>Introduces terms like “privilege” and “disadvantage” as related to structural racial inequities.</w:t>
       </w:r>
     </w:p>
     <w:p>
@@ -4374,16 +4300,7 @@
           <w:sz w:val="24"/>
           <w:szCs w:val="24"/>
         </w:rPr>
-        <w:t>Tell me a</w:t>
-      </w:r>
-      <w:r>
-        <w:rPr>
-          <w:rFonts w:ascii="Times New Roman" w:eastAsia="Times New Roman" w:hAnsi="Times New Roman" w:cs="Times New Roman"/>
-          <w:i/>
-          <w:sz w:val="24"/>
-          <w:szCs w:val="24"/>
-        </w:rPr>
-        <w:t xml:space="preserve"> bit about yourself and ways that I can best support your learning; serves as attendance for “No Show” reporting.</w:t>
+        <w:t>Tell me a bit about yourself and ways that I can best support your learning; serves as attendance for “No Show” reporting.</w:t>
       </w:r>
     </w:p>
     <w:p>
@@ -4528,16 +4445,7 @@
           <w:sz w:val="24"/>
           <w:szCs w:val="24"/>
         </w:rPr>
-        <w:t xml:space="preserve">Defines “contact zone” and </w:t>
-      </w:r>
-      <w:r>
-        <w:rPr>
-          <w:rFonts w:ascii="Times New Roman" w:eastAsia="Times New Roman" w:hAnsi="Times New Roman" w:cs="Times New Roman"/>
-          <w:i/>
-          <w:sz w:val="24"/>
-          <w:szCs w:val="24"/>
-        </w:rPr>
-        <w:t>explains how literature can function as a contact zone.</w:t>
+        <w:t>Defines “contact zone” and explains how literature can function as a contact zone.</w:t>
       </w:r>
     </w:p>
     <w:p>
@@ -4651,16 +4559,7 @@
           <w:sz w:val="24"/>
           <w:szCs w:val="24"/>
         </w:rPr>
-        <w:t xml:space="preserve">Introduces </w:t>
-      </w:r>
-      <w:r>
-        <w:rPr>
-          <w:rFonts w:ascii="Times New Roman" w:eastAsia="Times New Roman" w:hAnsi="Times New Roman" w:cs="Times New Roman"/>
-          <w:i/>
-          <w:sz w:val="24"/>
-          <w:szCs w:val="24"/>
-        </w:rPr>
-        <w:t>neo-Victorian studies as a discipline.</w:t>
+        <w:t>Introduces neo-Victorian studies as a discipline.</w:t>
       </w:r>
     </w:p>
     <w:p>
@@ -4677,13 +4576,59 @@
           <w:szCs w:val="24"/>
         </w:rPr>
       </w:pPr>
-      <w:r>
-        <w:rPr>
-          <w:rFonts w:ascii="Times New Roman" w:eastAsia="Times New Roman" w:hAnsi="Times New Roman" w:cs="Times New Roman"/>
-          <w:sz w:val="24"/>
-          <w:szCs w:val="24"/>
-        </w:rPr>
-        <w:t xml:space="preserve">Antonija Primorac and Monika Pietrzak-Franger, “What Is Global Neo-Victorianism?” (PDF) </w:t>
+      <w:proofErr w:type="spellStart"/>
+      <w:r>
+        <w:rPr>
+          <w:rFonts w:ascii="Times New Roman" w:eastAsia="Times New Roman" w:hAnsi="Times New Roman" w:cs="Times New Roman"/>
+          <w:sz w:val="24"/>
+          <w:szCs w:val="24"/>
+        </w:rPr>
+        <w:t>Antonija</w:t>
+      </w:r>
+      <w:proofErr w:type="spellEnd"/>
+      <w:r>
+        <w:rPr>
+          <w:rFonts w:ascii="Times New Roman" w:eastAsia="Times New Roman" w:hAnsi="Times New Roman" w:cs="Times New Roman"/>
+          <w:sz w:val="24"/>
+          <w:szCs w:val="24"/>
+        </w:rPr>
+        <w:t xml:space="preserve"> </w:t>
+      </w:r>
+      <w:proofErr w:type="spellStart"/>
+      <w:r>
+        <w:rPr>
+          <w:rFonts w:ascii="Times New Roman" w:eastAsia="Times New Roman" w:hAnsi="Times New Roman" w:cs="Times New Roman"/>
+          <w:sz w:val="24"/>
+          <w:szCs w:val="24"/>
+        </w:rPr>
+        <w:t>Primorac</w:t>
+      </w:r>
+      <w:proofErr w:type="spellEnd"/>
+      <w:r>
+        <w:rPr>
+          <w:rFonts w:ascii="Times New Roman" w:eastAsia="Times New Roman" w:hAnsi="Times New Roman" w:cs="Times New Roman"/>
+          <w:sz w:val="24"/>
+          <w:szCs w:val="24"/>
+        </w:rPr>
+        <w:t xml:space="preserve"> and Monika </w:t>
+      </w:r>
+      <w:proofErr w:type="spellStart"/>
+      <w:r>
+        <w:rPr>
+          <w:rFonts w:ascii="Times New Roman" w:eastAsia="Times New Roman" w:hAnsi="Times New Roman" w:cs="Times New Roman"/>
+          <w:sz w:val="24"/>
+          <w:szCs w:val="24"/>
+        </w:rPr>
+        <w:t>Pietrzak</w:t>
+      </w:r>
+      <w:proofErr w:type="spellEnd"/>
+      <w:r>
+        <w:rPr>
+          <w:rFonts w:ascii="Times New Roman" w:eastAsia="Times New Roman" w:hAnsi="Times New Roman" w:cs="Times New Roman"/>
+          <w:sz w:val="24"/>
+          <w:szCs w:val="24"/>
+        </w:rPr>
+        <w:t xml:space="preserve">-Franger, “What Is Global Neo-Victorianism?” (PDF) </w:t>
       </w:r>
     </w:p>
     <w:p>
@@ -4750,15 +4695,7 @@
           <w:sz w:val="24"/>
           <w:szCs w:val="24"/>
         </w:rPr>
-        <w:t>Pa</w:t>
-      </w:r>
-      <w:r>
-        <w:rPr>
-          <w:rFonts w:ascii="Times New Roman" w:eastAsia="Times New Roman" w:hAnsi="Times New Roman" w:cs="Times New Roman"/>
-          <w:sz w:val="24"/>
-          <w:szCs w:val="24"/>
-        </w:rPr>
-        <w:t>rticipation #1: Setting Goals</w:t>
+        <w:t>Participation #1: Setting Goals</w:t>
       </w:r>
     </w:p>
     <w:p>
@@ -4896,16 +4833,7 @@
           <w:sz w:val="24"/>
           <w:szCs w:val="24"/>
         </w:rPr>
-        <w:t xml:space="preserve">Explores how </w:t>
-      </w:r>
-      <w:r>
-        <w:rPr>
-          <w:rFonts w:ascii="Times New Roman" w:eastAsia="Times New Roman" w:hAnsi="Times New Roman" w:cs="Times New Roman"/>
-          <w:i/>
-          <w:sz w:val="24"/>
-          <w:szCs w:val="24"/>
-        </w:rPr>
-        <w:t>neo-Victorianism allows contemporary authors and scholars to confront the Victorian empire.</w:t>
+        <w:t>Explores how neo-Victorianism allows contemporary authors and scholars to confront the Victorian empire.</w:t>
       </w:r>
     </w:p>
     <w:p>
@@ -4953,16 +4881,7 @@
           <w:sz w:val="24"/>
           <w:szCs w:val="24"/>
         </w:rPr>
-        <w:t>Early criticism on steampunk literature that explores</w:t>
-      </w:r>
-      <w:r>
-        <w:rPr>
-          <w:rFonts w:ascii="Times New Roman" w:eastAsia="Times New Roman" w:hAnsi="Times New Roman" w:cs="Times New Roman"/>
-          <w:i/>
-          <w:sz w:val="24"/>
-          <w:szCs w:val="24"/>
-        </w:rPr>
-        <w:t xml:space="preserve"> how colonialism has been ignored in terms of geographic representation.</w:t>
+        <w:t>Early criticism on steampunk literature that explores how colonialism has been ignored in terms of geographic representation.</w:t>
       </w:r>
     </w:p>
     <w:p>
@@ -4985,7 +4904,43 @@
           <w:sz w:val="24"/>
           <w:szCs w:val="24"/>
         </w:rPr>
-        <w:t xml:space="preserve">Anthology Introductions (PDF): Jaymee Goh and Joyce Chng, Introduction to </w:t>
+        <w:t xml:space="preserve">Anthology Introductions (PDF): </w:t>
+      </w:r>
+      <w:proofErr w:type="spellStart"/>
+      <w:r>
+        <w:rPr>
+          <w:rFonts w:ascii="Times New Roman" w:eastAsia="Times New Roman" w:hAnsi="Times New Roman" w:cs="Times New Roman"/>
+          <w:sz w:val="24"/>
+          <w:szCs w:val="24"/>
+        </w:rPr>
+        <w:t>Jaymee</w:t>
+      </w:r>
+      <w:proofErr w:type="spellEnd"/>
+      <w:r>
+        <w:rPr>
+          <w:rFonts w:ascii="Times New Roman" w:eastAsia="Times New Roman" w:hAnsi="Times New Roman" w:cs="Times New Roman"/>
+          <w:sz w:val="24"/>
+          <w:szCs w:val="24"/>
+        </w:rPr>
+        <w:t xml:space="preserve"> Goh and Joyce </w:t>
+      </w:r>
+      <w:proofErr w:type="spellStart"/>
+      <w:r>
+        <w:rPr>
+          <w:rFonts w:ascii="Times New Roman" w:eastAsia="Times New Roman" w:hAnsi="Times New Roman" w:cs="Times New Roman"/>
+          <w:sz w:val="24"/>
+          <w:szCs w:val="24"/>
+        </w:rPr>
+        <w:t>Chng</w:t>
+      </w:r>
+      <w:proofErr w:type="spellEnd"/>
+      <w:r>
+        <w:rPr>
+          <w:rFonts w:ascii="Times New Roman" w:eastAsia="Times New Roman" w:hAnsi="Times New Roman" w:cs="Times New Roman"/>
+          <w:sz w:val="24"/>
+          <w:szCs w:val="24"/>
+        </w:rPr>
+        <w:t xml:space="preserve">, Introduction to </w:t>
       </w:r>
       <w:r>
         <w:rPr>
@@ -5011,25 +4966,35 @@
           <w:sz w:val="24"/>
           <w:szCs w:val="24"/>
         </w:rPr>
-        <w:t xml:space="preserve">Clockwork Cairo: </w:t>
-      </w:r>
-      <w:r>
-        <w:rPr>
-          <w:rFonts w:ascii="Times New Roman" w:eastAsia="Times New Roman" w:hAnsi="Times New Roman" w:cs="Times New Roman"/>
-          <w:i/>
-          <w:sz w:val="24"/>
-          <w:szCs w:val="24"/>
-        </w:rPr>
-        <w:t>Steampunk Tales of Egypt</w:t>
-      </w:r>
-      <w:r>
-        <w:rPr>
-          <w:rFonts w:ascii="Times New Roman" w:eastAsia="Times New Roman" w:hAnsi="Times New Roman" w:cs="Times New Roman"/>
-          <w:sz w:val="24"/>
-          <w:szCs w:val="24"/>
-        </w:rPr>
-        <w:t xml:space="preserve">; Balogun Ojetade, Introduction to </w:t>
-      </w:r>
+        <w:t>Clockwork Cairo: Steampunk Tales of Egypt</w:t>
+      </w:r>
+      <w:r>
+        <w:rPr>
+          <w:rFonts w:ascii="Times New Roman" w:eastAsia="Times New Roman" w:hAnsi="Times New Roman" w:cs="Times New Roman"/>
+          <w:sz w:val="24"/>
+          <w:szCs w:val="24"/>
+        </w:rPr>
+        <w:t xml:space="preserve">; Balogun </w:t>
+      </w:r>
+      <w:proofErr w:type="spellStart"/>
+      <w:r>
+        <w:rPr>
+          <w:rFonts w:ascii="Times New Roman" w:eastAsia="Times New Roman" w:hAnsi="Times New Roman" w:cs="Times New Roman"/>
+          <w:sz w:val="24"/>
+          <w:szCs w:val="24"/>
+        </w:rPr>
+        <w:t>Ojetade</w:t>
+      </w:r>
+      <w:proofErr w:type="spellEnd"/>
+      <w:r>
+        <w:rPr>
+          <w:rFonts w:ascii="Times New Roman" w:eastAsia="Times New Roman" w:hAnsi="Times New Roman" w:cs="Times New Roman"/>
+          <w:sz w:val="24"/>
+          <w:szCs w:val="24"/>
+        </w:rPr>
+        <w:t xml:space="preserve">, Introduction to </w:t>
+      </w:r>
+      <w:proofErr w:type="spellStart"/>
       <w:r>
         <w:rPr>
           <w:rFonts w:ascii="Times New Roman" w:eastAsia="Times New Roman" w:hAnsi="Times New Roman" w:cs="Times New Roman"/>
@@ -5039,6 +5004,7 @@
         </w:rPr>
         <w:t>Steamfunk</w:t>
       </w:r>
+      <w:proofErr w:type="spellEnd"/>
       <w:r>
         <w:rPr>
           <w:rFonts w:ascii="Times New Roman" w:eastAsia="Times New Roman" w:hAnsi="Times New Roman" w:cs="Times New Roman"/>
@@ -5115,21 +5081,41 @@
           <w:szCs w:val="24"/>
         </w:rPr>
       </w:pPr>
-      <w:r>
-        <w:rPr>
-          <w:rFonts w:ascii="Times New Roman" w:eastAsia="Times New Roman" w:hAnsi="Times New Roman" w:cs="Times New Roman"/>
-          <w:sz w:val="24"/>
-          <w:szCs w:val="24"/>
-        </w:rPr>
-        <w:t>Mar</w:t>
-      </w:r>
-      <w:r>
-        <w:rPr>
-          <w:rFonts w:ascii="Times New Roman" w:eastAsia="Times New Roman" w:hAnsi="Times New Roman" w:cs="Times New Roman"/>
-          <w:sz w:val="24"/>
-          <w:szCs w:val="24"/>
-        </w:rPr>
-        <w:t>ilag Angway, “Chasing Volcanoes” (PDF)</w:t>
+      <w:proofErr w:type="spellStart"/>
+      <w:r>
+        <w:rPr>
+          <w:rFonts w:ascii="Times New Roman" w:eastAsia="Times New Roman" w:hAnsi="Times New Roman" w:cs="Times New Roman"/>
+          <w:sz w:val="24"/>
+          <w:szCs w:val="24"/>
+        </w:rPr>
+        <w:t>Marilag</w:t>
+      </w:r>
+      <w:proofErr w:type="spellEnd"/>
+      <w:r>
+        <w:rPr>
+          <w:rFonts w:ascii="Times New Roman" w:eastAsia="Times New Roman" w:hAnsi="Times New Roman" w:cs="Times New Roman"/>
+          <w:sz w:val="24"/>
+          <w:szCs w:val="24"/>
+        </w:rPr>
+        <w:t xml:space="preserve"> </w:t>
+      </w:r>
+      <w:proofErr w:type="spellStart"/>
+      <w:r>
+        <w:rPr>
+          <w:rFonts w:ascii="Times New Roman" w:eastAsia="Times New Roman" w:hAnsi="Times New Roman" w:cs="Times New Roman"/>
+          <w:sz w:val="24"/>
+          <w:szCs w:val="24"/>
+        </w:rPr>
+        <w:t>Angway</w:t>
+      </w:r>
+      <w:proofErr w:type="spellEnd"/>
+      <w:r>
+        <w:rPr>
+          <w:rFonts w:ascii="Times New Roman" w:eastAsia="Times New Roman" w:hAnsi="Times New Roman" w:cs="Times New Roman"/>
+          <w:sz w:val="24"/>
+          <w:szCs w:val="24"/>
+        </w:rPr>
+        <w:t>, “Chasing Volcanoes” (PDF)</w:t>
       </w:r>
     </w:p>
     <w:p>
@@ -5176,7 +5162,25 @@
           <w:sz w:val="24"/>
           <w:szCs w:val="24"/>
         </w:rPr>
-        <w:t>Timothy Dimacali, “On the Consequence of Sound” (PDF)</w:t>
+        <w:t xml:space="preserve">Timothy </w:t>
+      </w:r>
+      <w:proofErr w:type="spellStart"/>
+      <w:r>
+        <w:rPr>
+          <w:rFonts w:ascii="Times New Roman" w:eastAsia="Times New Roman" w:hAnsi="Times New Roman" w:cs="Times New Roman"/>
+          <w:sz w:val="24"/>
+          <w:szCs w:val="24"/>
+        </w:rPr>
+        <w:t>Dimacali</w:t>
+      </w:r>
+      <w:proofErr w:type="spellEnd"/>
+      <w:r>
+        <w:rPr>
+          <w:rFonts w:ascii="Times New Roman" w:eastAsia="Times New Roman" w:hAnsi="Times New Roman" w:cs="Times New Roman"/>
+          <w:sz w:val="24"/>
+          <w:szCs w:val="24"/>
+        </w:rPr>
+        <w:t>, “On the Consequence of Sound” (PDF)</w:t>
       </w:r>
     </w:p>
     <w:p>
@@ -5360,16 +5364,7 @@
           <w:sz w:val="24"/>
           <w:szCs w:val="24"/>
         </w:rPr>
-        <w:t xml:space="preserve">A young girl and her sister seeking </w:t>
-      </w:r>
-      <w:r>
-        <w:rPr>
-          <w:rFonts w:ascii="Times New Roman" w:eastAsia="Times New Roman" w:hAnsi="Times New Roman" w:cs="Times New Roman"/>
-          <w:i/>
-          <w:sz w:val="24"/>
-          <w:szCs w:val="24"/>
-        </w:rPr>
-        <w:t>unique animals in Vietnam for a menagerie make an unexpected discovery.</w:t>
+        <w:t>A young girl and her sister seeking unique animals in Vietnam for a menagerie make an unexpected discovery.</w:t>
       </w:r>
     </w:p>
     <w:p>
@@ -5392,7 +5387,25 @@
           <w:sz w:val="24"/>
           <w:szCs w:val="24"/>
         </w:rPr>
-        <w:t>Alessa Hinlo, “The Last Aswang” (PDF)</w:t>
+        <w:t xml:space="preserve">Alessa </w:t>
+      </w:r>
+      <w:proofErr w:type="spellStart"/>
+      <w:r>
+        <w:rPr>
+          <w:rFonts w:ascii="Times New Roman" w:eastAsia="Times New Roman" w:hAnsi="Times New Roman" w:cs="Times New Roman"/>
+          <w:sz w:val="24"/>
+          <w:szCs w:val="24"/>
+        </w:rPr>
+        <w:t>Hinlo</w:t>
+      </w:r>
+      <w:proofErr w:type="spellEnd"/>
+      <w:r>
+        <w:rPr>
+          <w:rFonts w:ascii="Times New Roman" w:eastAsia="Times New Roman" w:hAnsi="Times New Roman" w:cs="Times New Roman"/>
+          <w:sz w:val="24"/>
+          <w:szCs w:val="24"/>
+        </w:rPr>
+        <w:t>, “The Last Aswang” (PDF)</w:t>
       </w:r>
     </w:p>
     <w:p>
@@ -5463,16 +5476,7 @@
           <w:sz w:val="24"/>
           <w:szCs w:val="24"/>
         </w:rPr>
-        <w:t>Two brothers reflect th</w:t>
-      </w:r>
-      <w:r>
-        <w:rPr>
-          <w:rFonts w:ascii="Times New Roman" w:eastAsia="Times New Roman" w:hAnsi="Times New Roman" w:cs="Times New Roman"/>
-          <w:i/>
-          <w:sz w:val="24"/>
-          <w:szCs w:val="24"/>
-        </w:rPr>
-        <w:t>e conflict between traditional European Christian notions of progress and Taiwanese Buddhist values.</w:t>
+        <w:t>Two brothers reflect the conflict between traditional European Christian notions of progress and Taiwanese Buddhist values.</w:t>
       </w:r>
     </w:p>
     <w:p>
@@ -5539,16 +5543,7 @@
           <w:sz w:val="24"/>
           <w:szCs w:val="24"/>
         </w:rPr>
-        <w:t xml:space="preserve">A matriarchal reimagining of monarchical control of Cairo based on who controls a </w:t>
-      </w:r>
-      <w:r>
-        <w:rPr>
-          <w:rFonts w:ascii="Times New Roman" w:eastAsia="Times New Roman" w:hAnsi="Times New Roman" w:cs="Times New Roman"/>
-          <w:i/>
-          <w:sz w:val="24"/>
-          <w:szCs w:val="24"/>
-        </w:rPr>
-        <w:t>large, steam-powered copper scarab.</w:t>
+        <w:t>A matriarchal reimagining of monarchical control of Cairo based on who controls a large, steam-powered copper scarab.</w:t>
       </w:r>
     </w:p>
     <w:p>
@@ -5595,7 +5590,54 @@
           <w:sz w:val="24"/>
           <w:szCs w:val="24"/>
         </w:rPr>
-        <w:t>An extension of Everfair that explores economic interests in regions of Egypt.</w:t>
+        <w:t>An extension of</w:t>
+      </w:r>
+      <w:r>
+        <w:rPr>
+          <w:rFonts w:ascii="Times New Roman" w:eastAsia="Times New Roman" w:hAnsi="Times New Roman" w:cs="Times New Roman"/>
+          <w:i/>
+          <w:sz w:val="24"/>
+          <w:szCs w:val="24"/>
+        </w:rPr>
+        <w:t xml:space="preserve"> the novel</w:t>
+      </w:r>
+      <w:r>
+        <w:rPr>
+          <w:rFonts w:ascii="Times New Roman" w:eastAsia="Times New Roman" w:hAnsi="Times New Roman" w:cs="Times New Roman"/>
+          <w:i/>
+          <w:sz w:val="24"/>
+          <w:szCs w:val="24"/>
+        </w:rPr>
+        <w:t xml:space="preserve"> </w:t>
+      </w:r>
+      <w:r>
+        <w:rPr>
+          <w:rFonts w:ascii="Times New Roman" w:eastAsia="Times New Roman" w:hAnsi="Times New Roman" w:cs="Times New Roman"/>
+          <w:iCs/>
+          <w:sz w:val="24"/>
+          <w:szCs w:val="24"/>
+        </w:rPr>
+        <w:t>E</w:t>
+      </w:r>
+      <w:proofErr w:type="spellStart"/>
+      <w:r>
+        <w:rPr>
+          <w:rFonts w:ascii="Times New Roman" w:eastAsia="Times New Roman" w:hAnsi="Times New Roman" w:cs="Times New Roman"/>
+          <w:iCs/>
+          <w:sz w:val="24"/>
+          <w:szCs w:val="24"/>
+        </w:rPr>
+        <w:t>verfair</w:t>
+      </w:r>
+      <w:proofErr w:type="spellEnd"/>
+      <w:r>
+        <w:rPr>
+          <w:rFonts w:ascii="Times New Roman" w:eastAsia="Times New Roman" w:hAnsi="Times New Roman" w:cs="Times New Roman"/>
+          <w:i/>
+          <w:sz w:val="24"/>
+          <w:szCs w:val="24"/>
+        </w:rPr>
+        <w:t xml:space="preserve"> that explores economic interests in regions of Egypt.</w:t>
       </w:r>
     </w:p>
     <w:p>
@@ -5662,16 +5704,7 @@
           <w:sz w:val="24"/>
           <w:szCs w:val="24"/>
         </w:rPr>
-        <w:t>Identify the text you’ll write about for your Critical Introduc</w:t>
-      </w:r>
-      <w:r>
-        <w:rPr>
-          <w:rFonts w:ascii="Times New Roman" w:eastAsia="Times New Roman" w:hAnsi="Times New Roman" w:cs="Times New Roman"/>
-          <w:i/>
-          <w:sz w:val="24"/>
-          <w:szCs w:val="24"/>
-        </w:rPr>
-        <w:t>tion and compile a list of potential research-based articles that you’d like to read to help you write it.</w:t>
+        <w:t>Identify the text you’ll write about for your Critical Introduction and compile a list of potential research-based articles that you’d like to read to help you write it.</w:t>
       </w:r>
     </w:p>
     <w:p>
@@ -5761,7 +5794,25 @@
           <w:sz w:val="24"/>
           <w:szCs w:val="24"/>
         </w:rPr>
-        <w:t>Gail Carriger, “The Curious Case…” (PDF)</w:t>
+        <w:t xml:space="preserve">Gail </w:t>
+      </w:r>
+      <w:proofErr w:type="spellStart"/>
+      <w:r>
+        <w:rPr>
+          <w:rFonts w:ascii="Times New Roman" w:eastAsia="Times New Roman" w:hAnsi="Times New Roman" w:cs="Times New Roman"/>
+          <w:sz w:val="24"/>
+          <w:szCs w:val="24"/>
+        </w:rPr>
+        <w:t>Carriger</w:t>
+      </w:r>
+      <w:proofErr w:type="spellEnd"/>
+      <w:r>
+        <w:rPr>
+          <w:rFonts w:ascii="Times New Roman" w:eastAsia="Times New Roman" w:hAnsi="Times New Roman" w:cs="Times New Roman"/>
+          <w:sz w:val="24"/>
+          <w:szCs w:val="24"/>
+        </w:rPr>
+        <w:t>, “The Curious Case…” (PDF)</w:t>
       </w:r>
     </w:p>
     <w:p>
@@ -5785,16 +5836,27 @@
           <w:sz w:val="24"/>
           <w:szCs w:val="24"/>
         </w:rPr>
-        <w:t xml:space="preserve">A Preternatural working for the Knights Templar in Cairo, </w:t>
-      </w:r>
-      <w:r>
-        <w:rPr>
-          <w:rFonts w:ascii="Times New Roman" w:eastAsia="Times New Roman" w:hAnsi="Times New Roman" w:cs="Times New Roman"/>
-          <w:i/>
-          <w:sz w:val="24"/>
-          <w:szCs w:val="24"/>
-        </w:rPr>
-        <w:t>Egypt, tries to discredit a were-anubis—a mummy with an Anubis or jackal head.</w:t>
+        <w:t>A Preternatural working for the Knights Templar in Cairo, Egypt, tries to discredit a were-</w:t>
+      </w:r>
+      <w:proofErr w:type="spellStart"/>
+      <w:r>
+        <w:rPr>
+          <w:rFonts w:ascii="Times New Roman" w:eastAsia="Times New Roman" w:hAnsi="Times New Roman" w:cs="Times New Roman"/>
+          <w:i/>
+          <w:sz w:val="24"/>
+          <w:szCs w:val="24"/>
+        </w:rPr>
+        <w:t>anubis</w:t>
+      </w:r>
+      <w:proofErr w:type="spellEnd"/>
+      <w:r>
+        <w:rPr>
+          <w:rFonts w:ascii="Times New Roman" w:eastAsia="Times New Roman" w:hAnsi="Times New Roman" w:cs="Times New Roman"/>
+          <w:i/>
+          <w:sz w:val="24"/>
+          <w:szCs w:val="24"/>
+        </w:rPr>
+        <w:t>—a mummy with an Anubis or jackal head.</w:t>
       </w:r>
     </w:p>
     <w:p>
@@ -5884,15 +5946,25 @@
           <w:sz w:val="24"/>
           <w:szCs w:val="24"/>
         </w:rPr>
-        <w:t>P. Djèlí Cla</w:t>
-      </w:r>
-      <w:r>
-        <w:rPr>
-          <w:rFonts w:ascii="Times New Roman" w:eastAsia="Times New Roman" w:hAnsi="Times New Roman" w:cs="Times New Roman"/>
-          <w:sz w:val="24"/>
-          <w:szCs w:val="24"/>
-        </w:rPr>
-        <w:t>rk, “The Angel of Khan El-Khalili” (PDF)</w:t>
+        <w:t xml:space="preserve">P. </w:t>
+      </w:r>
+      <w:proofErr w:type="spellStart"/>
+      <w:r>
+        <w:rPr>
+          <w:rFonts w:ascii="Times New Roman" w:eastAsia="Times New Roman" w:hAnsi="Times New Roman" w:cs="Times New Roman"/>
+          <w:sz w:val="24"/>
+          <w:szCs w:val="24"/>
+        </w:rPr>
+        <w:t>Djèlí</w:t>
+      </w:r>
+      <w:proofErr w:type="spellEnd"/>
+      <w:r>
+        <w:rPr>
+          <w:rFonts w:ascii="Times New Roman" w:eastAsia="Times New Roman" w:hAnsi="Times New Roman" w:cs="Times New Roman"/>
+          <w:sz w:val="24"/>
+          <w:szCs w:val="24"/>
+        </w:rPr>
+        <w:t xml:space="preserve"> Clark, “The Angel of Khan El-Khalili” (PDF)</w:t>
       </w:r>
     </w:p>
     <w:p>
@@ -5928,15 +6000,6 @@
           <w:szCs w:val="24"/>
         </w:rPr>
       </w:pPr>
-      <w:r>
-        <w:rPr>
-          <w:rFonts w:ascii="Times New Roman" w:eastAsia="Times New Roman" w:hAnsi="Times New Roman" w:cs="Times New Roman"/>
-          <w:i/>
-          <w:sz w:val="24"/>
-          <w:szCs w:val="24"/>
-        </w:rPr>
-        <w:br w:type="page"/>
-      </w:r>
     </w:p>
     <w:p>
       <w:pPr>
@@ -5958,9 +6021,18 @@
           <w:sz w:val="24"/>
           <w:szCs w:val="24"/>
         </w:rPr>
-        <w:lastRenderedPageBreak/>
-        <w:t>P. Djèlí</w:t>
-      </w:r>
+        <w:t xml:space="preserve">P. </w:t>
+      </w:r>
+      <w:proofErr w:type="spellStart"/>
+      <w:r>
+        <w:rPr>
+          <w:rFonts w:ascii="Times New Roman" w:eastAsia="Times New Roman" w:hAnsi="Times New Roman" w:cs="Times New Roman"/>
+          <w:sz w:val="24"/>
+          <w:szCs w:val="24"/>
+        </w:rPr>
+        <w:t>Djèlí</w:t>
+      </w:r>
+      <w:proofErr w:type="spellEnd"/>
       <w:r>
         <w:rPr>
           <w:rFonts w:ascii="Times New Roman" w:eastAsia="Times New Roman" w:hAnsi="Times New Roman" w:cs="Times New Roman"/>
@@ -5991,7 +6063,43 @@
           <w:sz w:val="24"/>
           <w:szCs w:val="24"/>
         </w:rPr>
-        <w:t>Set in the US, reimagines the Tulsa race massacre with a young, Black boy who travels in time with AI that attempts to protect his small town of people.</w:t>
+        <w:t>Set in the U</w:t>
+      </w:r>
+      <w:r>
+        <w:rPr>
+          <w:rFonts w:ascii="Times New Roman" w:eastAsia="Times New Roman" w:hAnsi="Times New Roman" w:cs="Times New Roman"/>
+          <w:i/>
+          <w:sz w:val="24"/>
+          <w:szCs w:val="24"/>
+        </w:rPr>
+        <w:t>.</w:t>
+      </w:r>
+      <w:r>
+        <w:rPr>
+          <w:rFonts w:ascii="Times New Roman" w:eastAsia="Times New Roman" w:hAnsi="Times New Roman" w:cs="Times New Roman"/>
+          <w:i/>
+          <w:sz w:val="24"/>
+          <w:szCs w:val="24"/>
+        </w:rPr>
+        <w:t>S</w:t>
+      </w:r>
+      <w:r>
+        <w:rPr>
+          <w:rFonts w:ascii="Times New Roman" w:eastAsia="Times New Roman" w:hAnsi="Times New Roman" w:cs="Times New Roman"/>
+          <w:i/>
+          <w:sz w:val="24"/>
+          <w:szCs w:val="24"/>
+        </w:rPr>
+        <w:t>.</w:t>
+      </w:r>
+      <w:r>
+        <w:rPr>
+          <w:rFonts w:ascii="Times New Roman" w:eastAsia="Times New Roman" w:hAnsi="Times New Roman" w:cs="Times New Roman"/>
+          <w:i/>
+          <w:sz w:val="24"/>
+          <w:szCs w:val="24"/>
+        </w:rPr>
+        <w:t>, reimagines the Tulsa race massacre with a young, Black boy who travels in time with AI that attempts to protect his small town of people.</w:t>
       </w:r>
     </w:p>
     <w:p>
@@ -6058,16 +6166,7 @@
           <w:sz w:val="24"/>
           <w:szCs w:val="24"/>
         </w:rPr>
-        <w:t>Reflection about</w:t>
-      </w:r>
-      <w:r>
-        <w:rPr>
-          <w:rFonts w:ascii="Times New Roman" w:eastAsia="Times New Roman" w:hAnsi="Times New Roman" w:cs="Times New Roman"/>
-          <w:i/>
-          <w:sz w:val="24"/>
-          <w:szCs w:val="24"/>
-        </w:rPr>
-        <w:t xml:space="preserve"> what students have accomplished so far, what challenges they’ve faced, and what revisions need to be made.</w:t>
+        <w:t>Reflection about what students have accomplished so far, what challenges they’ve faced, and what revisions need to be made.</w:t>
       </w:r>
     </w:p>
     <w:p>
@@ -6181,16 +6280,7 @@
           <w:sz w:val="24"/>
           <w:szCs w:val="24"/>
         </w:rPr>
-        <w:t xml:space="preserve">An alternate history of the U.S. wherein Frederick Douglass is the </w:t>
-      </w:r>
-      <w:r>
-        <w:rPr>
-          <w:rFonts w:ascii="Times New Roman" w:eastAsia="Times New Roman" w:hAnsi="Times New Roman" w:cs="Times New Roman"/>
-          <w:i/>
-          <w:sz w:val="24"/>
-          <w:szCs w:val="24"/>
-        </w:rPr>
-        <w:t>President and Harriet Tubman is the Vice President, but racial tensions still run high.</w:t>
+        <w:t>An alternate history of the U.S. wherein Frederick Douglass is the President and Harriet Tubman is the Vice President, but racial tensions still run high.</w:t>
       </w:r>
     </w:p>
     <w:p>
@@ -6227,13 +6317,23 @@
           <w:szCs w:val="24"/>
         </w:rPr>
       </w:pPr>
-      <w:r>
-        <w:rPr>
-          <w:rFonts w:ascii="Times New Roman" w:eastAsia="Times New Roman" w:hAnsi="Times New Roman" w:cs="Times New Roman"/>
-          <w:sz w:val="24"/>
-          <w:szCs w:val="24"/>
-        </w:rPr>
-        <w:t>Malon Edwards, “Mudholes and Mississippi Mules” (PDF)</w:t>
+      <w:proofErr w:type="spellStart"/>
+      <w:r>
+        <w:rPr>
+          <w:rFonts w:ascii="Times New Roman" w:eastAsia="Times New Roman" w:hAnsi="Times New Roman" w:cs="Times New Roman"/>
+          <w:sz w:val="24"/>
+          <w:szCs w:val="24"/>
+        </w:rPr>
+        <w:t>Malon</w:t>
+      </w:r>
+      <w:proofErr w:type="spellEnd"/>
+      <w:r>
+        <w:rPr>
+          <w:rFonts w:ascii="Times New Roman" w:eastAsia="Times New Roman" w:hAnsi="Times New Roman" w:cs="Times New Roman"/>
+          <w:sz w:val="24"/>
+          <w:szCs w:val="24"/>
+        </w:rPr>
+        <w:t xml:space="preserve"> Edwards, “Mudholes and Mississippi Mules” (PDF)</w:t>
       </w:r>
     </w:p>
     <w:p>
@@ -6257,8 +6357,19 @@
           <w:sz w:val="24"/>
           <w:szCs w:val="24"/>
         </w:rPr>
-        <w:t>A lesbian couple who own</w:t>
-      </w:r>
+        <w:t xml:space="preserve">A lesbian couple who </w:t>
+      </w:r>
+      <w:proofErr w:type="gramStart"/>
+      <w:r>
+        <w:rPr>
+          <w:rFonts w:ascii="Times New Roman" w:eastAsia="Times New Roman" w:hAnsi="Times New Roman" w:cs="Times New Roman"/>
+          <w:i/>
+          <w:sz w:val="24"/>
+          <w:szCs w:val="24"/>
+        </w:rPr>
+        <w:t>own</w:t>
+      </w:r>
+      <w:proofErr w:type="gramEnd"/>
       <w:r>
         <w:rPr>
           <w:rFonts w:ascii="Times New Roman" w:eastAsia="Times New Roman" w:hAnsi="Times New Roman" w:cs="Times New Roman"/>
@@ -6313,16 +6424,7 @@
           <w:sz w:val="24"/>
           <w:szCs w:val="24"/>
         </w:rPr>
-        <w:t xml:space="preserve">A reimagined version of John Henry’s story in which he faces </w:t>
-      </w:r>
-      <w:r>
-        <w:rPr>
-          <w:rFonts w:ascii="Times New Roman" w:eastAsia="Times New Roman" w:hAnsi="Times New Roman" w:cs="Times New Roman"/>
-          <w:i/>
-          <w:sz w:val="24"/>
-          <w:szCs w:val="24"/>
-        </w:rPr>
-        <w:t xml:space="preserve">off against a steam-powered engine. </w:t>
+        <w:t xml:space="preserve">A reimagined version of John Henry’s story in which he faces off against a steam-powered engine. </w:t>
       </w:r>
     </w:p>
     <w:p>
@@ -6506,15 +6608,7 @@
           <w:sz w:val="24"/>
           <w:szCs w:val="24"/>
         </w:rPr>
-        <w:t>Cristina Jurado, “The Shepherd</w:t>
-      </w:r>
-      <w:r>
-        <w:rPr>
-          <w:rFonts w:ascii="Times New Roman" w:eastAsia="Times New Roman" w:hAnsi="Times New Roman" w:cs="Times New Roman"/>
-          <w:sz w:val="24"/>
-          <w:szCs w:val="24"/>
-        </w:rPr>
-        <w:t>” (PDF)</w:t>
+        <w:t>Cristina Jurado, “The Shepherd” (PDF)</w:t>
       </w:r>
     </w:p>
     <w:p>
@@ -6538,7 +6632,27 @@
           <w:sz w:val="24"/>
           <w:szCs w:val="24"/>
         </w:rPr>
-        <w:t>A new type of vampire tale that explores what happens when one individual rebels against the collective; no clear setting.</w:t>
+        <w:t xml:space="preserve">A new type of vampire tale that explores what happens when one individual rebels against the </w:t>
+      </w:r>
+      <w:proofErr w:type="gramStart"/>
+      <w:r>
+        <w:rPr>
+          <w:rFonts w:ascii="Times New Roman" w:eastAsia="Times New Roman" w:hAnsi="Times New Roman" w:cs="Times New Roman"/>
+          <w:i/>
+          <w:sz w:val="24"/>
+          <w:szCs w:val="24"/>
+        </w:rPr>
+        <w:t>collective;</w:t>
+      </w:r>
+      <w:proofErr w:type="gramEnd"/>
+      <w:r>
+        <w:rPr>
+          <w:rFonts w:ascii="Times New Roman" w:eastAsia="Times New Roman" w:hAnsi="Times New Roman" w:cs="Times New Roman"/>
+          <w:i/>
+          <w:sz w:val="24"/>
+          <w:szCs w:val="24"/>
+        </w:rPr>
+        <w:t xml:space="preserve"> no clear setting.</w:t>
       </w:r>
     </w:p>
     <w:p>
@@ -6575,13 +6689,41 @@
           <w:szCs w:val="24"/>
         </w:rPr>
       </w:pPr>
-      <w:r>
-        <w:rPr>
-          <w:rFonts w:ascii="Times New Roman" w:eastAsia="Times New Roman" w:hAnsi="Times New Roman" w:cs="Times New Roman"/>
-          <w:sz w:val="24"/>
-          <w:szCs w:val="24"/>
-        </w:rPr>
-        <w:t>Rocío Tizón, “One-Armed Man” (PDF)</w:t>
+      <w:proofErr w:type="spellStart"/>
+      <w:r>
+        <w:rPr>
+          <w:rFonts w:ascii="Times New Roman" w:eastAsia="Times New Roman" w:hAnsi="Times New Roman" w:cs="Times New Roman"/>
+          <w:sz w:val="24"/>
+          <w:szCs w:val="24"/>
+        </w:rPr>
+        <w:t>Rocío</w:t>
+      </w:r>
+      <w:proofErr w:type="spellEnd"/>
+      <w:r>
+        <w:rPr>
+          <w:rFonts w:ascii="Times New Roman" w:eastAsia="Times New Roman" w:hAnsi="Times New Roman" w:cs="Times New Roman"/>
+          <w:sz w:val="24"/>
+          <w:szCs w:val="24"/>
+        </w:rPr>
+        <w:t xml:space="preserve"> </w:t>
+      </w:r>
+      <w:proofErr w:type="spellStart"/>
+      <w:r>
+        <w:rPr>
+          <w:rFonts w:ascii="Times New Roman" w:eastAsia="Times New Roman" w:hAnsi="Times New Roman" w:cs="Times New Roman"/>
+          <w:sz w:val="24"/>
+          <w:szCs w:val="24"/>
+        </w:rPr>
+        <w:t>Tizón</w:t>
+      </w:r>
+      <w:proofErr w:type="spellEnd"/>
+      <w:r>
+        <w:rPr>
+          <w:rFonts w:ascii="Times New Roman" w:eastAsia="Times New Roman" w:hAnsi="Times New Roman" w:cs="Times New Roman"/>
+          <w:sz w:val="24"/>
+          <w:szCs w:val="24"/>
+        </w:rPr>
+        <w:t>, “One-Armed Man” (PDF)</w:t>
       </w:r>
     </w:p>
     <w:p>
@@ -6605,16 +6747,7 @@
           <w:sz w:val="24"/>
           <w:szCs w:val="24"/>
         </w:rPr>
-        <w:t xml:space="preserve">A detective story set in London that revises the Ripper murders with </w:t>
-      </w:r>
-      <w:r>
-        <w:rPr>
-          <w:rFonts w:ascii="Times New Roman" w:eastAsia="Times New Roman" w:hAnsi="Times New Roman" w:cs="Times New Roman"/>
-          <w:i/>
-          <w:sz w:val="24"/>
-          <w:szCs w:val="24"/>
-        </w:rPr>
-        <w:t>steam-powered AI.</w:t>
+        <w:t>A detective story set in London that revises the Ripper murders with steam-powered AI.</w:t>
       </w:r>
     </w:p>
     <w:p>
@@ -6637,7 +6770,25 @@
           <w:sz w:val="24"/>
           <w:szCs w:val="24"/>
         </w:rPr>
-        <w:t>Joseph M. Remesar, “Prey’s Moon” (PDF)</w:t>
+        <w:t xml:space="preserve">Joseph M. </w:t>
+      </w:r>
+      <w:proofErr w:type="spellStart"/>
+      <w:r>
+        <w:rPr>
+          <w:rFonts w:ascii="Times New Roman" w:eastAsia="Times New Roman" w:hAnsi="Times New Roman" w:cs="Times New Roman"/>
+          <w:sz w:val="24"/>
+          <w:szCs w:val="24"/>
+        </w:rPr>
+        <w:t>Remesar</w:t>
+      </w:r>
+      <w:proofErr w:type="spellEnd"/>
+      <w:r>
+        <w:rPr>
+          <w:rFonts w:ascii="Times New Roman" w:eastAsia="Times New Roman" w:hAnsi="Times New Roman" w:cs="Times New Roman"/>
+          <w:sz w:val="24"/>
+          <w:szCs w:val="24"/>
+        </w:rPr>
+        <w:t>, “Prey’s Moon” (PDF)</w:t>
       </w:r>
     </w:p>
     <w:p>
@@ -6662,25 +6813,6 @@
           <w:szCs w:val="24"/>
         </w:rPr>
         <w:t>A werewolf tale set in poverty-stricken London, exploring both economic and religious divisions.</w:t>
-      </w:r>
-    </w:p>
-    <w:p>
-      <w:pPr>
-        <w:rPr>
-          <w:rFonts w:ascii="Times New Roman" w:eastAsia="Times New Roman" w:hAnsi="Times New Roman" w:cs="Times New Roman"/>
-          <w:b/>
-          <w:sz w:val="24"/>
-          <w:szCs w:val="24"/>
-        </w:rPr>
-      </w:pPr>
-      <w:r>
-        <w:rPr>
-          <w:rFonts w:ascii="Times New Roman" w:eastAsia="Times New Roman" w:hAnsi="Times New Roman" w:cs="Times New Roman"/>
-          <w:b/>
-          <w:sz w:val="24"/>
-          <w:szCs w:val="24"/>
-        </w:rPr>
-        <w:br w:type="page"/>
       </w:r>
     </w:p>
     <w:p>
@@ -6828,8 +6960,18 @@
           <w:sz w:val="24"/>
           <w:szCs w:val="24"/>
         </w:rPr>
-        <w:t>Olivia Loksing</w:t>
-      </w:r>
+        <w:t xml:space="preserve">Olivia </w:t>
+      </w:r>
+      <w:proofErr w:type="spellStart"/>
+      <w:r>
+        <w:rPr>
+          <w:rFonts w:ascii="Times New Roman" w:eastAsia="Times New Roman" w:hAnsi="Times New Roman" w:cs="Times New Roman"/>
+          <w:sz w:val="24"/>
+          <w:szCs w:val="24"/>
+        </w:rPr>
+        <w:t>Loksing</w:t>
+      </w:r>
+      <w:proofErr w:type="spellEnd"/>
       <w:r>
         <w:rPr>
           <w:rFonts w:ascii="Times New Roman" w:eastAsia="Times New Roman" w:hAnsi="Times New Roman" w:cs="Times New Roman"/>
@@ -6868,7 +7010,23 @@
           <w:sz w:val="24"/>
           <w:szCs w:val="24"/>
         </w:rPr>
-        <w:t>Victorian studies</w:t>
+        <w:t xml:space="preserve">Victorian </w:t>
+      </w:r>
+      <w:r>
+        <w:rPr>
+          <w:rFonts w:ascii="Times New Roman" w:eastAsia="Times New Roman" w:hAnsi="Times New Roman" w:cs="Times New Roman"/>
+          <w:sz w:val="24"/>
+          <w:szCs w:val="24"/>
+        </w:rPr>
+        <w:t>S</w:t>
+      </w:r>
+      <w:r>
+        <w:rPr>
+          <w:rFonts w:ascii="Times New Roman" w:eastAsia="Times New Roman" w:hAnsi="Times New Roman" w:cs="Times New Roman"/>
+          <w:sz w:val="24"/>
+          <w:szCs w:val="24"/>
+        </w:rPr>
+        <w:t>tudies</w:t>
       </w:r>
       <w:r>
         <w:rPr>
@@ -6942,7 +7100,25 @@
           <w:sz w:val="24"/>
           <w:szCs w:val="24"/>
         </w:rPr>
-        <w:t>, Chs. 1–6</w:t>
+        <w:t xml:space="preserve">, </w:t>
+      </w:r>
+      <w:proofErr w:type="spellStart"/>
+      <w:r>
+        <w:rPr>
+          <w:rFonts w:ascii="Times New Roman" w:eastAsia="Times New Roman" w:hAnsi="Times New Roman" w:cs="Times New Roman"/>
+          <w:sz w:val="24"/>
+          <w:szCs w:val="24"/>
+        </w:rPr>
+        <w:t>Chs</w:t>
+      </w:r>
+      <w:proofErr w:type="spellEnd"/>
+      <w:r>
+        <w:rPr>
+          <w:rFonts w:ascii="Times New Roman" w:eastAsia="Times New Roman" w:hAnsi="Times New Roman" w:cs="Times New Roman"/>
+          <w:sz w:val="24"/>
+          <w:szCs w:val="24"/>
+        </w:rPr>
+        <w:t>. 1–6</w:t>
       </w:r>
     </w:p>
     <w:p>
@@ -6966,7 +7142,27 @@
           <w:sz w:val="24"/>
           <w:szCs w:val="24"/>
         </w:rPr>
-        <w:t xml:space="preserve">Begin reading the contemporary Korean-American retelling of </w:t>
+        <w:t xml:space="preserve">Begin reading the contemporary </w:t>
+      </w:r>
+      <w:proofErr w:type="gramStart"/>
+      <w:r>
+        <w:rPr>
+          <w:rFonts w:ascii="Times New Roman" w:eastAsia="Times New Roman" w:hAnsi="Times New Roman" w:cs="Times New Roman"/>
+          <w:i/>
+          <w:sz w:val="24"/>
+          <w:szCs w:val="24"/>
+        </w:rPr>
+        <w:t>Korean-American</w:t>
+      </w:r>
+      <w:proofErr w:type="gramEnd"/>
+      <w:r>
+        <w:rPr>
+          <w:rFonts w:ascii="Times New Roman" w:eastAsia="Times New Roman" w:hAnsi="Times New Roman" w:cs="Times New Roman"/>
+          <w:i/>
+          <w:sz w:val="24"/>
+          <w:szCs w:val="24"/>
+        </w:rPr>
+        <w:t xml:space="preserve"> retelling of </w:t>
       </w:r>
       <w:r>
         <w:rPr>
@@ -7026,7 +7222,25 @@
           <w:sz w:val="24"/>
           <w:szCs w:val="24"/>
         </w:rPr>
-        <w:t>, Chs. 7–11</w:t>
+        <w:t xml:space="preserve">, </w:t>
+      </w:r>
+      <w:proofErr w:type="spellStart"/>
+      <w:r>
+        <w:rPr>
+          <w:rFonts w:ascii="Times New Roman" w:eastAsia="Times New Roman" w:hAnsi="Times New Roman" w:cs="Times New Roman"/>
+          <w:sz w:val="24"/>
+          <w:szCs w:val="24"/>
+        </w:rPr>
+        <w:t>Chs</w:t>
+      </w:r>
+      <w:proofErr w:type="spellEnd"/>
+      <w:r>
+        <w:rPr>
+          <w:rFonts w:ascii="Times New Roman" w:eastAsia="Times New Roman" w:hAnsi="Times New Roman" w:cs="Times New Roman"/>
+          <w:sz w:val="24"/>
+          <w:szCs w:val="24"/>
+        </w:rPr>
+        <w:t>. 7–11</w:t>
       </w:r>
     </w:p>
     <w:p>
@@ -7117,7 +7331,25 @@
           <w:sz w:val="24"/>
           <w:szCs w:val="24"/>
         </w:rPr>
-        <w:t>Assess the progress made towards the goals established in Participation #1 and have students assign themselves a grade.</w:t>
+        <w:t xml:space="preserve">Assess the progress made towards the goals established in Participation #1 and have students assign </w:t>
+      </w:r>
+      <w:r>
+        <w:rPr>
+          <w:rFonts w:ascii="Times New Roman" w:eastAsia="Times New Roman" w:hAnsi="Times New Roman" w:cs="Times New Roman"/>
+          <w:i/>
+          <w:sz w:val="24"/>
+          <w:szCs w:val="24"/>
+        </w:rPr>
+        <w:t>yourself</w:t>
+      </w:r>
+      <w:r>
+        <w:rPr>
+          <w:rFonts w:ascii="Times New Roman" w:eastAsia="Times New Roman" w:hAnsi="Times New Roman" w:cs="Times New Roman"/>
+          <w:i/>
+          <w:sz w:val="24"/>
+          <w:szCs w:val="24"/>
+        </w:rPr>
+        <w:t xml:space="preserve"> a grade.</w:t>
       </w:r>
     </w:p>
     <w:p>
@@ -7139,15 +7371,7 @@
           <w:sz w:val="24"/>
           <w:szCs w:val="24"/>
         </w:rPr>
-        <w:t xml:space="preserve">CR #2: Read &amp; </w:t>
-      </w:r>
-      <w:r>
-        <w:rPr>
-          <w:rFonts w:ascii="Times New Roman" w:eastAsia="Times New Roman" w:hAnsi="Times New Roman" w:cs="Times New Roman"/>
-          <w:sz w:val="24"/>
-          <w:szCs w:val="24"/>
-        </w:rPr>
-        <w:t>Report</w:t>
+        <w:t>CR #2: Read &amp; Report</w:t>
       </w:r>
     </w:p>
     <w:p>
@@ -7343,7 +7567,25 @@
           <w:sz w:val="24"/>
           <w:szCs w:val="24"/>
         </w:rPr>
-        <w:t>Re Jane, Chs. 12–22</w:t>
+        <w:t xml:space="preserve">Re Jane, </w:t>
+      </w:r>
+      <w:proofErr w:type="spellStart"/>
+      <w:r>
+        <w:rPr>
+          <w:rFonts w:ascii="Times New Roman" w:eastAsia="Times New Roman" w:hAnsi="Times New Roman" w:cs="Times New Roman"/>
+          <w:sz w:val="24"/>
+          <w:szCs w:val="24"/>
+        </w:rPr>
+        <w:t>Chs</w:t>
+      </w:r>
+      <w:proofErr w:type="spellEnd"/>
+      <w:r>
+        <w:rPr>
+          <w:rFonts w:ascii="Times New Roman" w:eastAsia="Times New Roman" w:hAnsi="Times New Roman" w:cs="Times New Roman"/>
+          <w:sz w:val="24"/>
+          <w:szCs w:val="24"/>
+        </w:rPr>
+        <w:t>. 12–22</w:t>
       </w:r>
     </w:p>
     <w:p>
@@ -7419,7 +7661,25 @@
           <w:sz w:val="24"/>
           <w:szCs w:val="24"/>
         </w:rPr>
-        <w:t>, Chs. 23–26</w:t>
+        <w:t xml:space="preserve">, </w:t>
+      </w:r>
+      <w:proofErr w:type="spellStart"/>
+      <w:r>
+        <w:rPr>
+          <w:rFonts w:ascii="Times New Roman" w:eastAsia="Times New Roman" w:hAnsi="Times New Roman" w:cs="Times New Roman"/>
+          <w:sz w:val="24"/>
+          <w:szCs w:val="24"/>
+        </w:rPr>
+        <w:t>Chs</w:t>
+      </w:r>
+      <w:proofErr w:type="spellEnd"/>
+      <w:r>
+        <w:rPr>
+          <w:rFonts w:ascii="Times New Roman" w:eastAsia="Times New Roman" w:hAnsi="Times New Roman" w:cs="Times New Roman"/>
+          <w:sz w:val="24"/>
+          <w:szCs w:val="24"/>
+        </w:rPr>
+        <w:t>. 23–26</w:t>
       </w:r>
     </w:p>
     <w:p>
@@ -7510,7 +7770,25 @@
           <w:sz w:val="24"/>
           <w:szCs w:val="24"/>
         </w:rPr>
-        <w:t>Given what students accomplished during the first half of the semester, set new or continue to try to meet participation goals.</w:t>
+        <w:t xml:space="preserve">Given what </w:t>
+      </w:r>
+      <w:r>
+        <w:rPr>
+          <w:rFonts w:ascii="Times New Roman" w:eastAsia="Times New Roman" w:hAnsi="Times New Roman" w:cs="Times New Roman"/>
+          <w:i/>
+          <w:sz w:val="24"/>
+          <w:szCs w:val="24"/>
+        </w:rPr>
+        <w:t>you’ve</w:t>
+      </w:r>
+      <w:r>
+        <w:rPr>
+          <w:rFonts w:ascii="Times New Roman" w:eastAsia="Times New Roman" w:hAnsi="Times New Roman" w:cs="Times New Roman"/>
+          <w:i/>
+          <w:sz w:val="24"/>
+          <w:szCs w:val="24"/>
+        </w:rPr>
+        <w:t xml:space="preserve"> accomplished during the first half of the semester, set new or continue to try to meet participation goals.</w:t>
       </w:r>
     </w:p>
     <w:p>
@@ -7556,16 +7834,25 @@
           <w:sz w:val="24"/>
           <w:szCs w:val="24"/>
         </w:rPr>
-        <w:t xml:space="preserve">Submit 10 </w:t>
-      </w:r>
-      <w:r>
-        <w:rPr>
-          <w:rFonts w:ascii="Times New Roman" w:eastAsia="Times New Roman" w:hAnsi="Times New Roman" w:cs="Times New Roman"/>
-          <w:i/>
-          <w:sz w:val="24"/>
-          <w:szCs w:val="24"/>
-        </w:rPr>
-        <w:t>possible questions that students may want to ask Patricia Park during her campus visit.</w:t>
+        <w:t xml:space="preserve">Submit 10 possible questions that </w:t>
+      </w:r>
+      <w:r>
+        <w:rPr>
+          <w:rFonts w:ascii="Times New Roman" w:eastAsia="Times New Roman" w:hAnsi="Times New Roman" w:cs="Times New Roman"/>
+          <w:i/>
+          <w:sz w:val="24"/>
+          <w:szCs w:val="24"/>
+        </w:rPr>
+        <w:t>you</w:t>
+      </w:r>
+      <w:r>
+        <w:rPr>
+          <w:rFonts w:ascii="Times New Roman" w:eastAsia="Times New Roman" w:hAnsi="Times New Roman" w:cs="Times New Roman"/>
+          <w:i/>
+          <w:sz w:val="24"/>
+          <w:szCs w:val="24"/>
+        </w:rPr>
+        <w:t xml:space="preserve"> may want to ask Patricia Park during her campus visit.</w:t>
       </w:r>
     </w:p>
     <w:p>
@@ -7676,10 +7963,38 @@
       <w:r>
         <w:rPr>
           <w:rFonts w:ascii="Times New Roman" w:eastAsia="Times New Roman" w:hAnsi="Times New Roman" w:cs="Times New Roman"/>
-          <w:sz w:val="24"/>
-          <w:szCs w:val="24"/>
-        </w:rPr>
-        <w:t>Re Jane, Chs. 27–29</w:t>
+          <w:i/>
+          <w:iCs/>
+          <w:sz w:val="24"/>
+          <w:szCs w:val="24"/>
+        </w:rPr>
+        <w:t>Re Jane</w:t>
+      </w:r>
+      <w:r>
+        <w:rPr>
+          <w:rFonts w:ascii="Times New Roman" w:eastAsia="Times New Roman" w:hAnsi="Times New Roman" w:cs="Times New Roman"/>
+          <w:sz w:val="24"/>
+          <w:szCs w:val="24"/>
+        </w:rPr>
+        <w:t xml:space="preserve">, </w:t>
+      </w:r>
+      <w:proofErr w:type="spellStart"/>
+      <w:r>
+        <w:rPr>
+          <w:rFonts w:ascii="Times New Roman" w:eastAsia="Times New Roman" w:hAnsi="Times New Roman" w:cs="Times New Roman"/>
+          <w:sz w:val="24"/>
+          <w:szCs w:val="24"/>
+        </w:rPr>
+        <w:t>Chs</w:t>
+      </w:r>
+      <w:proofErr w:type="spellEnd"/>
+      <w:r>
+        <w:rPr>
+          <w:rFonts w:ascii="Times New Roman" w:eastAsia="Times New Roman" w:hAnsi="Times New Roman" w:cs="Times New Roman"/>
+          <w:sz w:val="24"/>
+          <w:szCs w:val="24"/>
+        </w:rPr>
+        <w:t>. 27–29</w:t>
       </w:r>
     </w:p>
     <w:p>
@@ -7818,16 +8133,7 @@
           <w:sz w:val="24"/>
           <w:szCs w:val="24"/>
         </w:rPr>
-        <w:t xml:space="preserve">Come to </w:t>
-      </w:r>
-      <w:r>
-        <w:rPr>
-          <w:rFonts w:ascii="Times New Roman" w:eastAsia="Times New Roman" w:hAnsi="Times New Roman" w:cs="Times New Roman"/>
-          <w:i/>
-          <w:sz w:val="24"/>
-          <w:szCs w:val="24"/>
-        </w:rPr>
-        <w:t>class prepared to ask Park at least 2 of the 10 questions submitted the previous week.</w:t>
+        <w:t>Come to class prepared to ask Park at least 2 of the 10 questions submitted the previous week.</w:t>
       </w:r>
     </w:p>
     <w:p>
@@ -7894,16 +8200,7 @@
           <w:sz w:val="24"/>
           <w:szCs w:val="24"/>
         </w:rPr>
-        <w:t xml:space="preserve">Write a reflection about what you learned from conversing with Patricia Park during our class and/or from either of </w:t>
-      </w:r>
-      <w:r>
-        <w:rPr>
-          <w:rFonts w:ascii="Times New Roman" w:eastAsia="Times New Roman" w:hAnsi="Times New Roman" w:cs="Times New Roman"/>
-          <w:i/>
-          <w:sz w:val="24"/>
-          <w:szCs w:val="24"/>
-        </w:rPr>
-        <w:t>the other events that you attended.</w:t>
+        <w:t>Write a reflection about what you learned from conversing with Patricia Park during our class and/or from either of the other events that you attended.</w:t>
       </w:r>
     </w:p>
     <w:p>
@@ -8006,7 +8303,25 @@
           <w:sz w:val="24"/>
           <w:szCs w:val="24"/>
         </w:rPr>
-        <w:t>Jean Rhys, WSS, Judith L. Raiskin’s “Preface,” Francis Wyndham’s “Intro.,” and “Part One”</w:t>
+        <w:t xml:space="preserve">Jean Rhys, WSS, Judith L. </w:t>
+      </w:r>
+      <w:proofErr w:type="spellStart"/>
+      <w:r>
+        <w:rPr>
+          <w:rFonts w:ascii="Times New Roman" w:eastAsia="Times New Roman" w:hAnsi="Times New Roman" w:cs="Times New Roman"/>
+          <w:sz w:val="24"/>
+          <w:szCs w:val="24"/>
+        </w:rPr>
+        <w:t>Raiskin’s</w:t>
+      </w:r>
+      <w:proofErr w:type="spellEnd"/>
+      <w:r>
+        <w:rPr>
+          <w:rFonts w:ascii="Times New Roman" w:eastAsia="Times New Roman" w:hAnsi="Times New Roman" w:cs="Times New Roman"/>
+          <w:sz w:val="24"/>
+          <w:szCs w:val="24"/>
+        </w:rPr>
+        <w:t xml:space="preserve"> “Preface,” Francis Wyndham’s “Intro.,” and “Part One”</w:t>
       </w:r>
     </w:p>
     <w:p>
@@ -8047,16 +8362,7 @@
           <w:sz w:val="24"/>
           <w:szCs w:val="24"/>
         </w:rPr>
-        <w:t>, particularly Bertha’s reimagined history as</w:t>
-      </w:r>
-      <w:r>
-        <w:rPr>
-          <w:rFonts w:ascii="Times New Roman" w:eastAsia="Times New Roman" w:hAnsi="Times New Roman" w:cs="Times New Roman"/>
-          <w:i/>
-          <w:sz w:val="24"/>
-          <w:szCs w:val="24"/>
-        </w:rPr>
-        <w:t xml:space="preserve"> a Creole-born woman.</w:t>
+        <w:t>, particularly Bertha’s reimagined history as a Creole-born woman.</w:t>
       </w:r>
     </w:p>
     <w:p>
@@ -8452,7 +8758,25 @@
           <w:sz w:val="24"/>
           <w:szCs w:val="24"/>
         </w:rPr>
-        <w:t>Caroline Rody, “Burning Down the House”</w:t>
+        <w:t xml:space="preserve">Caroline </w:t>
+      </w:r>
+      <w:proofErr w:type="spellStart"/>
+      <w:r>
+        <w:rPr>
+          <w:rFonts w:ascii="Times New Roman" w:eastAsia="Times New Roman" w:hAnsi="Times New Roman" w:cs="Times New Roman"/>
+          <w:sz w:val="24"/>
+          <w:szCs w:val="24"/>
+        </w:rPr>
+        <w:t>Rody</w:t>
+      </w:r>
+      <w:proofErr w:type="spellEnd"/>
+      <w:r>
+        <w:rPr>
+          <w:rFonts w:ascii="Times New Roman" w:eastAsia="Times New Roman" w:hAnsi="Times New Roman" w:cs="Times New Roman"/>
+          <w:sz w:val="24"/>
+          <w:szCs w:val="24"/>
+        </w:rPr>
+        <w:t>, “Burning Down the House”</w:t>
       </w:r>
     </w:p>
     <w:p>
@@ -8476,16 +8800,27 @@
           <w:sz w:val="24"/>
           <w:szCs w:val="24"/>
         </w:rPr>
-        <w:t xml:space="preserve">Comparison of Rhys’s and Brontë’s </w:t>
-      </w:r>
-      <w:r>
-        <w:rPr>
-          <w:rFonts w:ascii="Times New Roman" w:eastAsia="Times New Roman" w:hAnsi="Times New Roman" w:cs="Times New Roman"/>
-          <w:i/>
-          <w:sz w:val="24"/>
-          <w:szCs w:val="24"/>
-        </w:rPr>
-        <w:t>depictions of Jane, Rochester/unnamed, and Antionette/”Bertha.”</w:t>
+        <w:t>Comparison of Rhys’s and Brontë’s depictions of Jane, Rochester/unnamed, and Antionette</w:t>
+      </w:r>
+      <w:proofErr w:type="gramStart"/>
+      <w:r>
+        <w:rPr>
+          <w:rFonts w:ascii="Times New Roman" w:eastAsia="Times New Roman" w:hAnsi="Times New Roman" w:cs="Times New Roman"/>
+          <w:i/>
+          <w:sz w:val="24"/>
+          <w:szCs w:val="24"/>
+        </w:rPr>
+        <w:t>/”Bertha</w:t>
+      </w:r>
+      <w:proofErr w:type="gramEnd"/>
+      <w:r>
+        <w:rPr>
+          <w:rFonts w:ascii="Times New Roman" w:eastAsia="Times New Roman" w:hAnsi="Times New Roman" w:cs="Times New Roman"/>
+          <w:i/>
+          <w:sz w:val="24"/>
+          <w:szCs w:val="24"/>
+        </w:rPr>
+        <w:t>.”</w:t>
       </w:r>
     </w:p>
     <w:p>
@@ -8575,16 +8910,7 @@
           <w:sz w:val="24"/>
           <w:szCs w:val="24"/>
         </w:rPr>
-        <w:t>, that allows for t</w:t>
-      </w:r>
-      <w:r>
-        <w:rPr>
-          <w:rFonts w:ascii="Times New Roman" w:eastAsia="Times New Roman" w:hAnsi="Times New Roman" w:cs="Times New Roman"/>
-          <w:i/>
-          <w:sz w:val="24"/>
-          <w:szCs w:val="24"/>
-        </w:rPr>
-        <w:t>he British heroine, Jane, to emerge.</w:t>
+        <w:t>, that allows for the British heroine, Jane, to emerge.</w:t>
       </w:r>
     </w:p>
     <w:p>
@@ -8660,16 +8986,7 @@
           <w:sz w:val="24"/>
           <w:szCs w:val="24"/>
         </w:rPr>
-        <w:t>Sun. Assignmen</w:t>
-      </w:r>
-      <w:r>
-        <w:rPr>
-          <w:rFonts w:ascii="Times New Roman" w:eastAsia="Times New Roman" w:hAnsi="Times New Roman" w:cs="Times New Roman"/>
-          <w:b/>
-          <w:sz w:val="24"/>
-          <w:szCs w:val="24"/>
-        </w:rPr>
-        <w:t>t(s):</w:t>
+        <w:t>Sun. Assignment(s):</w:t>
       </w:r>
     </w:p>
     <w:p>
@@ -8716,7 +9033,27 @@
           <w:sz w:val="24"/>
           <w:szCs w:val="24"/>
         </w:rPr>
-        <w:t>Continue researching any topics that you need in order to fill the gaps and acquire the information for your critical introduction to the story you chose.</w:t>
+        <w:t xml:space="preserve">Continue researching any topics that you need </w:t>
+      </w:r>
+      <w:proofErr w:type="gramStart"/>
+      <w:r>
+        <w:rPr>
+          <w:rFonts w:ascii="Times New Roman" w:eastAsia="Times New Roman" w:hAnsi="Times New Roman" w:cs="Times New Roman"/>
+          <w:i/>
+          <w:sz w:val="24"/>
+          <w:szCs w:val="24"/>
+        </w:rPr>
+        <w:t>in order to</w:t>
+      </w:r>
+      <w:proofErr w:type="gramEnd"/>
+      <w:r>
+        <w:rPr>
+          <w:rFonts w:ascii="Times New Roman" w:eastAsia="Times New Roman" w:hAnsi="Times New Roman" w:cs="Times New Roman"/>
+          <w:i/>
+          <w:sz w:val="24"/>
+          <w:szCs w:val="24"/>
+        </w:rPr>
+        <w:t xml:space="preserve"> fill the gaps and acquire the information for your critical introduction to the story you chose.</w:t>
       </w:r>
     </w:p>
     <w:p>
@@ -8900,7 +9237,25 @@
           <w:sz w:val="24"/>
           <w:szCs w:val="24"/>
         </w:rPr>
-        <w:t>, “Preface,” “Author’s Preface,” and Chs. 1–9</w:t>
+        <w:t xml:space="preserve">, “Preface,” “Author’s Preface,” and </w:t>
+      </w:r>
+      <w:proofErr w:type="spellStart"/>
+      <w:r>
+        <w:rPr>
+          <w:rFonts w:ascii="Times New Roman" w:eastAsia="Times New Roman" w:hAnsi="Times New Roman" w:cs="Times New Roman"/>
+          <w:sz w:val="24"/>
+          <w:szCs w:val="24"/>
+        </w:rPr>
+        <w:t>Chs</w:t>
+      </w:r>
+      <w:proofErr w:type="spellEnd"/>
+      <w:r>
+        <w:rPr>
+          <w:rFonts w:ascii="Times New Roman" w:eastAsia="Times New Roman" w:hAnsi="Times New Roman" w:cs="Times New Roman"/>
+          <w:sz w:val="24"/>
+          <w:szCs w:val="24"/>
+        </w:rPr>
+        <w:t>. 1–9</w:t>
       </w:r>
     </w:p>
     <w:p>
@@ -8970,21 +9325,23 @@
         </w:rPr>
         <w:t xml:space="preserve">JE, </w:t>
       </w:r>
-      <w:r>
-        <w:rPr>
-          <w:rFonts w:ascii="Times New Roman" w:eastAsia="Times New Roman" w:hAnsi="Times New Roman" w:cs="Times New Roman"/>
-          <w:sz w:val="24"/>
-          <w:szCs w:val="24"/>
-        </w:rPr>
-        <w:t>Chs. 1</w:t>
-      </w:r>
-      <w:r>
-        <w:rPr>
-          <w:rFonts w:ascii="Times New Roman" w:eastAsia="Times New Roman" w:hAnsi="Times New Roman" w:cs="Times New Roman"/>
-          <w:sz w:val="24"/>
-          <w:szCs w:val="24"/>
-        </w:rPr>
-        <w:t>0–18</w:t>
+      <w:proofErr w:type="spellStart"/>
+      <w:r>
+        <w:rPr>
+          <w:rFonts w:ascii="Times New Roman" w:eastAsia="Times New Roman" w:hAnsi="Times New Roman" w:cs="Times New Roman"/>
+          <w:sz w:val="24"/>
+          <w:szCs w:val="24"/>
+        </w:rPr>
+        <w:t>Chs</w:t>
+      </w:r>
+      <w:proofErr w:type="spellEnd"/>
+      <w:r>
+        <w:rPr>
+          <w:rFonts w:ascii="Times New Roman" w:eastAsia="Times New Roman" w:hAnsi="Times New Roman" w:cs="Times New Roman"/>
+          <w:sz w:val="24"/>
+          <w:szCs w:val="24"/>
+        </w:rPr>
+        <w:t>. 10–18</w:t>
       </w:r>
     </w:p>
     <w:p>
@@ -9167,16 +9524,7 @@
           <w:sz w:val="24"/>
           <w:szCs w:val="24"/>
         </w:rPr>
-        <w:t xml:space="preserve">Tues. </w:t>
-      </w:r>
-      <w:r>
-        <w:rPr>
-          <w:rFonts w:ascii="Times New Roman" w:eastAsia="Times New Roman" w:hAnsi="Times New Roman" w:cs="Times New Roman"/>
-          <w:b/>
-          <w:sz w:val="24"/>
-          <w:szCs w:val="24"/>
-        </w:rPr>
-        <w:t>Readings:</w:t>
+        <w:t>Tues. Readings:</w:t>
       </w:r>
     </w:p>
     <w:p>
@@ -9208,7 +9556,25 @@
           <w:sz w:val="24"/>
           <w:szCs w:val="24"/>
         </w:rPr>
-        <w:t>, Chs. 19–27</w:t>
+        <w:t xml:space="preserve">, </w:t>
+      </w:r>
+      <w:proofErr w:type="spellStart"/>
+      <w:r>
+        <w:rPr>
+          <w:rFonts w:ascii="Times New Roman" w:eastAsia="Times New Roman" w:hAnsi="Times New Roman" w:cs="Times New Roman"/>
+          <w:sz w:val="24"/>
+          <w:szCs w:val="24"/>
+        </w:rPr>
+        <w:t>Chs</w:t>
+      </w:r>
+      <w:proofErr w:type="spellEnd"/>
+      <w:r>
+        <w:rPr>
+          <w:rFonts w:ascii="Times New Roman" w:eastAsia="Times New Roman" w:hAnsi="Times New Roman" w:cs="Times New Roman"/>
+          <w:sz w:val="24"/>
+          <w:szCs w:val="24"/>
+        </w:rPr>
+        <w:t>. 19–27</w:t>
       </w:r>
     </w:p>
     <w:p>
@@ -9284,7 +9650,25 @@
           <w:sz w:val="24"/>
           <w:szCs w:val="24"/>
         </w:rPr>
-        <w:t>, Chs. 28–36</w:t>
+        <w:t xml:space="preserve">, </w:t>
+      </w:r>
+      <w:proofErr w:type="spellStart"/>
+      <w:r>
+        <w:rPr>
+          <w:rFonts w:ascii="Times New Roman" w:eastAsia="Times New Roman" w:hAnsi="Times New Roman" w:cs="Times New Roman"/>
+          <w:sz w:val="24"/>
+          <w:szCs w:val="24"/>
+        </w:rPr>
+        <w:t>Chs</w:t>
+      </w:r>
+      <w:proofErr w:type="spellEnd"/>
+      <w:r>
+        <w:rPr>
+          <w:rFonts w:ascii="Times New Roman" w:eastAsia="Times New Roman" w:hAnsi="Times New Roman" w:cs="Times New Roman"/>
+          <w:sz w:val="24"/>
+          <w:szCs w:val="24"/>
+        </w:rPr>
+        <w:t>. 28–36</w:t>
       </w:r>
     </w:p>
     <w:p>
@@ -9495,7 +9879,25 @@
           <w:sz w:val="24"/>
           <w:szCs w:val="24"/>
         </w:rPr>
-        <w:t>, Chs. 37–38</w:t>
+        <w:t xml:space="preserve">, </w:t>
+      </w:r>
+      <w:proofErr w:type="spellStart"/>
+      <w:r>
+        <w:rPr>
+          <w:rFonts w:ascii="Times New Roman" w:eastAsia="Times New Roman" w:hAnsi="Times New Roman" w:cs="Times New Roman"/>
+          <w:sz w:val="24"/>
+          <w:szCs w:val="24"/>
+        </w:rPr>
+        <w:t>Chs</w:t>
+      </w:r>
+      <w:proofErr w:type="spellEnd"/>
+      <w:r>
+        <w:rPr>
+          <w:rFonts w:ascii="Times New Roman" w:eastAsia="Times New Roman" w:hAnsi="Times New Roman" w:cs="Times New Roman"/>
+          <w:sz w:val="24"/>
+          <w:szCs w:val="24"/>
+        </w:rPr>
+        <w:t>. 37–38</w:t>
       </w:r>
     </w:p>
     <w:p>
@@ -9550,15 +9952,7 @@
           <w:sz w:val="24"/>
           <w:szCs w:val="24"/>
         </w:rPr>
-        <w:t xml:space="preserve">, Virginia Woolf, “From ‘Jane </w:t>
-      </w:r>
-      <w:r>
-        <w:rPr>
-          <w:rFonts w:ascii="Times New Roman" w:eastAsia="Times New Roman" w:hAnsi="Times New Roman" w:cs="Times New Roman"/>
-          <w:sz w:val="24"/>
-          <w:szCs w:val="24"/>
-        </w:rPr>
-        <w:t>Eyre’ and ‘Wuthering Heights’”</w:t>
+        <w:t>, Virginia Woolf, “From ‘Jane Eyre’ and ‘Wuthering Heights’”</w:t>
       </w:r>
     </w:p>
     <w:p>
@@ -9583,7 +9977,25 @@
           <w:sz w:val="24"/>
           <w:szCs w:val="24"/>
         </w:rPr>
-        <w:t>Feminist reading of similarities between Jane and Emily Brontë’s representation of various characters and settings.</w:t>
+        <w:t xml:space="preserve">Feminist reading of similarities between </w:t>
+      </w:r>
+      <w:r>
+        <w:rPr>
+          <w:rFonts w:ascii="Times New Roman" w:eastAsia="Times New Roman" w:hAnsi="Times New Roman" w:cs="Times New Roman"/>
+          <w:i/>
+          <w:sz w:val="24"/>
+          <w:szCs w:val="24"/>
+        </w:rPr>
+        <w:t>Charlotte</w:t>
+      </w:r>
+      <w:r>
+        <w:rPr>
+          <w:rFonts w:ascii="Times New Roman" w:eastAsia="Times New Roman" w:hAnsi="Times New Roman" w:cs="Times New Roman"/>
+          <w:i/>
+          <w:sz w:val="24"/>
+          <w:szCs w:val="24"/>
+        </w:rPr>
+        <w:t xml:space="preserve"> and Emily Brontë’s representation of various characters and settings.</w:t>
       </w:r>
     </w:p>
     <w:p>
@@ -9615,7 +10027,25 @@
           <w:sz w:val="24"/>
           <w:szCs w:val="24"/>
         </w:rPr>
-        <w:t>, Sandra M. Gilbert &amp; Susan Gubar, “From A Dialogue of Self and Soul”</w:t>
+        <w:t xml:space="preserve">, Sandra M. Gilbert &amp; Susan </w:t>
+      </w:r>
+      <w:proofErr w:type="spellStart"/>
+      <w:r>
+        <w:rPr>
+          <w:rFonts w:ascii="Times New Roman" w:eastAsia="Times New Roman" w:hAnsi="Times New Roman" w:cs="Times New Roman"/>
+          <w:sz w:val="24"/>
+          <w:szCs w:val="24"/>
+        </w:rPr>
+        <w:t>Gubar</w:t>
+      </w:r>
+      <w:proofErr w:type="spellEnd"/>
+      <w:r>
+        <w:rPr>
+          <w:rFonts w:ascii="Times New Roman" w:eastAsia="Times New Roman" w:hAnsi="Times New Roman" w:cs="Times New Roman"/>
+          <w:sz w:val="24"/>
+          <w:szCs w:val="24"/>
+        </w:rPr>
+        <w:t>, “From A Dialogue of Self and Soul”</w:t>
       </w:r>
     </w:p>
     <w:p>
@@ -9640,16 +10070,25 @@
           <w:sz w:val="24"/>
           <w:szCs w:val="24"/>
         </w:rPr>
-        <w:t xml:space="preserve">Foundational essay about </w:t>
-      </w:r>
-      <w:r>
-        <w:rPr>
-          <w:rFonts w:ascii="Times New Roman" w:eastAsia="Times New Roman" w:hAnsi="Times New Roman" w:cs="Times New Roman"/>
-          <w:i/>
-          <w:sz w:val="24"/>
-          <w:szCs w:val="24"/>
-        </w:rPr>
-        <w:t>Bertha’s position in the text in relation to Jane and how the setting contributes to that relationship.</w:t>
+        <w:t>Foundational essay about Bertha’s position in the text in relation to Jane</w:t>
+      </w:r>
+      <w:r>
+        <w:rPr>
+          <w:rFonts w:ascii="Times New Roman" w:eastAsia="Times New Roman" w:hAnsi="Times New Roman" w:cs="Times New Roman"/>
+          <w:i/>
+          <w:sz w:val="24"/>
+          <w:szCs w:val="24"/>
+        </w:rPr>
+        <w:t>’s</w:t>
+      </w:r>
+      <w:r>
+        <w:rPr>
+          <w:rFonts w:ascii="Times New Roman" w:eastAsia="Times New Roman" w:hAnsi="Times New Roman" w:cs="Times New Roman"/>
+          <w:i/>
+          <w:sz w:val="24"/>
+          <w:szCs w:val="24"/>
+        </w:rPr>
+        <w:t xml:space="preserve"> and how the setting contributes to that relationship.</w:t>
       </w:r>
     </w:p>
     <w:p>
@@ -9772,7 +10211,27 @@
           <w:sz w:val="24"/>
           <w:szCs w:val="24"/>
         </w:rPr>
-        <w:t>Bring what you need in order to work on your Critical Introduction.</w:t>
+        <w:t xml:space="preserve">Bring what you need </w:t>
+      </w:r>
+      <w:proofErr w:type="gramStart"/>
+      <w:r>
+        <w:rPr>
+          <w:rFonts w:ascii="Times New Roman" w:eastAsia="Times New Roman" w:hAnsi="Times New Roman" w:cs="Times New Roman"/>
+          <w:i/>
+          <w:sz w:val="24"/>
+          <w:szCs w:val="24"/>
+        </w:rPr>
+        <w:t>in order to</w:t>
+      </w:r>
+      <w:proofErr w:type="gramEnd"/>
+      <w:r>
+        <w:rPr>
+          <w:rFonts w:ascii="Times New Roman" w:eastAsia="Times New Roman" w:hAnsi="Times New Roman" w:cs="Times New Roman"/>
+          <w:i/>
+          <w:sz w:val="24"/>
+          <w:szCs w:val="24"/>
+        </w:rPr>
+        <w:t xml:space="preserve"> work on your Critical Introduction.</w:t>
       </w:r>
     </w:p>
     <w:p>
@@ -9838,7 +10297,25 @@
           <w:sz w:val="24"/>
           <w:szCs w:val="24"/>
         </w:rPr>
-        <w:t>Assess the progress made towards the goals established in Participation #4 and have students assign themselves a grade.</w:t>
+        <w:t xml:space="preserve">Assess the progress made towards the goals established in Participation #4 and have students assign </w:t>
+      </w:r>
+      <w:r>
+        <w:rPr>
+          <w:rFonts w:ascii="Times New Roman" w:eastAsia="Times New Roman" w:hAnsi="Times New Roman" w:cs="Times New Roman"/>
+          <w:i/>
+          <w:sz w:val="24"/>
+          <w:szCs w:val="24"/>
+        </w:rPr>
+        <w:t>yourself</w:t>
+      </w:r>
+      <w:r>
+        <w:rPr>
+          <w:rFonts w:ascii="Times New Roman" w:eastAsia="Times New Roman" w:hAnsi="Times New Roman" w:cs="Times New Roman"/>
+          <w:i/>
+          <w:sz w:val="24"/>
+          <w:szCs w:val="24"/>
+        </w:rPr>
+        <w:t xml:space="preserve"> a grade.</w:t>
       </w:r>
     </w:p>
     <w:p>
@@ -9889,17 +10366,7 @@
           <w:szCs w:val="24"/>
           <w:u w:val="single"/>
         </w:rPr>
-        <w:t>WK.</w:t>
-      </w:r>
-      <w:r>
-        <w:rPr>
-          <w:rFonts w:ascii="Times New Roman" w:eastAsia="Times New Roman" w:hAnsi="Times New Roman" w:cs="Times New Roman"/>
-          <w:b/>
-          <w:sz w:val="24"/>
-          <w:szCs w:val="24"/>
-          <w:u w:val="single"/>
-        </w:rPr>
-        <w:t xml:space="preserve"> 17: FINALS WEEK</w:t>
+        <w:t>WK. 17: FINALS WEEK</w:t>
       </w:r>
     </w:p>
     <w:p>
@@ -9955,13 +10422,17 @@
         <w:ind w:left="1440"/>
         <w:rPr>
           <w:rFonts w:ascii="Times New Roman" w:eastAsia="Times New Roman" w:hAnsi="Times New Roman" w:cs="Times New Roman"/>
-          <w:sz w:val="24"/>
-          <w:szCs w:val="24"/>
-        </w:rPr>
-      </w:pPr>
-      <w:r>
-        <w:rPr>
-          <w:rFonts w:ascii="Times New Roman" w:eastAsia="Times New Roman" w:hAnsi="Times New Roman" w:cs="Times New Roman"/>
+          <w:i/>
+          <w:iCs/>
+          <w:sz w:val="24"/>
+          <w:szCs w:val="24"/>
+        </w:rPr>
+      </w:pPr>
+      <w:r>
+        <w:rPr>
+          <w:rFonts w:ascii="Times New Roman" w:eastAsia="Times New Roman" w:hAnsi="Times New Roman" w:cs="Times New Roman"/>
+          <w:i/>
+          <w:iCs/>
           <w:sz w:val="24"/>
           <w:szCs w:val="24"/>
         </w:rPr>
@@ -10011,16 +10482,7 @@
           <w:sz w:val="24"/>
           <w:szCs w:val="24"/>
         </w:rPr>
-        <w:t xml:space="preserve">Write your critical introduction </w:t>
-      </w:r>
-      <w:r>
-        <w:rPr>
-          <w:rFonts w:ascii="Times New Roman" w:eastAsia="Times New Roman" w:hAnsi="Times New Roman" w:cs="Times New Roman"/>
-          <w:i/>
-          <w:sz w:val="24"/>
-          <w:szCs w:val="24"/>
-        </w:rPr>
-        <w:t>to your short story and include references to additional materials as you see fit.</w:t>
+        <w:t>Write your critical introduction to your short story and include references to additional materials as you see fit.</w:t>
       </w:r>
     </w:p>
     <w:p>
@@ -10178,23 +10640,7 @@
           <w:sz w:val="24"/>
           <w:szCs w:val="24"/>
         </w:rPr>
-        <w:t>Don’t for</w:t>
-      </w:r>
-      <w:r>
-        <w:rPr>
-          <w:rFonts w:ascii="Times New Roman" w:eastAsia="Times New Roman" w:hAnsi="Times New Roman" w:cs="Times New Roman"/>
-          <w:sz w:val="24"/>
-          <w:szCs w:val="24"/>
-        </w:rPr>
-        <w:t>get that mental health is also important. I would encourage any student who would like a little extra support or just someone to talk to about the challenges they’re facing to contact our Counseling Services to schedule an appointment with our student coun</w:t>
-      </w:r>
-      <w:r>
-        <w:rPr>
-          <w:rFonts w:ascii="Times New Roman" w:eastAsia="Times New Roman" w:hAnsi="Times New Roman" w:cs="Times New Roman"/>
-          <w:sz w:val="24"/>
-          <w:szCs w:val="24"/>
-        </w:rPr>
-        <w:t>selors.</w:t>
+        <w:t>Don’t forget that mental health is also important. I would encourage any student who would like a little extra support or just someone to talk to about the challenges they’re facing to contact our Counseling Services to schedule an appointment with our student counselors.</w:t>
       </w:r>
     </w:p>
     <w:p>
@@ -10222,18 +10668,47 @@
         </w:rPr>
         <w:t>If you are struggling with concerns surrounding sexual orientation or gender identity, abuse of any sort, eating disorders, or suicidal thoughts and want to know what other resources exist, you can explore Netflix’s “</w:t>
       </w:r>
-      <w:hyperlink r:id="rId15">
-        <w:r>
-          <w:rPr>
-            <w:rFonts w:ascii="Times New Roman" w:eastAsia="Times New Roman" w:hAnsi="Times New Roman" w:cs="Times New Roman"/>
-            <w:color w:val="1155CC"/>
-            <w:sz w:val="24"/>
-            <w:szCs w:val="24"/>
-            <w:u w:val="single"/>
-          </w:rPr>
-          <w:t>Wanna Talk About It?</w:t>
-        </w:r>
-      </w:hyperlink>
+      <w:proofErr w:type="spellStart"/>
+      <w:r>
+        <w:fldChar w:fldCharType="begin"/>
+      </w:r>
+      <w:r>
+        <w:instrText>HYPERLINK "https://www.wannatalkaboutit.com" \h</w:instrText>
+      </w:r>
+      <w:r>
+        <w:fldChar w:fldCharType="separate"/>
+      </w:r>
+      <w:r>
+        <w:rPr>
+          <w:rFonts w:ascii="Times New Roman" w:eastAsia="Times New Roman" w:hAnsi="Times New Roman" w:cs="Times New Roman"/>
+          <w:color w:val="1155CC"/>
+          <w:sz w:val="24"/>
+          <w:szCs w:val="24"/>
+          <w:u w:val="single"/>
+        </w:rPr>
+        <w:t>Wanna</w:t>
+      </w:r>
+      <w:proofErr w:type="spellEnd"/>
+      <w:r>
+        <w:rPr>
+          <w:rFonts w:ascii="Times New Roman" w:eastAsia="Times New Roman" w:hAnsi="Times New Roman" w:cs="Times New Roman"/>
+          <w:color w:val="1155CC"/>
+          <w:sz w:val="24"/>
+          <w:szCs w:val="24"/>
+          <w:u w:val="single"/>
+        </w:rPr>
+        <w:t xml:space="preserve"> Talk About It?</w:t>
+      </w:r>
+      <w:r>
+        <w:rPr>
+          <w:rFonts w:ascii="Times New Roman" w:eastAsia="Times New Roman" w:hAnsi="Times New Roman" w:cs="Times New Roman"/>
+          <w:color w:val="1155CC"/>
+          <w:sz w:val="24"/>
+          <w:szCs w:val="24"/>
+          <w:u w:val="single"/>
+        </w:rPr>
+        <w:fldChar w:fldCharType="end"/>
+      </w:r>
       <w:r>
         <w:rPr>
           <w:rFonts w:ascii="Times New Roman" w:eastAsia="Times New Roman" w:hAnsi="Times New Roman" w:cs="Times New Roman"/>
@@ -10259,15 +10734,7 @@
           <w:sz w:val="24"/>
           <w:szCs w:val="24"/>
         </w:rPr>
-        <w:t>S</w:t>
-      </w:r>
-      <w:r>
-        <w:rPr>
-          <w:rFonts w:ascii="Times New Roman" w:eastAsia="Times New Roman" w:hAnsi="Times New Roman" w:cs="Times New Roman"/>
-          <w:sz w:val="24"/>
-          <w:szCs w:val="24"/>
-        </w:rPr>
-        <w:t>elf-Harm &amp; Suicidal Thoughts</w:t>
+        <w:t>Self-Harm &amp; Suicidal Thoughts</w:t>
       </w:r>
     </w:p>
     <w:p>
@@ -10315,7 +10782,7 @@
           <w:szCs w:val="24"/>
         </w:rPr>
       </w:pPr>
-      <w:hyperlink r:id="rId16">
+      <w:hyperlink r:id="rId15">
         <w:r>
           <w:rPr>
             <w:rFonts w:ascii="Times New Roman" w:eastAsia="Times New Roman" w:hAnsi="Times New Roman" w:cs="Times New Roman"/>
@@ -10356,7 +10823,7 @@
           <w:szCs w:val="24"/>
         </w:rPr>
       </w:pPr>
-      <w:hyperlink r:id="rId17">
+      <w:hyperlink r:id="rId16">
         <w:r>
           <w:rPr>
             <w:rFonts w:ascii="Times New Roman" w:eastAsia="Times New Roman" w:hAnsi="Times New Roman" w:cs="Times New Roman"/>
@@ -10386,7 +10853,7 @@
         </w:rPr>
         <w:br/>
       </w:r>
-      <w:hyperlink r:id="rId18">
+      <w:hyperlink r:id="rId17">
         <w:r>
           <w:rPr>
             <w:rFonts w:ascii="Times New Roman" w:eastAsia="Times New Roman" w:hAnsi="Times New Roman" w:cs="Times New Roman"/>
@@ -10427,7 +10894,7 @@
           <w:szCs w:val="24"/>
         </w:rPr>
       </w:pPr>
-      <w:hyperlink r:id="rId19">
+      <w:hyperlink r:id="rId18">
         <w:r>
           <w:rPr>
             <w:rFonts w:ascii="Times New Roman" w:eastAsia="Times New Roman" w:hAnsi="Times New Roman" w:cs="Times New Roman"/>
@@ -10468,7 +10935,7 @@
           <w:szCs w:val="24"/>
         </w:rPr>
       </w:pPr>
-      <w:hyperlink r:id="rId20">
+      <w:hyperlink r:id="rId19">
         <w:r>
           <w:rPr>
             <w:rFonts w:ascii="Times New Roman" w:eastAsia="Times New Roman" w:hAnsi="Times New Roman" w:cs="Times New Roman"/>
@@ -10523,15 +10990,7 @@
           <w:sz w:val="24"/>
           <w:szCs w:val="24"/>
         </w:rPr>
-        <w:t>If you or someone you know is struggling with coming out around sexual orientation or gen</w:t>
-      </w:r>
-      <w:r>
-        <w:rPr>
-          <w:rFonts w:ascii="Times New Roman" w:eastAsia="Times New Roman" w:hAnsi="Times New Roman" w:cs="Times New Roman"/>
-          <w:sz w:val="24"/>
-          <w:szCs w:val="24"/>
-        </w:rPr>
-        <w:t>der identity, the following sites may be helpful:</w:t>
+        <w:t>If you or someone you know is struggling with coming out around sexual orientation or gender identity, the following sites may be helpful:</w:t>
       </w:r>
     </w:p>
     <w:p>
@@ -10562,7 +11021,7 @@
           <w:szCs w:val="24"/>
         </w:rPr>
       </w:pPr>
-      <w:hyperlink r:id="rId21">
+      <w:hyperlink r:id="rId20">
         <w:r>
           <w:rPr>
             <w:rFonts w:ascii="Times New Roman" w:eastAsia="Times New Roman" w:hAnsi="Times New Roman" w:cs="Times New Roman"/>
@@ -10603,7 +11062,7 @@
           <w:szCs w:val="24"/>
         </w:rPr>
       </w:pPr>
-      <w:hyperlink r:id="rId22">
+      <w:hyperlink r:id="rId21">
         <w:r>
           <w:rPr>
             <w:rFonts w:ascii="Times New Roman" w:eastAsia="Times New Roman" w:hAnsi="Times New Roman" w:cs="Times New Roman"/>
@@ -10644,7 +11103,7 @@
           <w:szCs w:val="24"/>
         </w:rPr>
       </w:pPr>
-      <w:hyperlink r:id="rId23">
+      <w:hyperlink r:id="rId22">
         <w:r>
           <w:rPr>
             <w:rFonts w:ascii="Times New Roman" w:eastAsia="Times New Roman" w:hAnsi="Times New Roman" w:cs="Times New Roman"/>
@@ -10685,7 +11144,7 @@
           <w:szCs w:val="24"/>
         </w:rPr>
       </w:pPr>
-      <w:hyperlink r:id="rId24">
+      <w:hyperlink r:id="rId23">
         <w:r>
           <w:rPr>
             <w:rFonts w:ascii="Times New Roman" w:eastAsia="Times New Roman" w:hAnsi="Times New Roman" w:cs="Times New Roman"/>
@@ -10726,7 +11185,7 @@
           <w:szCs w:val="24"/>
         </w:rPr>
       </w:pPr>
-      <w:hyperlink r:id="rId25">
+      <w:hyperlink r:id="rId24">
         <w:r>
           <w:rPr>
             <w:rFonts w:ascii="Times New Roman" w:eastAsia="Times New Roman" w:hAnsi="Times New Roman" w:cs="Times New Roman"/>
@@ -10745,16 +11204,7 @@
           <w:sz w:val="24"/>
           <w:szCs w:val="24"/>
         </w:rPr>
-        <w:t xml:space="preserve"> (Trans Lifel</w:t>
-      </w:r>
-      <w:r>
-        <w:rPr>
-          <w:rFonts w:ascii="Times New Roman" w:eastAsia="Times New Roman" w:hAnsi="Times New Roman" w:cs="Times New Roman"/>
-          <w:color w:val="000000"/>
-          <w:sz w:val="24"/>
-          <w:szCs w:val="24"/>
-        </w:rPr>
-        <w:t>ine)</w:t>
+        <w:t xml:space="preserve"> (Trans Lifeline)</w:t>
       </w:r>
     </w:p>
     <w:p>
@@ -10773,7 +11223,23 @@
           <w:sz w:val="24"/>
           <w:szCs w:val="24"/>
         </w:rPr>
-        <w:t>Sexual Violent, Assault, &amp; Abuse</w:t>
+        <w:t>Sexual Violen</w:t>
+      </w:r>
+      <w:r>
+        <w:rPr>
+          <w:rFonts w:ascii="Times New Roman" w:eastAsia="Times New Roman" w:hAnsi="Times New Roman" w:cs="Times New Roman"/>
+          <w:sz w:val="24"/>
+          <w:szCs w:val="24"/>
+        </w:rPr>
+        <w:t>ce</w:t>
+      </w:r>
+      <w:r>
+        <w:rPr>
+          <w:rFonts w:ascii="Times New Roman" w:eastAsia="Times New Roman" w:hAnsi="Times New Roman" w:cs="Times New Roman"/>
+          <w:sz w:val="24"/>
+          <w:szCs w:val="24"/>
+        </w:rPr>
+        <w:t>, Assault, &amp; Abuse</w:t>
       </w:r>
     </w:p>
     <w:p>
@@ -10821,7 +11287,7 @@
           <w:szCs w:val="24"/>
         </w:rPr>
       </w:pPr>
-      <w:hyperlink r:id="rId26">
+      <w:hyperlink r:id="rId25">
         <w:r>
           <w:rPr>
             <w:rFonts w:ascii="Times New Roman" w:eastAsia="Times New Roman" w:hAnsi="Times New Roman" w:cs="Times New Roman"/>
@@ -10862,7 +11328,7 @@
           <w:szCs w:val="24"/>
         </w:rPr>
       </w:pPr>
-      <w:hyperlink r:id="rId27">
+      <w:hyperlink r:id="rId26">
         <w:r>
           <w:rPr>
             <w:rFonts w:ascii="Times New Roman" w:eastAsia="Times New Roman" w:hAnsi="Times New Roman" w:cs="Times New Roman"/>
@@ -10903,7 +11369,7 @@
           <w:szCs w:val="24"/>
         </w:rPr>
       </w:pPr>
-      <w:hyperlink r:id="rId28">
+      <w:hyperlink r:id="rId27">
         <w:r>
           <w:rPr>
             <w:rFonts w:ascii="Times New Roman" w:eastAsia="Times New Roman" w:hAnsi="Times New Roman" w:cs="Times New Roman"/>
@@ -10959,15 +11425,7 @@
           <w:sz w:val="24"/>
           <w:szCs w:val="24"/>
         </w:rPr>
-        <w:t>If you or someone you know is struggling with mental health, includin</w:t>
-      </w:r>
-      <w:r>
-        <w:rPr>
-          <w:rFonts w:ascii="Times New Roman" w:eastAsia="Times New Roman" w:hAnsi="Times New Roman" w:cs="Times New Roman"/>
-          <w:sz w:val="24"/>
-          <w:szCs w:val="24"/>
-        </w:rPr>
-        <w:t>g anxiety, depression, eating disorders, and such things, the following sites may be helpful:</w:t>
+        <w:t>If you or someone you know is struggling with mental health, including anxiety, depression, eating disorders, and such things, the following sites may be helpful:</w:t>
       </w:r>
     </w:p>
     <w:p>
@@ -10998,7 +11456,7 @@
           <w:szCs w:val="24"/>
         </w:rPr>
       </w:pPr>
-      <w:hyperlink r:id="rId29">
+      <w:hyperlink r:id="rId28">
         <w:r>
           <w:rPr>
             <w:rFonts w:ascii="Times New Roman" w:eastAsia="Times New Roman" w:hAnsi="Times New Roman" w:cs="Times New Roman"/>
@@ -11039,7 +11497,7 @@
           <w:szCs w:val="24"/>
         </w:rPr>
       </w:pPr>
-      <w:hyperlink r:id="rId30">
+      <w:hyperlink r:id="rId29">
         <w:r>
           <w:rPr>
             <w:rFonts w:ascii="Times New Roman" w:eastAsia="Times New Roman" w:hAnsi="Times New Roman" w:cs="Times New Roman"/>
@@ -11080,7 +11538,7 @@
           <w:szCs w:val="24"/>
         </w:rPr>
       </w:pPr>
-      <w:hyperlink r:id="rId31">
+      <w:hyperlink r:id="rId30">
         <w:r>
           <w:rPr>
             <w:rFonts w:ascii="Times New Roman" w:eastAsia="Times New Roman" w:hAnsi="Times New Roman" w:cs="Times New Roman"/>
@@ -11121,7 +11579,7 @@
           <w:szCs w:val="24"/>
         </w:rPr>
       </w:pPr>
-      <w:hyperlink r:id="rId32">
+      <w:hyperlink r:id="rId31">
         <w:r>
           <w:rPr>
             <w:rFonts w:ascii="Times New Roman" w:eastAsia="Times New Roman" w:hAnsi="Times New Roman" w:cs="Times New Roman"/>
@@ -11140,16 +11598,7 @@
           <w:sz w:val="24"/>
           <w:szCs w:val="24"/>
         </w:rPr>
-        <w:t xml:space="preserve"> (Na</w:t>
-      </w:r>
-      <w:r>
-        <w:rPr>
-          <w:rFonts w:ascii="Times New Roman" w:eastAsia="Times New Roman" w:hAnsi="Times New Roman" w:cs="Times New Roman"/>
-          <w:color w:val="000000"/>
-          <w:sz w:val="24"/>
-          <w:szCs w:val="24"/>
-        </w:rPr>
-        <w:t>tional Eating Disorders Association [NEDA])</w:t>
+        <w:t xml:space="preserve"> (National Eating Disorders Association [NEDA])</w:t>
       </w:r>
     </w:p>
     <w:p>
@@ -11206,23 +11655,25 @@
           <w:sz w:val="24"/>
           <w:szCs w:val="24"/>
         </w:rPr>
-        <w:t>“Diversity” and “inclusion” are two words that you’re probably hearing a lot right now. In the context of our English class, they’re relevant in a few particular ways. First, I want to cr</w:t>
-      </w:r>
-      <w:r>
-        <w:rPr>
-          <w:rFonts w:ascii="Times New Roman" w:eastAsia="Times New Roman" w:hAnsi="Times New Roman" w:cs="Times New Roman"/>
-          <w:sz w:val="24"/>
-          <w:szCs w:val="24"/>
-        </w:rPr>
-        <w:t>eate a classroom learning community that embraces the plurality of thoughts, perspectives, and experiences that you’ve all had, and that respects your identities (including race, gender, class, sexuality, religion, ability, etc.). Second, I want to include</w:t>
-      </w:r>
-      <w:r>
-        <w:rPr>
-          <w:rFonts w:ascii="Times New Roman" w:eastAsia="Times New Roman" w:hAnsi="Times New Roman" w:cs="Times New Roman"/>
-          <w:sz w:val="24"/>
-          <w:szCs w:val="24"/>
-        </w:rPr>
-        <w:t xml:space="preserve"> readings and assignments that similarly recognize and celebrate voices from equally varied backgrounds and identities. Here’s what you can do to help me create a safe, encouraging environment where everyone feels included:</w:t>
+        <w:t xml:space="preserve">“Diversity” and “inclusion” are two words that you’re probably hearing a lot right now. In the context of our English class, they’re relevant in a few </w:t>
+      </w:r>
+      <w:proofErr w:type="gramStart"/>
+      <w:r>
+        <w:rPr>
+          <w:rFonts w:ascii="Times New Roman" w:eastAsia="Times New Roman" w:hAnsi="Times New Roman" w:cs="Times New Roman"/>
+          <w:sz w:val="24"/>
+          <w:szCs w:val="24"/>
+        </w:rPr>
+        <w:t>particular ways</w:t>
+      </w:r>
+      <w:proofErr w:type="gramEnd"/>
+      <w:r>
+        <w:rPr>
+          <w:rFonts w:ascii="Times New Roman" w:eastAsia="Times New Roman" w:hAnsi="Times New Roman" w:cs="Times New Roman"/>
+          <w:sz w:val="24"/>
+          <w:szCs w:val="24"/>
+        </w:rPr>
+        <w:t>. First, I want to create a classroom learning community that embraces the plurality of thoughts, perspectives, and experiences that you’ve all had, and that respects your identities (including race, gender, class, sexuality, religion, ability, etc.). Second, I want to include readings and assignments that similarly recognize and celebrate voices from equally varied backgrounds and identities. Here’s what you can do to help me create a safe, encouraging environment where everyone feels included:</w:t>
       </w:r>
     </w:p>
     <w:p>
@@ -11252,15 +11703,7 @@
           <w:sz w:val="24"/>
           <w:szCs w:val="24"/>
         </w:rPr>
-        <w:t>Please let me know if your pref</w:t>
-      </w:r>
-      <w:r>
-        <w:rPr>
-          <w:rFonts w:ascii="Times New Roman" w:eastAsia="Times New Roman" w:hAnsi="Times New Roman" w:cs="Times New Roman"/>
-          <w:sz w:val="24"/>
-          <w:szCs w:val="24"/>
-        </w:rPr>
-        <w:t>erred name and/or pronouns are different from what currently appears on your student records. (I can also help you update your official records to ensure future professors will see your preferred name.)</w:t>
+        <w:t>Please let me know if your preferred name and/or pronouns are different from what currently appears on your student records. (I can also help you update your official records to ensure future professors will see your preferred name.)</w:t>
       </w:r>
     </w:p>
     <w:p>
@@ -11281,15 +11724,7 @@
           <w:sz w:val="24"/>
           <w:szCs w:val="24"/>
         </w:rPr>
-        <w:t xml:space="preserve">Please come and talk to me if something that </w:t>
-      </w:r>
-      <w:r>
-        <w:rPr>
-          <w:rFonts w:ascii="Times New Roman" w:eastAsia="Times New Roman" w:hAnsi="Times New Roman" w:cs="Times New Roman"/>
-          <w:sz w:val="24"/>
-          <w:szCs w:val="24"/>
-        </w:rPr>
-        <w:t>you’re experiencing outside of our classroom is affecting your performance within it. I will be happy to put you in touch with the people on campus who can help.</w:t>
+        <w:t>Please come and talk to me if something that you’re experiencing outside of our classroom is affecting your performance within it. I will be happy to put you in touch with the people on campus who can help.</w:t>
       </w:r>
     </w:p>
     <w:p>
@@ -11310,23 +11745,7 @@
           <w:sz w:val="24"/>
           <w:szCs w:val="24"/>
         </w:rPr>
-        <w:t>If any of the course readings make you feel uncomfortable, please talk to me about it or menti</w:t>
-      </w:r>
-      <w:r>
-        <w:rPr>
-          <w:rFonts w:ascii="Times New Roman" w:eastAsia="Times New Roman" w:hAnsi="Times New Roman" w:cs="Times New Roman"/>
-          <w:sz w:val="24"/>
-          <w:szCs w:val="24"/>
-        </w:rPr>
-        <w:t>on it during class. You’re usually not the only one who feels that way. Plus, it’s often very productive for us to discuss discomfort. Not all discomfort is bad. Sometimes discomfort is part of the learning process. It can be strange to learn to think in n</w:t>
-      </w:r>
-      <w:r>
-        <w:rPr>
-          <w:rFonts w:ascii="Times New Roman" w:eastAsia="Times New Roman" w:hAnsi="Times New Roman" w:cs="Times New Roman"/>
-          <w:sz w:val="24"/>
-          <w:szCs w:val="24"/>
-        </w:rPr>
-        <w:t>ew ways or to learn to empathize with perspectives, views, or experiences that are very different from our own.</w:t>
+        <w:t>If any of the course readings make you feel uncomfortable, please talk to me about it or mention it during class. You’re usually not the only one who feels that way. Plus, it’s often very productive for us to discuss discomfort. Not all discomfort is bad. Sometimes discomfort is part of the learning process. It can be strange to learn to think in new ways or to learn to empathize with perspectives, views, or experiences that are very different from our own.</w:t>
       </w:r>
     </w:p>
     <w:p>
@@ -11347,23 +11766,25 @@
           <w:sz w:val="24"/>
           <w:szCs w:val="24"/>
         </w:rPr>
-        <w:t>If you’re not sure whether a word is appropriate to say, err on the side of caution and don’t say it but ask me after class. We should never dir</w:t>
-      </w:r>
-      <w:r>
-        <w:rPr>
-          <w:rFonts w:ascii="Times New Roman" w:eastAsia="Times New Roman" w:hAnsi="Times New Roman" w:cs="Times New Roman"/>
-          <w:sz w:val="24"/>
-          <w:szCs w:val="24"/>
-        </w:rPr>
-        <w:t>ect swear words at classmates, openly deride an identity category that another person in class may identify with, or make a joke at someone else’s expense. We should also all be open to engaging in conversation about the types of words that we are, as a cl</w:t>
-      </w:r>
-      <w:r>
-        <w:rPr>
-          <w:rFonts w:ascii="Times New Roman" w:eastAsia="Times New Roman" w:hAnsi="Times New Roman" w:cs="Times New Roman"/>
-          <w:sz w:val="24"/>
-          <w:szCs w:val="24"/>
-        </w:rPr>
-        <w:t>ass, comfortable using when discussing difficult topics such as assault (sexual or otherwise), sexual orientation and gender identity, slavery and the slave trade, and religion.</w:t>
+        <w:t xml:space="preserve">If you’re not sure whether a word is appropriate to say, err on the side of caution and don’t say it but ask me after class. We should never direct swear words at classmates, openly deride an identity category that another person in class may identify </w:t>
+      </w:r>
+      <w:proofErr w:type="gramStart"/>
+      <w:r>
+        <w:rPr>
+          <w:rFonts w:ascii="Times New Roman" w:eastAsia="Times New Roman" w:hAnsi="Times New Roman" w:cs="Times New Roman"/>
+          <w:sz w:val="24"/>
+          <w:szCs w:val="24"/>
+        </w:rPr>
+        <w:t>with, or</w:t>
+      </w:r>
+      <w:proofErr w:type="gramEnd"/>
+      <w:r>
+        <w:rPr>
+          <w:rFonts w:ascii="Times New Roman" w:eastAsia="Times New Roman" w:hAnsi="Times New Roman" w:cs="Times New Roman"/>
+          <w:sz w:val="24"/>
+          <w:szCs w:val="24"/>
+        </w:rPr>
+        <w:t xml:space="preserve"> make a joke at someone else’s expense. We should also all be open to engaging in conversation about the types of words that we are, as a class, comfortable using when discussing difficult topics such as assault (sexual or otherwise), sexual orientation and gender identity, slavery and the slave trade, and religion.</w:t>
       </w:r>
     </w:p>
     <w:p>
@@ -11384,15 +11805,7 @@
           <w:sz w:val="24"/>
           <w:szCs w:val="24"/>
         </w:rPr>
-        <w:t>As many people are, I’m still learning about identity categories and perspecti</w:t>
-      </w:r>
-      <w:r>
-        <w:rPr>
-          <w:rFonts w:ascii="Times New Roman" w:eastAsia="Times New Roman" w:hAnsi="Times New Roman" w:cs="Times New Roman"/>
-          <w:sz w:val="24"/>
-          <w:szCs w:val="24"/>
-        </w:rPr>
-        <w:t>ves that exist outside of my own personal experience. If I or someone else in class says something that makes you feel uncomfortable, please talk to me about it. </w:t>
+        <w:t>As many people are, I’m still learning about identity categories and perspectives that exist outside of my own personal experience. If I or someone else in class says something that makes you feel uncomfortable, please talk to me about it. </w:t>
       </w:r>
     </w:p>
     <w:p>
@@ -11426,7 +11839,7 @@
 </file>
 
 <file path=word/endnotes.xml><?xml version="1.0" encoding="utf-8"?>
-<w:endnotes xmlns:wpc="http://schemas.microsoft.com/office/word/2010/wordprocessingCanvas" xmlns:cx="http://schemas.microsoft.com/office/drawing/2014/chartex" xmlns:cx1="http://schemas.microsoft.com/office/drawing/2015/9/8/chartex" xmlns:cx2="http://schemas.microsoft.com/office/drawing/2015/10/21/chartex" xmlns:cx3="http://schemas.microsoft.com/office/drawing/2016/5/9/chartex" xmlns:cx4="http://schemas.microsoft.com/office/drawing/2016/5/10/chartex" xmlns:cx5="http://schemas.microsoft.com/office/drawing/2016/5/11/chartex" xmlns:cx6="http://schemas.microsoft.com/office/drawing/2016/5/12/chartex" xmlns:cx7="http://schemas.microsoft.com/office/drawing/2016/5/13/chartex" xmlns:cx8="http://schemas.microsoft.com/office/drawing/2016/5/14/chartex" xmlns:mc="http://schemas.openxmlformats.org/markup-compatibility/2006" xmlns:aink="http://schemas.microsoft.com/office/drawing/2016/ink" xmlns:am3d="http://schemas.microsoft.com/office/drawing/2017/model3d" xmlns:o="urn:schemas-microsoft-com:office:office" xmlns:r="http://schemas.openxmlformats.org/officeDocument/2006/relationships" xmlns:m="http://schemas.openxmlformats.org/officeDocument/2006/math" xmlns:v="urn:schemas-microsoft-com:vml" xmlns:wp14="http://schemas.microsoft.com/office/word/2010/wordprocessingDrawing" xmlns:wp="http://schemas.openxmlformats.org/drawingml/2006/wordprocessingDrawing" xmlns:w10="urn:schemas-microsoft-com:office:word" xmlns:w="http://schemas.openxmlformats.org/wordprocessingml/2006/main" xmlns:w14="http://schemas.microsoft.com/office/word/2010/wordml" xmlns:w15="http://schemas.microsoft.com/office/word/2012/wordml" xmlns:w16cex="http://schemas.microsoft.com/office/word/2018/wordml/cex" xmlns:w16cid="http://schemas.microsoft.com/office/word/2016/wordml/cid" xmlns:w16="http://schemas.microsoft.com/office/word/2018/wordml" xmlns:w16se="http://schemas.microsoft.com/office/word/2015/wordml/symex" xmlns:wpg="http://schemas.microsoft.com/office/word/2010/wordprocessingGroup" xmlns:wpi="http://schemas.microsoft.com/office/word/2010/wordprocessingInk" xmlns:wne="http://schemas.microsoft.com/office/word/2006/wordml" xmlns:wps="http://schemas.microsoft.com/office/word/2010/wordprocessingShape" mc:Ignorable="w14 w15 w16se w16cid w16 w16cex wp14">
+<w:endnotes xmlns:wpc="http://schemas.microsoft.com/office/word/2010/wordprocessingCanvas" xmlns:cx="http://schemas.microsoft.com/office/drawing/2014/chartex" xmlns:cx1="http://schemas.microsoft.com/office/drawing/2015/9/8/chartex" xmlns:cx2="http://schemas.microsoft.com/office/drawing/2015/10/21/chartex" xmlns:cx3="http://schemas.microsoft.com/office/drawing/2016/5/9/chartex" xmlns:cx4="http://schemas.microsoft.com/office/drawing/2016/5/10/chartex" xmlns:cx5="http://schemas.microsoft.com/office/drawing/2016/5/11/chartex" xmlns:cx6="http://schemas.microsoft.com/office/drawing/2016/5/12/chartex" xmlns:cx7="http://schemas.microsoft.com/office/drawing/2016/5/13/chartex" xmlns:cx8="http://schemas.microsoft.com/office/drawing/2016/5/14/chartex" xmlns:mc="http://schemas.openxmlformats.org/markup-compatibility/2006" xmlns:aink="http://schemas.microsoft.com/office/drawing/2016/ink" xmlns:am3d="http://schemas.microsoft.com/office/drawing/2017/model3d" xmlns:o="urn:schemas-microsoft-com:office:office" xmlns:oel="http://schemas.microsoft.com/office/2019/extlst" xmlns:r="http://schemas.openxmlformats.org/officeDocument/2006/relationships" xmlns:m="http://schemas.openxmlformats.org/officeDocument/2006/math" xmlns:v="urn:schemas-microsoft-com:vml" xmlns:wp14="http://schemas.microsoft.com/office/word/2010/wordprocessingDrawing" xmlns:wp="http://schemas.openxmlformats.org/drawingml/2006/wordprocessingDrawing" xmlns:w10="urn:schemas-microsoft-com:office:word" xmlns:w="http://schemas.openxmlformats.org/wordprocessingml/2006/main" xmlns:w14="http://schemas.microsoft.com/office/word/2010/wordml" xmlns:w15="http://schemas.microsoft.com/office/word/2012/wordml" xmlns:w16cex="http://schemas.microsoft.com/office/word/2018/wordml/cex" xmlns:w16cid="http://schemas.microsoft.com/office/word/2016/wordml/cid" xmlns:w16="http://schemas.microsoft.com/office/word/2018/wordml" xmlns:w16sdtdh="http://schemas.microsoft.com/office/word/2020/wordml/sdtdatahash" xmlns:w16se="http://schemas.microsoft.com/office/word/2015/wordml/symex" xmlns:wpg="http://schemas.microsoft.com/office/word/2010/wordprocessingGroup" xmlns:wpi="http://schemas.microsoft.com/office/word/2010/wordprocessingInk" xmlns:wne="http://schemas.microsoft.com/office/word/2006/wordml" xmlns:wps="http://schemas.microsoft.com/office/word/2010/wordprocessingShape" mc:Ignorable="w14 w15 w16se w16cid w16 w16cex w16sdtdh wp14">
   <w:endnote w:type="separator" w:id="-1">
     <w:p>
       <w:r>
@@ -11445,7 +11858,7 @@
 </file>
 
 <file path=word/footer1.xml><?xml version="1.0" encoding="utf-8"?>
-<w:ftr xmlns:wpc="http://schemas.microsoft.com/office/word/2010/wordprocessingCanvas" xmlns:cx="http://schemas.microsoft.com/office/drawing/2014/chartex" xmlns:cx1="http://schemas.microsoft.com/office/drawing/2015/9/8/chartex" xmlns:cx2="http://schemas.microsoft.com/office/drawing/2015/10/21/chartex" xmlns:cx3="http://schemas.microsoft.com/office/drawing/2016/5/9/chartex" xmlns:cx4="http://schemas.microsoft.com/office/drawing/2016/5/10/chartex" xmlns:cx5="http://schemas.microsoft.com/office/drawing/2016/5/11/chartex" xmlns:cx6="http://schemas.microsoft.com/office/drawing/2016/5/12/chartex" xmlns:cx7="http://schemas.microsoft.com/office/drawing/2016/5/13/chartex" xmlns:cx8="http://schemas.microsoft.com/office/drawing/2016/5/14/chartex" xmlns:mc="http://schemas.openxmlformats.org/markup-compatibility/2006" xmlns:aink="http://schemas.microsoft.com/office/drawing/2016/ink" xmlns:am3d="http://schemas.microsoft.com/office/drawing/2017/model3d" xmlns:o="urn:schemas-microsoft-com:office:office" xmlns:r="http://schemas.openxmlformats.org/officeDocument/2006/relationships" xmlns:m="http://schemas.openxmlformats.org/officeDocument/2006/math" xmlns:v="urn:schemas-microsoft-com:vml" xmlns:wp14="http://schemas.microsoft.com/office/word/2010/wordprocessingDrawing" xmlns:wp="http://schemas.openxmlformats.org/drawingml/2006/wordprocessingDrawing" xmlns:w10="urn:schemas-microsoft-com:office:word" xmlns:w="http://schemas.openxmlformats.org/wordprocessingml/2006/main" xmlns:w14="http://schemas.microsoft.com/office/word/2010/wordml" xmlns:w15="http://schemas.microsoft.com/office/word/2012/wordml" xmlns:w16cex="http://schemas.microsoft.com/office/word/2018/wordml/cex" xmlns:w16cid="http://schemas.microsoft.com/office/word/2016/wordml/cid" xmlns:w16="http://schemas.microsoft.com/office/word/2018/wordml" xmlns:w16se="http://schemas.microsoft.com/office/word/2015/wordml/symex" xmlns:wpg="http://schemas.microsoft.com/office/word/2010/wordprocessingGroup" xmlns:wpi="http://schemas.microsoft.com/office/word/2010/wordprocessingInk" xmlns:wne="http://schemas.microsoft.com/office/word/2006/wordml" xmlns:wps="http://schemas.microsoft.com/office/word/2010/wordprocessingShape" mc:Ignorable="w14 w15 w16se w16cid w16 w16cex wp14">
+<w:ftr xmlns:wpc="http://schemas.microsoft.com/office/word/2010/wordprocessingCanvas" xmlns:cx="http://schemas.microsoft.com/office/drawing/2014/chartex" xmlns:cx1="http://schemas.microsoft.com/office/drawing/2015/9/8/chartex" xmlns:cx2="http://schemas.microsoft.com/office/drawing/2015/10/21/chartex" xmlns:cx3="http://schemas.microsoft.com/office/drawing/2016/5/9/chartex" xmlns:cx4="http://schemas.microsoft.com/office/drawing/2016/5/10/chartex" xmlns:cx5="http://schemas.microsoft.com/office/drawing/2016/5/11/chartex" xmlns:cx6="http://schemas.microsoft.com/office/drawing/2016/5/12/chartex" xmlns:cx7="http://schemas.microsoft.com/office/drawing/2016/5/13/chartex" xmlns:cx8="http://schemas.microsoft.com/office/drawing/2016/5/14/chartex" xmlns:mc="http://schemas.openxmlformats.org/markup-compatibility/2006" xmlns:aink="http://schemas.microsoft.com/office/drawing/2016/ink" xmlns:am3d="http://schemas.microsoft.com/office/drawing/2017/model3d" xmlns:o="urn:schemas-microsoft-com:office:office" xmlns:oel="http://schemas.microsoft.com/office/2019/extlst" xmlns:r="http://schemas.openxmlformats.org/officeDocument/2006/relationships" xmlns:m="http://schemas.openxmlformats.org/officeDocument/2006/math" xmlns:v="urn:schemas-microsoft-com:vml" xmlns:wp14="http://schemas.microsoft.com/office/word/2010/wordprocessingDrawing" xmlns:wp="http://schemas.openxmlformats.org/drawingml/2006/wordprocessingDrawing" xmlns:w10="urn:schemas-microsoft-com:office:word" xmlns:w="http://schemas.openxmlformats.org/wordprocessingml/2006/main" xmlns:w14="http://schemas.microsoft.com/office/word/2010/wordml" xmlns:w15="http://schemas.microsoft.com/office/word/2012/wordml" xmlns:w16cex="http://schemas.microsoft.com/office/word/2018/wordml/cex" xmlns:w16cid="http://schemas.microsoft.com/office/word/2016/wordml/cid" xmlns:w16="http://schemas.microsoft.com/office/word/2018/wordml" xmlns:w16sdtdh="http://schemas.microsoft.com/office/word/2020/wordml/sdtdatahash" xmlns:w16se="http://schemas.microsoft.com/office/word/2015/wordml/symex" xmlns:wpg="http://schemas.microsoft.com/office/word/2010/wordprocessingGroup" xmlns:wpi="http://schemas.microsoft.com/office/word/2010/wordprocessingInk" xmlns:wne="http://schemas.microsoft.com/office/word/2006/wordml" xmlns:wps="http://schemas.microsoft.com/office/word/2010/wordprocessingShape" mc:Ignorable="w14 w15 w16se w16cid w16 w16cex w16sdtdh wp14">
   <w:p>
     <w:pPr>
       <w:pBdr>
@@ -11508,7 +11921,7 @@
 </file>
 
 <file path=word/footnotes.xml><?xml version="1.0" encoding="utf-8"?>
-<w:footnotes xmlns:wpc="http://schemas.microsoft.com/office/word/2010/wordprocessingCanvas" xmlns:cx="http://schemas.microsoft.com/office/drawing/2014/chartex" xmlns:cx1="http://schemas.microsoft.com/office/drawing/2015/9/8/chartex" xmlns:cx2="http://schemas.microsoft.com/office/drawing/2015/10/21/chartex" xmlns:cx3="http://schemas.microsoft.com/office/drawing/2016/5/9/chartex" xmlns:cx4="http://schemas.microsoft.com/office/drawing/2016/5/10/chartex" xmlns:cx5="http://schemas.microsoft.com/office/drawing/2016/5/11/chartex" xmlns:cx6="http://schemas.microsoft.com/office/drawing/2016/5/12/chartex" xmlns:cx7="http://schemas.microsoft.com/office/drawing/2016/5/13/chartex" xmlns:cx8="http://schemas.microsoft.com/office/drawing/2016/5/14/chartex" xmlns:mc="http://schemas.openxmlformats.org/markup-compatibility/2006" xmlns:aink="http://schemas.microsoft.com/office/drawing/2016/ink" xmlns:am3d="http://schemas.microsoft.com/office/drawing/2017/model3d" xmlns:o="urn:schemas-microsoft-com:office:office" xmlns:r="http://schemas.openxmlformats.org/officeDocument/2006/relationships" xmlns:m="http://schemas.openxmlformats.org/officeDocument/2006/math" xmlns:v="urn:schemas-microsoft-com:vml" xmlns:wp14="http://schemas.microsoft.com/office/word/2010/wordprocessingDrawing" xmlns:wp="http://schemas.openxmlformats.org/drawingml/2006/wordprocessingDrawing" xmlns:w10="urn:schemas-microsoft-com:office:word" xmlns:w="http://schemas.openxmlformats.org/wordprocessingml/2006/main" xmlns:w14="http://schemas.microsoft.com/office/word/2010/wordml" xmlns:w15="http://schemas.microsoft.com/office/word/2012/wordml" xmlns:w16cex="http://schemas.microsoft.com/office/word/2018/wordml/cex" xmlns:w16cid="http://schemas.microsoft.com/office/word/2016/wordml/cid" xmlns:w16="http://schemas.microsoft.com/office/word/2018/wordml" xmlns:w16se="http://schemas.microsoft.com/office/word/2015/wordml/symex" xmlns:wpg="http://schemas.microsoft.com/office/word/2010/wordprocessingGroup" xmlns:wpi="http://schemas.microsoft.com/office/word/2010/wordprocessingInk" xmlns:wne="http://schemas.microsoft.com/office/word/2006/wordml" xmlns:wps="http://schemas.microsoft.com/office/word/2010/wordprocessingShape" mc:Ignorable="w14 w15 w16se w16cid w16 w16cex wp14">
+<w:footnotes xmlns:wpc="http://schemas.microsoft.com/office/word/2010/wordprocessingCanvas" xmlns:cx="http://schemas.microsoft.com/office/drawing/2014/chartex" xmlns:cx1="http://schemas.microsoft.com/office/drawing/2015/9/8/chartex" xmlns:cx2="http://schemas.microsoft.com/office/drawing/2015/10/21/chartex" xmlns:cx3="http://schemas.microsoft.com/office/drawing/2016/5/9/chartex" xmlns:cx4="http://schemas.microsoft.com/office/drawing/2016/5/10/chartex" xmlns:cx5="http://schemas.microsoft.com/office/drawing/2016/5/11/chartex" xmlns:cx6="http://schemas.microsoft.com/office/drawing/2016/5/12/chartex" xmlns:cx7="http://schemas.microsoft.com/office/drawing/2016/5/13/chartex" xmlns:cx8="http://schemas.microsoft.com/office/drawing/2016/5/14/chartex" xmlns:mc="http://schemas.openxmlformats.org/markup-compatibility/2006" xmlns:aink="http://schemas.microsoft.com/office/drawing/2016/ink" xmlns:am3d="http://schemas.microsoft.com/office/drawing/2017/model3d" xmlns:o="urn:schemas-microsoft-com:office:office" xmlns:oel="http://schemas.microsoft.com/office/2019/extlst" xmlns:r="http://schemas.openxmlformats.org/officeDocument/2006/relationships" xmlns:m="http://schemas.openxmlformats.org/officeDocument/2006/math" xmlns:v="urn:schemas-microsoft-com:vml" xmlns:wp14="http://schemas.microsoft.com/office/word/2010/wordprocessingDrawing" xmlns:wp="http://schemas.openxmlformats.org/drawingml/2006/wordprocessingDrawing" xmlns:w10="urn:schemas-microsoft-com:office:word" xmlns:w="http://schemas.openxmlformats.org/wordprocessingml/2006/main" xmlns:w14="http://schemas.microsoft.com/office/word/2010/wordml" xmlns:w15="http://schemas.microsoft.com/office/word/2012/wordml" xmlns:w16cex="http://schemas.microsoft.com/office/word/2018/wordml/cex" xmlns:w16cid="http://schemas.microsoft.com/office/word/2016/wordml/cid" xmlns:w16="http://schemas.microsoft.com/office/word/2018/wordml" xmlns:w16sdtdh="http://schemas.microsoft.com/office/word/2020/wordml/sdtdatahash" xmlns:w16se="http://schemas.microsoft.com/office/word/2015/wordml/symex" xmlns:wpg="http://schemas.microsoft.com/office/word/2010/wordprocessingGroup" xmlns:wpi="http://schemas.microsoft.com/office/word/2010/wordprocessingInk" xmlns:wne="http://schemas.microsoft.com/office/word/2006/wordml" xmlns:wps="http://schemas.microsoft.com/office/word/2010/wordprocessingShape" mc:Ignorable="w14 w15 w16se w16cid w16 w16cex w16sdtdh wp14">
   <w:footnote w:type="separator" w:id="-1">
     <w:p>
       <w:r>
@@ -11544,15 +11957,7 @@
           <w:sz w:val="20"/>
           <w:szCs w:val="20"/>
         </w:rPr>
-        <w:t xml:space="preserve"> Neo-Vict</w:t>
-      </w:r>
-      <w:r>
-        <w:rPr>
-          <w:rFonts w:ascii="Times New Roman" w:eastAsia="Times New Roman" w:hAnsi="Times New Roman" w:cs="Times New Roman"/>
-          <w:sz w:val="20"/>
-          <w:szCs w:val="20"/>
-        </w:rPr>
-        <w:t>orian, Steampunk literature refers to contemporary stories either set in or inspired by the nineteenth-century and ones that imagine an alternate world in which steam power functions as the primary energy source.</w:t>
+        <w:t xml:space="preserve"> Neo-Victorian, Steampunk literature refers to contemporary stories either set in or inspired by the nineteenth-century and ones that imagine an alternate world in which steam power functions as the primary energy source.</w:t>
       </w:r>
     </w:p>
   </w:footnote>
@@ -11582,7 +11987,23 @@
           <w:rFonts w:ascii="Times New Roman" w:eastAsia="Times New Roman" w:hAnsi="Times New Roman" w:cs="Times New Roman"/>
           <w:color w:val="000000"/>
         </w:rPr>
-        <w:t xml:space="preserve"> Assignment adapted from the one suggested by Amanda Mingail Shubert, </w:t>
+        <w:t xml:space="preserve"> Assignment adapted from the one suggested by Amanda </w:t>
+      </w:r>
+      <w:proofErr w:type="spellStart"/>
+      <w:r>
+        <w:rPr>
+          <w:rFonts w:ascii="Times New Roman" w:eastAsia="Times New Roman" w:hAnsi="Times New Roman" w:cs="Times New Roman"/>
+          <w:color w:val="000000"/>
+        </w:rPr>
+        <w:t>Mingail</w:t>
+      </w:r>
+      <w:proofErr w:type="spellEnd"/>
+      <w:r>
+        <w:rPr>
+          <w:rFonts w:ascii="Times New Roman" w:eastAsia="Times New Roman" w:hAnsi="Times New Roman" w:cs="Times New Roman"/>
+          <w:color w:val="000000"/>
+        </w:rPr>
+        <w:t xml:space="preserve"> Shubert, </w:t>
       </w:r>
       <w:r>
         <w:rPr>
@@ -11626,14 +12047,7 @@
           <w:rFonts w:ascii="Times New Roman" w:eastAsia="Times New Roman" w:hAnsi="Times New Roman" w:cs="Times New Roman"/>
           <w:color w:val="000000"/>
         </w:rPr>
-        <w:t>, vol. 17, n</w:t>
-      </w:r>
-      <w:r>
-        <w:rPr>
-          <w:rFonts w:ascii="Times New Roman" w:eastAsia="Times New Roman" w:hAnsi="Times New Roman" w:cs="Times New Roman"/>
-          <w:color w:val="000000"/>
-        </w:rPr>
-        <w:t>o. 1, 2021.</w:t>
+        <w:t>, vol. 17, no. 1, 2021.</w:t>
       </w:r>
     </w:p>
   </w:footnote>
@@ -11667,21 +12081,26 @@
         <w:rPr>
           <w:rFonts w:ascii="Times New Roman" w:eastAsia="Times New Roman" w:hAnsi="Times New Roman" w:cs="Times New Roman"/>
         </w:rPr>
-        <w:t xml:space="preserve"> (UVC): Chadron State College is an open enrollment institution with a lot of working students, so I’ve found that Sundays work well for weekly deadlines. For example, </w:t>
+        <w:t xml:space="preserve"> (UVC): Chadron State College is an open</w:t>
+      </w:r>
+      <w:r>
+        <w:rPr>
+          <w:rFonts w:ascii="Times New Roman" w:eastAsia="Times New Roman" w:hAnsi="Times New Roman" w:cs="Times New Roman"/>
+        </w:rPr>
+        <w:t>-</w:t>
+      </w:r>
+      <w:r>
+        <w:rPr>
+          <w:rFonts w:ascii="Times New Roman" w:eastAsia="Times New Roman" w:hAnsi="Times New Roman" w:cs="Times New Roman"/>
+        </w:rPr>
+        <w:t xml:space="preserve">enrollment institution with a lot of working students, so I’ve found that Sundays work well for weekly deadlines. For example, </w:t>
       </w:r>
       <w:r>
         <w:rPr>
           <w:rFonts w:ascii="Times New Roman" w:eastAsia="Times New Roman" w:hAnsi="Times New Roman" w:cs="Times New Roman"/>
           <w:highlight w:val="white"/>
         </w:rPr>
-        <w:t>working online</w:t>
-      </w:r>
-      <w:r>
-        <w:rPr>
-          <w:rFonts w:ascii="Times New Roman" w:eastAsia="Times New Roman" w:hAnsi="Times New Roman" w:cs="Times New Roman"/>
-          <w:highlight w:val="white"/>
-        </w:rPr>
-        <w:t xml:space="preserve"> students in blended courses need the additional time, and face-to-face students have submitted less late work with a Sunday deadline. UVC readers who draw on this syllabus might instead prefer a label like “Assignments Due This Week” or something similar.</w:t>
+        <w:t>working online students in blended courses need the additional time, and face-to-face students have submitted less late work with a Sunday deadline. UVC readers who draw on this syllabus might instead prefer a label like “Assignments Due This Week” or something similar.</w:t>
       </w:r>
     </w:p>
   </w:footnote>
@@ -11726,15 +12145,7 @@
             <w:color w:val="1155CC"/>
             <w:u w:val="single"/>
           </w:rPr>
-          <w:t>Diversity &amp; Incl</w:t>
-        </w:r>
-        <w:r>
-          <w:rPr>
-            <w:rFonts w:ascii="Times New Roman" w:eastAsia="Times New Roman" w:hAnsi="Times New Roman" w:cs="Times New Roman"/>
-            <w:color w:val="1155CC"/>
-            <w:u w:val="single"/>
-          </w:rPr>
-          <w:t>usion Syllabus Statements</w:t>
+          <w:t>Diversity &amp; Inclusion Syllabus Statements</w:t>
         </w:r>
       </w:hyperlink>
       <w:r>
@@ -11756,7 +12167,7 @@
 </file>
 
 <file path=word/header1.xml><?xml version="1.0" encoding="utf-8"?>
-<w:hdr xmlns:wpc="http://schemas.microsoft.com/office/word/2010/wordprocessingCanvas" xmlns:cx="http://schemas.microsoft.com/office/drawing/2014/chartex" xmlns:cx1="http://schemas.microsoft.com/office/drawing/2015/9/8/chartex" xmlns:cx2="http://schemas.microsoft.com/office/drawing/2015/10/21/chartex" xmlns:cx3="http://schemas.microsoft.com/office/drawing/2016/5/9/chartex" xmlns:cx4="http://schemas.microsoft.com/office/drawing/2016/5/10/chartex" xmlns:cx5="http://schemas.microsoft.com/office/drawing/2016/5/11/chartex" xmlns:cx6="http://schemas.microsoft.com/office/drawing/2016/5/12/chartex" xmlns:cx7="http://schemas.microsoft.com/office/drawing/2016/5/13/chartex" xmlns:cx8="http://schemas.microsoft.com/office/drawing/2016/5/14/chartex" xmlns:mc="http://schemas.openxmlformats.org/markup-compatibility/2006" xmlns:aink="http://schemas.microsoft.com/office/drawing/2016/ink" xmlns:am3d="http://schemas.microsoft.com/office/drawing/2017/model3d" xmlns:o="urn:schemas-microsoft-com:office:office" xmlns:r="http://schemas.openxmlformats.org/officeDocument/2006/relationships" xmlns:m="http://schemas.openxmlformats.org/officeDocument/2006/math" xmlns:v="urn:schemas-microsoft-com:vml" xmlns:wp14="http://schemas.microsoft.com/office/word/2010/wordprocessingDrawing" xmlns:wp="http://schemas.openxmlformats.org/drawingml/2006/wordprocessingDrawing" xmlns:w10="urn:schemas-microsoft-com:office:word" xmlns:w="http://schemas.openxmlformats.org/wordprocessingml/2006/main" xmlns:w14="http://schemas.microsoft.com/office/word/2010/wordml" xmlns:w15="http://schemas.microsoft.com/office/word/2012/wordml" xmlns:w16cex="http://schemas.microsoft.com/office/word/2018/wordml/cex" xmlns:w16cid="http://schemas.microsoft.com/office/word/2016/wordml/cid" xmlns:w16="http://schemas.microsoft.com/office/word/2018/wordml" xmlns:w16se="http://schemas.microsoft.com/office/word/2015/wordml/symex" xmlns:wpg="http://schemas.microsoft.com/office/word/2010/wordprocessingGroup" xmlns:wpi="http://schemas.microsoft.com/office/word/2010/wordprocessingInk" xmlns:wne="http://schemas.microsoft.com/office/word/2006/wordml" xmlns:wps="http://schemas.microsoft.com/office/word/2010/wordprocessingShape" mc:Ignorable="w14 w15 w16se w16cid w16 w16cex wp14">
+<w:hdr xmlns:wpc="http://schemas.microsoft.com/office/word/2010/wordprocessingCanvas" xmlns:cx="http://schemas.microsoft.com/office/drawing/2014/chartex" xmlns:cx1="http://schemas.microsoft.com/office/drawing/2015/9/8/chartex" xmlns:cx2="http://schemas.microsoft.com/office/drawing/2015/10/21/chartex" xmlns:cx3="http://schemas.microsoft.com/office/drawing/2016/5/9/chartex" xmlns:cx4="http://schemas.microsoft.com/office/drawing/2016/5/10/chartex" xmlns:cx5="http://schemas.microsoft.com/office/drawing/2016/5/11/chartex" xmlns:cx6="http://schemas.microsoft.com/office/drawing/2016/5/12/chartex" xmlns:cx7="http://schemas.microsoft.com/office/drawing/2016/5/13/chartex" xmlns:cx8="http://schemas.microsoft.com/office/drawing/2016/5/14/chartex" xmlns:mc="http://schemas.openxmlformats.org/markup-compatibility/2006" xmlns:aink="http://schemas.microsoft.com/office/drawing/2016/ink" xmlns:am3d="http://schemas.microsoft.com/office/drawing/2017/model3d" xmlns:o="urn:schemas-microsoft-com:office:office" xmlns:oel="http://schemas.microsoft.com/office/2019/extlst" xmlns:r="http://schemas.openxmlformats.org/officeDocument/2006/relationships" xmlns:m="http://schemas.openxmlformats.org/officeDocument/2006/math" xmlns:v="urn:schemas-microsoft-com:vml" xmlns:wp14="http://schemas.microsoft.com/office/word/2010/wordprocessingDrawing" xmlns:wp="http://schemas.openxmlformats.org/drawingml/2006/wordprocessingDrawing" xmlns:w10="urn:schemas-microsoft-com:office:word" xmlns:w="http://schemas.openxmlformats.org/wordprocessingml/2006/main" xmlns:w14="http://schemas.microsoft.com/office/word/2010/wordml" xmlns:w15="http://schemas.microsoft.com/office/word/2012/wordml" xmlns:w16cex="http://schemas.microsoft.com/office/word/2018/wordml/cex" xmlns:w16cid="http://schemas.microsoft.com/office/word/2016/wordml/cid" xmlns:w16="http://schemas.microsoft.com/office/word/2018/wordml" xmlns:w16sdtdh="http://schemas.microsoft.com/office/word/2020/wordml/sdtdatahash" xmlns:w16se="http://schemas.microsoft.com/office/word/2015/wordml/symex" xmlns:wpg="http://schemas.microsoft.com/office/word/2010/wordprocessingGroup" xmlns:wpi="http://schemas.microsoft.com/office/word/2010/wordprocessingInk" xmlns:wne="http://schemas.microsoft.com/office/word/2006/wordml" xmlns:wps="http://schemas.microsoft.com/office/word/2010/wordprocessingShape" mc:Ignorable="w14 w15 w16se w16cid w16 w16cex w16sdtdh wp14">
   <w:p>
     <w:pPr>
       <w:spacing w:after="200" w:line="276" w:lineRule="auto"/>
@@ -11782,7 +12193,7 @@
 </file>
 
 <file path=word/numbering.xml><?xml version="1.0" encoding="utf-8"?>
-<w:numbering xmlns:wpc="http://schemas.microsoft.com/office/word/2010/wordprocessingCanvas" xmlns:cx="http://schemas.microsoft.com/office/drawing/2014/chartex" xmlns:cx1="http://schemas.microsoft.com/office/drawing/2015/9/8/chartex" xmlns:cx2="http://schemas.microsoft.com/office/drawing/2015/10/21/chartex" xmlns:cx3="http://schemas.microsoft.com/office/drawing/2016/5/9/chartex" xmlns:cx4="http://schemas.microsoft.com/office/drawing/2016/5/10/chartex" xmlns:cx5="http://schemas.microsoft.com/office/drawing/2016/5/11/chartex" xmlns:cx6="http://schemas.microsoft.com/office/drawing/2016/5/12/chartex" xmlns:cx7="http://schemas.microsoft.com/office/drawing/2016/5/13/chartex" xmlns:cx8="http://schemas.microsoft.com/office/drawing/2016/5/14/chartex" xmlns:mc="http://schemas.openxmlformats.org/markup-compatibility/2006" xmlns:aink="http://schemas.microsoft.com/office/drawing/2016/ink" xmlns:am3d="http://schemas.microsoft.com/office/drawing/2017/model3d" xmlns:o="urn:schemas-microsoft-com:office:office" xmlns:r="http://schemas.openxmlformats.org/officeDocument/2006/relationships" xmlns:m="http://schemas.openxmlformats.org/officeDocument/2006/math" xmlns:v="urn:schemas-microsoft-com:vml" xmlns:wp14="http://schemas.microsoft.com/office/word/2010/wordprocessingDrawing" xmlns:wp="http://schemas.openxmlformats.org/drawingml/2006/wordprocessingDrawing" xmlns:w10="urn:schemas-microsoft-com:office:word" xmlns:w="http://schemas.openxmlformats.org/wordprocessingml/2006/main" xmlns:w14="http://schemas.microsoft.com/office/word/2010/wordml" xmlns:w15="http://schemas.microsoft.com/office/word/2012/wordml" xmlns:w16cex="http://schemas.microsoft.com/office/word/2018/wordml/cex" xmlns:w16cid="http://schemas.microsoft.com/office/word/2016/wordml/cid" xmlns:w16="http://schemas.microsoft.com/office/word/2018/wordml" xmlns:w16se="http://schemas.microsoft.com/office/word/2015/wordml/symex" xmlns:wpg="http://schemas.microsoft.com/office/word/2010/wordprocessingGroup" xmlns:wpi="http://schemas.microsoft.com/office/word/2010/wordprocessingInk" xmlns:wne="http://schemas.microsoft.com/office/word/2006/wordml" xmlns:wps="http://schemas.microsoft.com/office/word/2010/wordprocessingShape" mc:Ignorable="w14 w15 w16se w16cid w16 w16cex wp14">
+<w:numbering xmlns:wpc="http://schemas.microsoft.com/office/word/2010/wordprocessingCanvas" xmlns:cx="http://schemas.microsoft.com/office/drawing/2014/chartex" xmlns:cx1="http://schemas.microsoft.com/office/drawing/2015/9/8/chartex" xmlns:cx2="http://schemas.microsoft.com/office/drawing/2015/10/21/chartex" xmlns:cx3="http://schemas.microsoft.com/office/drawing/2016/5/9/chartex" xmlns:cx4="http://schemas.microsoft.com/office/drawing/2016/5/10/chartex" xmlns:cx5="http://schemas.microsoft.com/office/drawing/2016/5/11/chartex" xmlns:cx6="http://schemas.microsoft.com/office/drawing/2016/5/12/chartex" xmlns:cx7="http://schemas.microsoft.com/office/drawing/2016/5/13/chartex" xmlns:cx8="http://schemas.microsoft.com/office/drawing/2016/5/14/chartex" xmlns:mc="http://schemas.openxmlformats.org/markup-compatibility/2006" xmlns:aink="http://schemas.microsoft.com/office/drawing/2016/ink" xmlns:am3d="http://schemas.microsoft.com/office/drawing/2017/model3d" xmlns:o="urn:schemas-microsoft-com:office:office" xmlns:oel="http://schemas.microsoft.com/office/2019/extlst" xmlns:r="http://schemas.openxmlformats.org/officeDocument/2006/relationships" xmlns:m="http://schemas.openxmlformats.org/officeDocument/2006/math" xmlns:v="urn:schemas-microsoft-com:vml" xmlns:wp14="http://schemas.microsoft.com/office/word/2010/wordprocessingDrawing" xmlns:wp="http://schemas.openxmlformats.org/drawingml/2006/wordprocessingDrawing" xmlns:w10="urn:schemas-microsoft-com:office:word" xmlns:w="http://schemas.openxmlformats.org/wordprocessingml/2006/main" xmlns:w14="http://schemas.microsoft.com/office/word/2010/wordml" xmlns:w15="http://schemas.microsoft.com/office/word/2012/wordml" xmlns:w16cex="http://schemas.microsoft.com/office/word/2018/wordml/cex" xmlns:w16cid="http://schemas.microsoft.com/office/word/2016/wordml/cid" xmlns:w16="http://schemas.microsoft.com/office/word/2018/wordml" xmlns:w16sdtdh="http://schemas.microsoft.com/office/word/2020/wordml/sdtdatahash" xmlns:w16se="http://schemas.microsoft.com/office/word/2015/wordml/symex" xmlns:wpg="http://schemas.microsoft.com/office/word/2010/wordprocessingGroup" xmlns:wpi="http://schemas.microsoft.com/office/word/2010/wordprocessingInk" xmlns:wne="http://schemas.microsoft.com/office/word/2006/wordml" xmlns:wps="http://schemas.microsoft.com/office/word/2010/wordprocessingShape" mc:Ignorable="w14 w15 w16se w16cid w16 w16cex w16sdtdh wp14">
   <w:abstractNum w:abstractNumId="0" w15:restartNumberingAfterBreak="0">
     <w:nsid w:val="089907AE"/>
     <w:multiLevelType w:val="multilevel"/>
@@ -13148,47 +13559,47 @@
       </w:rPr>
     </w:lvl>
   </w:abstractNum>
-  <w:num w:numId="1">
+  <w:num w:numId="1" w16cid:durableId="1251428374">
     <w:abstractNumId w:val="10"/>
   </w:num>
-  <w:num w:numId="2">
+  <w:num w:numId="2" w16cid:durableId="647519771">
     <w:abstractNumId w:val="8"/>
   </w:num>
-  <w:num w:numId="3">
+  <w:num w:numId="3" w16cid:durableId="157768861">
     <w:abstractNumId w:val="4"/>
   </w:num>
-  <w:num w:numId="4">
+  <w:num w:numId="4" w16cid:durableId="1601913585">
     <w:abstractNumId w:val="5"/>
   </w:num>
-  <w:num w:numId="5">
+  <w:num w:numId="5" w16cid:durableId="1584989594">
     <w:abstractNumId w:val="9"/>
   </w:num>
-  <w:num w:numId="6">
+  <w:num w:numId="6" w16cid:durableId="1395156887">
     <w:abstractNumId w:val="1"/>
   </w:num>
-  <w:num w:numId="7">
+  <w:num w:numId="7" w16cid:durableId="73666387">
     <w:abstractNumId w:val="0"/>
   </w:num>
-  <w:num w:numId="8">
+  <w:num w:numId="8" w16cid:durableId="1932005808">
     <w:abstractNumId w:val="2"/>
   </w:num>
-  <w:num w:numId="9">
+  <w:num w:numId="9" w16cid:durableId="249315485">
     <w:abstractNumId w:val="3"/>
   </w:num>
-  <w:num w:numId="10">
+  <w:num w:numId="10" w16cid:durableId="915631660">
     <w:abstractNumId w:val="11"/>
   </w:num>
-  <w:num w:numId="11">
+  <w:num w:numId="11" w16cid:durableId="682319491">
     <w:abstractNumId w:val="7"/>
   </w:num>
-  <w:num w:numId="12">
+  <w:num w:numId="12" w16cid:durableId="794449639">
     <w:abstractNumId w:val="6"/>
   </w:num>
 </w:numbering>
 </file>
 
 <file path=word/styles.xml><?xml version="1.0" encoding="utf-8"?>
-<w:styles xmlns:mc="http://schemas.openxmlformats.org/markup-compatibility/2006" xmlns:r="http://schemas.openxmlformats.org/officeDocument/2006/relationships" xmlns:w="http://schemas.openxmlformats.org/wordprocessingml/2006/main" xmlns:w14="http://schemas.microsoft.com/office/word/2010/wordml" xmlns:w15="http://schemas.microsoft.com/office/word/2012/wordml" xmlns:w16cex="http://schemas.microsoft.com/office/word/2018/wordml/cex" xmlns:w16cid="http://schemas.microsoft.com/office/word/2016/wordml/cid" xmlns:w16="http://schemas.microsoft.com/office/word/2018/wordml" xmlns:w16se="http://schemas.microsoft.com/office/word/2015/wordml/symex" mc:Ignorable="w14 w15 w16se w16cid w16 w16cex">
+<w:styles xmlns:mc="http://schemas.openxmlformats.org/markup-compatibility/2006" xmlns:r="http://schemas.openxmlformats.org/officeDocument/2006/relationships" xmlns:w="http://schemas.openxmlformats.org/wordprocessingml/2006/main" xmlns:w14="http://schemas.microsoft.com/office/word/2010/wordml" xmlns:w15="http://schemas.microsoft.com/office/word/2012/wordml" xmlns:w16cex="http://schemas.microsoft.com/office/word/2018/wordml/cex" xmlns:w16cid="http://schemas.microsoft.com/office/word/2016/wordml/cid" xmlns:w16="http://schemas.microsoft.com/office/word/2018/wordml" xmlns:w16sdtdh="http://schemas.microsoft.com/office/word/2020/wordml/sdtdatahash" xmlns:w16se="http://schemas.microsoft.com/office/word/2015/wordml/symex" mc:Ignorable="w14 w15 w16se w16cid w16 w16cex w16sdtdh">
   <w:docDefaults>
     <w:rPrDefault>
       <w:rPr>

</xml_diff>